<commit_message>
updates on introduction and method
</commit_message>
<xml_diff>
--- a/Introduction-draft 1.docx
+++ b/Introduction-draft 1.docx
@@ -1,11 +1,11 @@
 
 <file path=word/document.xml><?xml version="1.0" encoding="utf-8"?>
-<w:document xmlns:wpc="http://schemas.microsoft.com/office/word/2010/wordprocessingCanvas" xmlns:cx="http://schemas.microsoft.com/office/drawing/2014/chartex" xmlns:cx1="http://schemas.microsoft.com/office/drawing/2015/9/8/chartex" xmlns:cx2="http://schemas.microsoft.com/office/drawing/2015/10/21/chartex" xmlns:cx3="http://schemas.microsoft.com/office/drawing/2016/5/9/chartex" xmlns:cx4="http://schemas.microsoft.com/office/drawing/2016/5/10/chartex" xmlns:cx5="http://schemas.microsoft.com/office/drawing/2016/5/11/chartex" xmlns:cx6="http://schemas.microsoft.com/office/drawing/2016/5/12/chartex" xmlns:cx7="http://schemas.microsoft.com/office/drawing/2016/5/13/chartex" xmlns:cx8="http://schemas.microsoft.com/office/drawing/2016/5/14/chartex" xmlns:mc="http://schemas.openxmlformats.org/markup-compatibility/2006" xmlns:aink="http://schemas.microsoft.com/office/drawing/2016/ink" xmlns:am3d="http://schemas.microsoft.com/office/drawing/2017/model3d" xmlns:o="urn:schemas-microsoft-com:office:office" xmlns:oel="http://schemas.microsoft.com/office/2019/extlst" xmlns:r="http://schemas.openxmlformats.org/officeDocument/2006/relationships" xmlns:m="http://schemas.openxmlformats.org/officeDocument/2006/math" xmlns:v="urn:schemas-microsoft-com:vml" xmlns:wp14="http://schemas.microsoft.com/office/word/2010/wordprocessingDrawing" xmlns:wp="http://schemas.openxmlformats.org/drawingml/2006/wordprocessingDrawing" xmlns:w10="urn:schemas-microsoft-com:office:word" xmlns:w="http://schemas.openxmlformats.org/wordprocessingml/2006/main" xmlns:w14="http://schemas.microsoft.com/office/word/2010/wordml" xmlns:w15="http://schemas.microsoft.com/office/word/2012/wordml" xmlns:w16cex="http://schemas.microsoft.com/office/word/2018/wordml/cex" xmlns:w16cid="http://schemas.microsoft.com/office/word/2016/wordml/cid" xmlns:w16="http://schemas.microsoft.com/office/word/2018/wordml" xmlns:w16sdtdh="http://schemas.microsoft.com/office/word/2020/wordml/sdtdatahash" xmlns:w16se="http://schemas.microsoft.com/office/word/2015/wordml/symex" xmlns:wpg="http://schemas.microsoft.com/office/word/2010/wordprocessingGroup" xmlns:wpi="http://schemas.microsoft.com/office/word/2010/wordprocessingInk" xmlns:wne="http://schemas.microsoft.com/office/word/2006/wordml" xmlns:wps="http://schemas.microsoft.com/office/word/2010/wordprocessingShape" mc:Ignorable="w14 w15 w16se w16cid w16 w16cex w16sdtdh wp14">
+<w:document xmlns:wpc="http://schemas.microsoft.com/office/word/2010/wordprocessingCanvas" xmlns:cx="http://schemas.microsoft.com/office/drawing/2014/chartex" xmlns:cx1="http://schemas.microsoft.com/office/drawing/2015/9/8/chartex" xmlns:cx2="http://schemas.microsoft.com/office/drawing/2015/10/21/chartex" xmlns:cx3="http://schemas.microsoft.com/office/drawing/2016/5/9/chartex" xmlns:cx4="http://schemas.microsoft.com/office/drawing/2016/5/10/chartex" xmlns:cx5="http://schemas.microsoft.com/office/drawing/2016/5/11/chartex" xmlns:cx6="http://schemas.microsoft.com/office/drawing/2016/5/12/chartex" xmlns:cx7="http://schemas.microsoft.com/office/drawing/2016/5/13/chartex" xmlns:cx8="http://schemas.microsoft.com/office/drawing/2016/5/14/chartex" xmlns:mc="http://schemas.openxmlformats.org/markup-compatibility/2006" xmlns:aink="http://schemas.microsoft.com/office/drawing/2016/ink" xmlns:am3d="http://schemas.microsoft.com/office/drawing/2017/model3d" xmlns:o="urn:schemas-microsoft-com:office:office" xmlns:oel="http://schemas.microsoft.com/office/2019/extlst" xmlns:r="http://schemas.openxmlformats.org/officeDocument/2006/relationships" xmlns:m="http://schemas.openxmlformats.org/officeDocument/2006/math" xmlns:v="urn:schemas-microsoft-com:vml" xmlns:wp14="http://schemas.microsoft.com/office/word/2010/wordprocessingDrawing" xmlns:wp="http://schemas.openxmlformats.org/drawingml/2006/wordprocessingDrawing" xmlns:w10="urn:schemas-microsoft-com:office:word" xmlns:w="http://schemas.openxmlformats.org/wordprocessingml/2006/main" xmlns:w14="http://schemas.microsoft.com/office/word/2010/wordml" xmlns:w15="http://schemas.microsoft.com/office/word/2012/wordml" xmlns:w16cex="http://schemas.microsoft.com/office/word/2018/wordml/cex" xmlns:w16cid="http://schemas.microsoft.com/office/word/2016/wordml/cid" xmlns:w16="http://schemas.microsoft.com/office/word/2018/wordml" xmlns:w16du="http://schemas.microsoft.com/office/word/2023/wordml/word16du" xmlns:w16sdtdh="http://schemas.microsoft.com/office/word/2020/wordml/sdtdatahash" xmlns:w16se="http://schemas.microsoft.com/office/word/2015/wordml/symex" xmlns:wpg="http://schemas.microsoft.com/office/word/2010/wordprocessingGroup" xmlns:wpi="http://schemas.microsoft.com/office/word/2010/wordprocessingInk" xmlns:wne="http://schemas.microsoft.com/office/word/2006/wordml" xmlns:wps="http://schemas.microsoft.com/office/word/2010/wordprocessingShape" mc:Ignorable="w14 w15 w16se w16cid w16 w16cex w16sdtdh wp14">
   <w:body>
     <w:p>
       <w:pPr>
-        <w:spacing w:before="16" w:after="0" w:line="240" w:lineRule="auto"/>
-        <w:ind w:left="192" w:right="-20"/>
+        <w:spacing w:after="0" w:line="240" w:lineRule="auto"/>
+        <w:ind w:rightChars="-9" w:right="-20"/>
         <w:rPr>
           <w:rFonts w:ascii="Times New Roman" w:eastAsia="Calibri" w:hAnsi="Times New Roman" w:cs="Times New Roman"/>
           <w:sz w:val="24"/>
@@ -21,17 +21,29 @@
           <w:sz w:val="24"/>
           <w:szCs w:val="24"/>
         </w:rPr>
-        <w:t>Section E: A</w:t>
+        <w:t>Ti</w:t>
       </w:r>
       <w:r>
         <w:rPr>
           <w:rFonts w:ascii="Times New Roman" w:eastAsia="Calibri" w:hAnsi="Times New Roman" w:cs="Times New Roman"/>
           <w:b/>
           <w:bCs/>
-          <w:sz w:val="24"/>
-          <w:szCs w:val="24"/>
-        </w:rPr>
-        <w:t>tt</w:t>
+          <w:spacing w:val="-2"/>
+          <w:sz w:val="24"/>
+          <w:szCs w:val="24"/>
+        </w:rPr>
+        <w:t>t</w:t>
+      </w:r>
+      <w:r>
+        <w:rPr>
+          <w:rFonts w:ascii="Times New Roman" w:eastAsia="Calibri" w:hAnsi="Times New Roman" w:cs="Times New Roman"/>
+          <w:b/>
+          <w:bCs/>
+          <w:spacing w:val="1"/>
+          <w:sz w:val="24"/>
+          <w:szCs w:val="24"/>
+        </w:rPr>
+        <w:t>l</w:t>
       </w:r>
       <w:r>
         <w:rPr>
@@ -42,774 +54,40 @@
           <w:sz w:val="24"/>
           <w:szCs w:val="24"/>
         </w:rPr>
-        <w:t>a</w:t>
+        <w:t>e</w:t>
       </w:r>
       <w:r>
         <w:rPr>
           <w:rFonts w:ascii="Times New Roman" w:eastAsia="Calibri" w:hAnsi="Times New Roman" w:cs="Times New Roman"/>
           <w:b/>
           <w:bCs/>
-          <w:spacing w:val="1"/>
-          <w:sz w:val="24"/>
-          <w:szCs w:val="24"/>
-        </w:rPr>
-        <w:t>c</w:t>
-      </w:r>
-      <w:r>
-        <w:rPr>
-          <w:rFonts w:ascii="Times New Roman" w:eastAsia="Calibri" w:hAnsi="Times New Roman" w:cs="Times New Roman"/>
-          <w:b/>
-          <w:bCs/>
-          <w:sz w:val="24"/>
-          <w:szCs w:val="24"/>
-        </w:rPr>
-        <w:t>h</w:t>
-      </w:r>
-      <w:r>
-        <w:rPr>
-          <w:rFonts w:ascii="Times New Roman" w:eastAsia="Calibri" w:hAnsi="Times New Roman" w:cs="Times New Roman"/>
-          <w:b/>
-          <w:bCs/>
-          <w:spacing w:val="-10"/>
-          <w:sz w:val="24"/>
-          <w:szCs w:val="24"/>
-        </w:rPr>
+          <w:sz w:val="24"/>
+          <w:szCs w:val="24"/>
+        </w:rPr>
+        <w:t>:</w:t>
+      </w:r>
+      <w:r>
         <w:t xml:space="preserve"> </w:t>
       </w:r>
       <w:r>
         <w:rPr>
           <w:rFonts w:ascii="Times New Roman" w:eastAsia="Calibri" w:hAnsi="Times New Roman" w:cs="Times New Roman"/>
-          <w:b/>
-          <w:bCs/>
-          <w:spacing w:val="3"/>
-          <w:sz w:val="24"/>
-          <w:szCs w:val="24"/>
-        </w:rPr>
-        <w:t>y</w:t>
-      </w:r>
-      <w:r>
-        <w:rPr>
-          <w:rFonts w:ascii="Times New Roman" w:eastAsia="Calibri" w:hAnsi="Times New Roman" w:cs="Times New Roman"/>
-          <w:b/>
-          <w:bCs/>
-          <w:spacing w:val="-1"/>
-          <w:sz w:val="24"/>
-          <w:szCs w:val="24"/>
-        </w:rPr>
-        <w:t>ou</w:t>
-      </w:r>
-      <w:r>
-        <w:rPr>
-          <w:rFonts w:ascii="Times New Roman" w:eastAsia="Calibri" w:hAnsi="Times New Roman" w:cs="Times New Roman"/>
-          <w:b/>
-          <w:bCs/>
-          <w:sz w:val="24"/>
-          <w:szCs w:val="24"/>
-        </w:rPr>
-        <w:t>r</w:t>
-      </w:r>
-      <w:r>
-        <w:rPr>
-          <w:rFonts w:ascii="Times New Roman" w:eastAsia="Calibri" w:hAnsi="Times New Roman" w:cs="Times New Roman"/>
-          <w:b/>
-          <w:bCs/>
-          <w:spacing w:val="-3"/>
-          <w:sz w:val="24"/>
-          <w:szCs w:val="24"/>
-        </w:rPr>
-        <w:t xml:space="preserve"> </w:t>
-      </w:r>
-      <w:r>
-        <w:rPr>
-          <w:rFonts w:ascii="Times New Roman" w:eastAsia="Calibri" w:hAnsi="Times New Roman" w:cs="Times New Roman"/>
-          <w:b/>
-          <w:bCs/>
-          <w:spacing w:val="-2"/>
-          <w:sz w:val="24"/>
-          <w:szCs w:val="24"/>
-        </w:rPr>
-        <w:t>s</w:t>
-      </w:r>
-      <w:r>
-        <w:rPr>
-          <w:rFonts w:ascii="Times New Roman" w:eastAsia="Calibri" w:hAnsi="Times New Roman" w:cs="Times New Roman"/>
-          <w:b/>
-          <w:bCs/>
-          <w:sz w:val="24"/>
-          <w:szCs w:val="24"/>
-        </w:rPr>
-        <w:t>t</w:t>
-      </w:r>
-      <w:r>
-        <w:rPr>
-          <w:rFonts w:ascii="Times New Roman" w:eastAsia="Calibri" w:hAnsi="Times New Roman" w:cs="Times New Roman"/>
-          <w:b/>
-          <w:bCs/>
-          <w:spacing w:val="1"/>
-          <w:sz w:val="24"/>
-          <w:szCs w:val="24"/>
-        </w:rPr>
-        <w:t>r</w:t>
-      </w:r>
-      <w:r>
-        <w:rPr>
-          <w:rFonts w:ascii="Times New Roman" w:eastAsia="Calibri" w:hAnsi="Times New Roman" w:cs="Times New Roman"/>
-          <w:b/>
-          <w:bCs/>
-          <w:spacing w:val="-1"/>
-          <w:sz w:val="24"/>
-          <w:szCs w:val="24"/>
-        </w:rPr>
-        <w:t>u</w:t>
-      </w:r>
-      <w:r>
-        <w:rPr>
-          <w:rFonts w:ascii="Times New Roman" w:eastAsia="Calibri" w:hAnsi="Times New Roman" w:cs="Times New Roman"/>
-          <w:b/>
-          <w:bCs/>
-          <w:spacing w:val="1"/>
-          <w:sz w:val="24"/>
-          <w:szCs w:val="24"/>
-        </w:rPr>
-        <w:t>c</w:t>
-      </w:r>
-      <w:r>
-        <w:rPr>
-          <w:rFonts w:ascii="Times New Roman" w:eastAsia="Calibri" w:hAnsi="Times New Roman" w:cs="Times New Roman"/>
-          <w:b/>
-          <w:bCs/>
-          <w:sz w:val="24"/>
-          <w:szCs w:val="24"/>
-        </w:rPr>
-        <w:t>t</w:t>
-      </w:r>
-      <w:r>
-        <w:rPr>
-          <w:rFonts w:ascii="Times New Roman" w:eastAsia="Calibri" w:hAnsi="Times New Roman" w:cs="Times New Roman"/>
-          <w:b/>
-          <w:bCs/>
-          <w:spacing w:val="-1"/>
-          <w:sz w:val="24"/>
-          <w:szCs w:val="24"/>
-        </w:rPr>
-        <w:t>u</w:t>
-      </w:r>
-      <w:r>
-        <w:rPr>
-          <w:rFonts w:ascii="Times New Roman" w:eastAsia="Calibri" w:hAnsi="Times New Roman" w:cs="Times New Roman"/>
-          <w:b/>
-          <w:bCs/>
-          <w:spacing w:val="1"/>
-          <w:sz w:val="24"/>
-          <w:szCs w:val="24"/>
-        </w:rPr>
-        <w:t>r</w:t>
-      </w:r>
-      <w:r>
-        <w:rPr>
-          <w:rFonts w:ascii="Times New Roman" w:eastAsia="Calibri" w:hAnsi="Times New Roman" w:cs="Times New Roman"/>
-          <w:b/>
-          <w:bCs/>
-          <w:spacing w:val="-1"/>
-          <w:sz w:val="24"/>
-          <w:szCs w:val="24"/>
-        </w:rPr>
-        <w:t>e</w:t>
-      </w:r>
-      <w:r>
-        <w:rPr>
-          <w:rFonts w:ascii="Times New Roman" w:eastAsia="Calibri" w:hAnsi="Times New Roman" w:cs="Times New Roman"/>
-          <w:b/>
-          <w:bCs/>
-          <w:sz w:val="24"/>
-          <w:szCs w:val="24"/>
-        </w:rPr>
-        <w:t>d</w:t>
-      </w:r>
-      <w:r>
-        <w:rPr>
-          <w:rFonts w:ascii="Times New Roman" w:eastAsia="Calibri" w:hAnsi="Times New Roman" w:cs="Times New Roman"/>
-          <w:b/>
-          <w:bCs/>
-          <w:spacing w:val="-10"/>
-          <w:sz w:val="24"/>
-          <w:szCs w:val="24"/>
-        </w:rPr>
-        <w:t xml:space="preserve"> </w:t>
-      </w:r>
-      <w:r>
-        <w:rPr>
-          <w:rFonts w:ascii="Times New Roman" w:eastAsia="Calibri" w:hAnsi="Times New Roman" w:cs="Times New Roman"/>
-          <w:b/>
-          <w:bCs/>
-          <w:sz w:val="24"/>
-          <w:szCs w:val="24"/>
-        </w:rPr>
-        <w:t>t</w:t>
-      </w:r>
-      <w:r>
-        <w:rPr>
-          <w:rFonts w:ascii="Times New Roman" w:eastAsia="Calibri" w:hAnsi="Times New Roman" w:cs="Times New Roman"/>
-          <w:b/>
-          <w:bCs/>
-          <w:spacing w:val="-1"/>
-          <w:sz w:val="24"/>
-          <w:szCs w:val="24"/>
-        </w:rPr>
-        <w:t>he</w:t>
-      </w:r>
-      <w:r>
-        <w:rPr>
-          <w:rFonts w:ascii="Times New Roman" w:eastAsia="Calibri" w:hAnsi="Times New Roman" w:cs="Times New Roman"/>
-          <w:b/>
-          <w:bCs/>
-          <w:spacing w:val="1"/>
-          <w:sz w:val="24"/>
-          <w:szCs w:val="24"/>
-        </w:rPr>
-        <w:t>si</w:t>
-      </w:r>
-      <w:r>
-        <w:rPr>
-          <w:rFonts w:ascii="Times New Roman" w:eastAsia="Calibri" w:hAnsi="Times New Roman" w:cs="Times New Roman"/>
-          <w:b/>
-          <w:bCs/>
-          <w:sz w:val="24"/>
-          <w:szCs w:val="24"/>
-        </w:rPr>
-        <w:t>s</w:t>
-      </w:r>
-      <w:r>
-        <w:rPr>
-          <w:rFonts w:ascii="Times New Roman" w:eastAsia="Calibri" w:hAnsi="Times New Roman" w:cs="Times New Roman"/>
-          <w:b/>
-          <w:bCs/>
-          <w:spacing w:val="-6"/>
-          <w:sz w:val="24"/>
-          <w:szCs w:val="24"/>
-        </w:rPr>
-        <w:t xml:space="preserve"> </w:t>
-      </w:r>
-      <w:r>
-        <w:rPr>
-          <w:rFonts w:ascii="Times New Roman" w:eastAsia="Calibri" w:hAnsi="Times New Roman" w:cs="Times New Roman"/>
-          <w:b/>
-          <w:bCs/>
-          <w:spacing w:val="-1"/>
-          <w:sz w:val="24"/>
-          <w:szCs w:val="24"/>
-        </w:rPr>
-        <w:t>p</w:t>
-      </w:r>
-      <w:r>
-        <w:rPr>
-          <w:rFonts w:ascii="Times New Roman" w:eastAsia="Calibri" w:hAnsi="Times New Roman" w:cs="Times New Roman"/>
-          <w:b/>
-          <w:bCs/>
-          <w:spacing w:val="1"/>
-          <w:sz w:val="24"/>
-          <w:szCs w:val="24"/>
-        </w:rPr>
-        <w:t>l</w:t>
-      </w:r>
-      <w:r>
-        <w:rPr>
-          <w:rFonts w:ascii="Times New Roman" w:eastAsia="Calibri" w:hAnsi="Times New Roman" w:cs="Times New Roman"/>
-          <w:b/>
-          <w:bCs/>
-          <w:spacing w:val="-1"/>
-          <w:sz w:val="24"/>
-          <w:szCs w:val="24"/>
-        </w:rPr>
-        <w:t>a</w:t>
-      </w:r>
-      <w:r>
-        <w:rPr>
-          <w:rFonts w:ascii="Times New Roman" w:eastAsia="Calibri" w:hAnsi="Times New Roman" w:cs="Times New Roman"/>
-          <w:b/>
-          <w:bCs/>
-          <w:sz w:val="24"/>
-          <w:szCs w:val="24"/>
-        </w:rPr>
-        <w:t>n narrative</w:t>
-      </w:r>
-      <w:r>
-        <w:rPr>
-          <w:rFonts w:ascii="Times New Roman" w:eastAsia="Calibri" w:hAnsi="Times New Roman" w:cs="Times New Roman"/>
-          <w:b/>
-          <w:bCs/>
           <w:spacing w:val="-5"/>
           <w:sz w:val="24"/>
           <w:szCs w:val="24"/>
         </w:rPr>
-        <w:t xml:space="preserve"> </w:t>
-      </w:r>
-      <w:r>
-        <w:rPr>
-          <w:rFonts w:ascii="Times New Roman" w:eastAsia="Calibri" w:hAnsi="Times New Roman" w:cs="Times New Roman"/>
-          <w:b/>
-          <w:bCs/>
-          <w:spacing w:val="1"/>
-          <w:sz w:val="24"/>
-          <w:szCs w:val="24"/>
-        </w:rPr>
-        <w:t>(</w:t>
-      </w:r>
-      <w:r>
-        <w:rPr>
-          <w:rFonts w:ascii="Times New Roman" w:eastAsia="Calibri" w:hAnsi="Times New Roman" w:cs="Times New Roman"/>
-          <w:b/>
-          <w:bCs/>
-          <w:spacing w:val="-1"/>
-          <w:sz w:val="24"/>
-          <w:szCs w:val="24"/>
-        </w:rPr>
-        <w:t>2-3</w:t>
-      </w:r>
-      <w:r>
-        <w:rPr>
-          <w:rFonts w:ascii="Times New Roman" w:eastAsia="Calibri" w:hAnsi="Times New Roman" w:cs="Times New Roman"/>
-          <w:b/>
-          <w:bCs/>
-          <w:spacing w:val="2"/>
-          <w:sz w:val="24"/>
-          <w:szCs w:val="24"/>
-        </w:rPr>
-        <w:t xml:space="preserve"> </w:t>
-      </w:r>
-      <w:r>
-        <w:rPr>
-          <w:rFonts w:ascii="Times New Roman" w:eastAsia="Calibri" w:hAnsi="Times New Roman" w:cs="Times New Roman"/>
-          <w:b/>
-          <w:bCs/>
-          <w:spacing w:val="-1"/>
-          <w:sz w:val="24"/>
-          <w:szCs w:val="24"/>
-        </w:rPr>
-        <w:t>pa</w:t>
-      </w:r>
-      <w:r>
-        <w:rPr>
-          <w:rFonts w:ascii="Times New Roman" w:eastAsia="Calibri" w:hAnsi="Times New Roman" w:cs="Times New Roman"/>
-          <w:b/>
-          <w:bCs/>
-          <w:spacing w:val="1"/>
-          <w:sz w:val="24"/>
-          <w:szCs w:val="24"/>
-        </w:rPr>
-        <w:t>g</w:t>
-      </w:r>
-      <w:r>
-        <w:rPr>
-          <w:rFonts w:ascii="Times New Roman" w:eastAsia="Calibri" w:hAnsi="Times New Roman" w:cs="Times New Roman"/>
-          <w:b/>
-          <w:bCs/>
-          <w:spacing w:val="-1"/>
-          <w:sz w:val="24"/>
-          <w:szCs w:val="24"/>
-        </w:rPr>
-        <w:t>e</w:t>
-      </w:r>
-      <w:r>
-        <w:rPr>
-          <w:rFonts w:ascii="Times New Roman" w:eastAsia="Calibri" w:hAnsi="Times New Roman" w:cs="Times New Roman"/>
-          <w:b/>
-          <w:bCs/>
-          <w:spacing w:val="1"/>
-          <w:sz w:val="24"/>
-          <w:szCs w:val="24"/>
-        </w:rPr>
-        <w:t>s</w:t>
-      </w:r>
-      <w:r>
-        <w:rPr>
-          <w:rFonts w:ascii="Times New Roman" w:eastAsia="Calibri" w:hAnsi="Times New Roman" w:cs="Times New Roman"/>
-          <w:b/>
-          <w:bCs/>
-          <w:sz w:val="24"/>
-          <w:szCs w:val="24"/>
-        </w:rPr>
-        <w:t>,</w:t>
-      </w:r>
-      <w:r>
-        <w:rPr>
-          <w:rFonts w:ascii="Times New Roman" w:eastAsia="Calibri" w:hAnsi="Times New Roman" w:cs="Times New Roman"/>
-          <w:b/>
-          <w:bCs/>
-          <w:spacing w:val="-8"/>
-          <w:sz w:val="24"/>
-          <w:szCs w:val="24"/>
-        </w:rPr>
-        <w:t xml:space="preserve"> </w:t>
-      </w:r>
-      <w:r>
-        <w:rPr>
-          <w:rFonts w:ascii="Times New Roman" w:eastAsia="Calibri" w:hAnsi="Times New Roman" w:cs="Times New Roman"/>
-          <w:b/>
-          <w:bCs/>
-          <w:spacing w:val="1"/>
-          <w:sz w:val="24"/>
-          <w:szCs w:val="24"/>
-        </w:rPr>
-        <w:t>si</w:t>
-      </w:r>
-      <w:r>
-        <w:rPr>
-          <w:rFonts w:ascii="Times New Roman" w:eastAsia="Calibri" w:hAnsi="Times New Roman" w:cs="Times New Roman"/>
-          <w:b/>
-          <w:bCs/>
-          <w:spacing w:val="-3"/>
-          <w:sz w:val="24"/>
-          <w:szCs w:val="24"/>
-        </w:rPr>
-        <w:t>n</w:t>
-      </w:r>
-      <w:r>
-        <w:rPr>
-          <w:rFonts w:ascii="Times New Roman" w:eastAsia="Calibri" w:hAnsi="Times New Roman" w:cs="Times New Roman"/>
-          <w:b/>
-          <w:bCs/>
-          <w:spacing w:val="1"/>
-          <w:sz w:val="24"/>
-          <w:szCs w:val="24"/>
-        </w:rPr>
-        <w:t>gl</w:t>
-      </w:r>
-      <w:r>
-        <w:rPr>
-          <w:rFonts w:ascii="Times New Roman" w:eastAsia="Calibri" w:hAnsi="Times New Roman" w:cs="Times New Roman"/>
-          <w:b/>
-          <w:bCs/>
-          <w:sz w:val="24"/>
-          <w:szCs w:val="24"/>
-        </w:rPr>
-        <w:t>e</w:t>
-      </w:r>
-      <w:r>
-        <w:rPr>
-          <w:rFonts w:ascii="Times New Roman" w:eastAsia="Calibri" w:hAnsi="Times New Roman" w:cs="Times New Roman"/>
-          <w:b/>
-          <w:bCs/>
-          <w:spacing w:val="-7"/>
-          <w:sz w:val="24"/>
-          <w:szCs w:val="24"/>
-        </w:rPr>
-        <w:t xml:space="preserve"> </w:t>
-      </w:r>
-      <w:r>
-        <w:rPr>
-          <w:rFonts w:ascii="Times New Roman" w:eastAsia="Calibri" w:hAnsi="Times New Roman" w:cs="Times New Roman"/>
-          <w:b/>
-          <w:bCs/>
-          <w:spacing w:val="1"/>
-          <w:sz w:val="24"/>
-          <w:szCs w:val="24"/>
-        </w:rPr>
-        <w:t>s</w:t>
-      </w:r>
-      <w:r>
-        <w:rPr>
-          <w:rFonts w:ascii="Times New Roman" w:eastAsia="Calibri" w:hAnsi="Times New Roman" w:cs="Times New Roman"/>
-          <w:b/>
-          <w:bCs/>
-          <w:spacing w:val="-1"/>
-          <w:sz w:val="24"/>
-          <w:szCs w:val="24"/>
-        </w:rPr>
-        <w:t>pa</w:t>
-      </w:r>
-      <w:r>
-        <w:rPr>
-          <w:rFonts w:ascii="Times New Roman" w:eastAsia="Calibri" w:hAnsi="Times New Roman" w:cs="Times New Roman"/>
-          <w:b/>
-          <w:bCs/>
-          <w:spacing w:val="1"/>
-          <w:sz w:val="24"/>
-          <w:szCs w:val="24"/>
-        </w:rPr>
-        <w:t>c</w:t>
-      </w:r>
-      <w:r>
-        <w:rPr>
-          <w:rFonts w:ascii="Times New Roman" w:eastAsia="Calibri" w:hAnsi="Times New Roman" w:cs="Times New Roman"/>
-          <w:b/>
-          <w:bCs/>
-          <w:spacing w:val="-1"/>
-          <w:sz w:val="24"/>
-          <w:szCs w:val="24"/>
-        </w:rPr>
-        <w:t>ed</w:t>
-      </w:r>
-      <w:r>
-        <w:rPr>
-          <w:rFonts w:ascii="Times New Roman" w:eastAsia="Calibri" w:hAnsi="Times New Roman" w:cs="Times New Roman"/>
-          <w:b/>
-          <w:bCs/>
-          <w:sz w:val="24"/>
-          <w:szCs w:val="24"/>
-        </w:rPr>
-        <w:t>,</w:t>
-      </w:r>
-      <w:r>
-        <w:rPr>
-          <w:rFonts w:ascii="Times New Roman" w:eastAsia="Calibri" w:hAnsi="Times New Roman" w:cs="Times New Roman"/>
-          <w:b/>
-          <w:bCs/>
-          <w:spacing w:val="-8"/>
-          <w:sz w:val="24"/>
-          <w:szCs w:val="24"/>
-        </w:rPr>
-        <w:t xml:space="preserve"> </w:t>
-      </w:r>
-      <w:proofErr w:type="gramStart"/>
-      <w:r>
-        <w:rPr>
-          <w:rFonts w:ascii="Times New Roman" w:eastAsia="Calibri" w:hAnsi="Times New Roman" w:cs="Times New Roman"/>
-          <w:b/>
-          <w:bCs/>
-          <w:spacing w:val="1"/>
-          <w:sz w:val="24"/>
-          <w:szCs w:val="24"/>
-        </w:rPr>
-        <w:t>1</w:t>
-      </w:r>
-      <w:r>
-        <w:rPr>
-          <w:rFonts w:ascii="Times New Roman" w:eastAsia="Calibri" w:hAnsi="Times New Roman" w:cs="Times New Roman"/>
-          <w:b/>
-          <w:bCs/>
-          <w:sz w:val="24"/>
-          <w:szCs w:val="24"/>
-        </w:rPr>
-        <w:t>1 or 12</w:t>
-      </w:r>
-      <w:r>
-        <w:rPr>
-          <w:rFonts w:ascii="Times New Roman" w:eastAsia="Calibri" w:hAnsi="Times New Roman" w:cs="Times New Roman"/>
-          <w:b/>
-          <w:bCs/>
-          <w:spacing w:val="-1"/>
-          <w:sz w:val="24"/>
-          <w:szCs w:val="24"/>
-        </w:rPr>
-        <w:t xml:space="preserve"> po</w:t>
-      </w:r>
-      <w:r>
-        <w:rPr>
-          <w:rFonts w:ascii="Times New Roman" w:eastAsia="Calibri" w:hAnsi="Times New Roman" w:cs="Times New Roman"/>
-          <w:b/>
-          <w:bCs/>
-          <w:spacing w:val="1"/>
-          <w:sz w:val="24"/>
-          <w:szCs w:val="24"/>
-        </w:rPr>
-        <w:t>i</w:t>
-      </w:r>
-      <w:r>
-        <w:rPr>
-          <w:rFonts w:ascii="Times New Roman" w:eastAsia="Calibri" w:hAnsi="Times New Roman" w:cs="Times New Roman"/>
-          <w:b/>
-          <w:bCs/>
-          <w:spacing w:val="-1"/>
-          <w:sz w:val="24"/>
-          <w:szCs w:val="24"/>
-        </w:rPr>
-        <w:t>n</w:t>
-      </w:r>
-      <w:r>
-        <w:rPr>
-          <w:rFonts w:ascii="Times New Roman" w:eastAsia="Calibri" w:hAnsi="Times New Roman" w:cs="Times New Roman"/>
-          <w:b/>
-          <w:bCs/>
-          <w:sz w:val="24"/>
-          <w:szCs w:val="24"/>
-        </w:rPr>
-        <w:t>t</w:t>
-      </w:r>
-      <w:proofErr w:type="gramEnd"/>
-      <w:r>
-        <w:rPr>
-          <w:rFonts w:ascii="Times New Roman" w:eastAsia="Calibri" w:hAnsi="Times New Roman" w:cs="Times New Roman"/>
-          <w:b/>
-          <w:bCs/>
-          <w:spacing w:val="-4"/>
-          <w:sz w:val="24"/>
-          <w:szCs w:val="24"/>
-        </w:rPr>
-        <w:t xml:space="preserve"> </w:t>
-      </w:r>
-      <w:r>
-        <w:rPr>
-          <w:rFonts w:ascii="Times New Roman" w:eastAsia="Calibri" w:hAnsi="Times New Roman" w:cs="Times New Roman"/>
-          <w:b/>
-          <w:bCs/>
-          <w:sz w:val="24"/>
-          <w:szCs w:val="24"/>
-        </w:rPr>
-        <w:t>f</w:t>
-      </w:r>
-      <w:r>
-        <w:rPr>
-          <w:rFonts w:ascii="Times New Roman" w:eastAsia="Calibri" w:hAnsi="Times New Roman" w:cs="Times New Roman"/>
-          <w:b/>
-          <w:bCs/>
-          <w:spacing w:val="-1"/>
-          <w:sz w:val="24"/>
-          <w:szCs w:val="24"/>
-        </w:rPr>
-        <w:t>on</w:t>
-      </w:r>
-      <w:r>
-        <w:rPr>
-          <w:rFonts w:ascii="Times New Roman" w:eastAsia="Calibri" w:hAnsi="Times New Roman" w:cs="Times New Roman"/>
-          <w:b/>
-          <w:bCs/>
-          <w:sz w:val="24"/>
-          <w:szCs w:val="24"/>
-        </w:rPr>
-        <w:t>t</w:t>
-      </w:r>
-      <w:r>
-        <w:rPr>
-          <w:rFonts w:ascii="Times New Roman" w:eastAsia="Calibri" w:hAnsi="Times New Roman" w:cs="Times New Roman"/>
-          <w:b/>
-          <w:bCs/>
-          <w:spacing w:val="1"/>
-          <w:sz w:val="24"/>
-          <w:szCs w:val="24"/>
-        </w:rPr>
-        <w:t>)</w:t>
-      </w:r>
-      <w:r>
-        <w:rPr>
-          <w:rFonts w:ascii="Times New Roman" w:eastAsia="Calibri" w:hAnsi="Times New Roman" w:cs="Times New Roman"/>
-          <w:b/>
-          <w:bCs/>
-          <w:sz w:val="24"/>
-          <w:szCs w:val="24"/>
-        </w:rPr>
-        <w:t>:</w:t>
-      </w:r>
-    </w:p>
-    <w:p>
-      <w:pPr>
-        <w:spacing w:before="18" w:after="0" w:line="220" w:lineRule="exact"/>
-        <w:rPr>
-          <w:rFonts w:ascii="Times New Roman" w:hAnsi="Times New Roman" w:cs="Times New Roman"/>
-          <w:sz w:val="24"/>
-          <w:szCs w:val="24"/>
-        </w:rPr>
-      </w:pPr>
+        <w:t>Comparing the Performance of Machine Learning Methods to Identify Patterns of Risk Factors Associated with STI Testing in Local School Districts and Selected States Using YRBSS 2019 Data</w:t>
+      </w:r>
     </w:p>
     <w:p>
       <w:pPr>
         <w:spacing w:after="0" w:line="240" w:lineRule="auto"/>
-        <w:ind w:left="192" w:right="-20"/>
-        <w:rPr>
-          <w:rFonts w:ascii="Times New Roman" w:eastAsia="Calibri" w:hAnsi="Times New Roman" w:cs="Times New Roman"/>
-          <w:sz w:val="24"/>
-          <w:szCs w:val="24"/>
-        </w:rPr>
-      </w:pPr>
-      <w:r>
-        <w:rPr>
-          <w:rFonts w:ascii="Times New Roman" w:eastAsia="Calibri" w:hAnsi="Times New Roman" w:cs="Times New Roman"/>
-          <w:b/>
-          <w:bCs/>
-          <w:spacing w:val="1"/>
-          <w:sz w:val="24"/>
-          <w:szCs w:val="24"/>
-        </w:rPr>
-        <w:t>Ti</w:t>
-      </w:r>
-      <w:r>
-        <w:rPr>
-          <w:rFonts w:ascii="Times New Roman" w:eastAsia="Calibri" w:hAnsi="Times New Roman" w:cs="Times New Roman"/>
-          <w:b/>
-          <w:bCs/>
-          <w:spacing w:val="-2"/>
-          <w:sz w:val="24"/>
-          <w:szCs w:val="24"/>
-        </w:rPr>
-        <w:t>t</w:t>
-      </w:r>
-      <w:r>
-        <w:rPr>
-          <w:rFonts w:ascii="Times New Roman" w:eastAsia="Calibri" w:hAnsi="Times New Roman" w:cs="Times New Roman"/>
-          <w:b/>
-          <w:bCs/>
-          <w:spacing w:val="1"/>
-          <w:sz w:val="24"/>
-          <w:szCs w:val="24"/>
-        </w:rPr>
-        <w:t>l</w:t>
-      </w:r>
-      <w:r>
-        <w:rPr>
-          <w:rFonts w:ascii="Times New Roman" w:eastAsia="Calibri" w:hAnsi="Times New Roman" w:cs="Times New Roman"/>
-          <w:b/>
-          <w:bCs/>
-          <w:spacing w:val="-1"/>
-          <w:sz w:val="24"/>
-          <w:szCs w:val="24"/>
-        </w:rPr>
-        <w:t>e</w:t>
-      </w:r>
-      <w:r>
-        <w:rPr>
-          <w:rFonts w:ascii="Times New Roman" w:eastAsia="Calibri" w:hAnsi="Times New Roman" w:cs="Times New Roman"/>
-          <w:b/>
-          <w:bCs/>
-          <w:sz w:val="24"/>
-          <w:szCs w:val="24"/>
-        </w:rPr>
-        <w:t>:</w:t>
-      </w:r>
-      <w:r>
-        <w:rPr>
-          <w:rFonts w:ascii="Times New Roman" w:eastAsia="Calibri" w:hAnsi="Times New Roman" w:cs="Times New Roman"/>
-          <w:b/>
-          <w:bCs/>
-          <w:spacing w:val="-5"/>
-          <w:sz w:val="24"/>
-          <w:szCs w:val="24"/>
-        </w:rPr>
-        <w:t xml:space="preserve"> </w:t>
-      </w:r>
-      <w:r>
-        <w:rPr>
-          <w:rFonts w:ascii="Times New Roman" w:eastAsia="Calibri" w:hAnsi="Times New Roman" w:cs="Times New Roman"/>
-          <w:sz w:val="24"/>
-          <w:szCs w:val="24"/>
-        </w:rPr>
-        <w:t>T</w:t>
-      </w:r>
-      <w:r>
-        <w:rPr>
-          <w:rFonts w:ascii="Times New Roman" w:eastAsia="Calibri" w:hAnsi="Times New Roman" w:cs="Times New Roman"/>
-          <w:sz w:val="24"/>
-          <w:szCs w:val="24"/>
-          <w:lang w:eastAsia="zh-CN"/>
-        </w:rPr>
-        <w:t>he pattern of risk factors associated with STI testing</w:t>
-      </w:r>
-      <w:r>
-        <w:rPr>
-          <w:rFonts w:ascii="Times New Roman" w:eastAsia="Calibri" w:hAnsi="Times New Roman" w:cs="Times New Roman"/>
-          <w:sz w:val="24"/>
-          <w:szCs w:val="24"/>
-        </w:rPr>
-        <w:t xml:space="preserve"> in local school districts and selected states in the United States </w:t>
-      </w:r>
-    </w:p>
-    <w:p>
-      <w:pPr>
-        <w:spacing w:after="0" w:line="240" w:lineRule="auto"/>
-        <w:ind w:left="192" w:right="-20"/>
-        <w:rPr>
-          <w:rFonts w:ascii="Times New Roman" w:eastAsia="Calibri" w:hAnsi="Times New Roman" w:cs="Times New Roman"/>
-          <w:sz w:val="24"/>
-          <w:szCs w:val="24"/>
+        <w:ind w:rightChars="-9" w:right="-20"/>
+        <w:rPr>
+          <w:rFonts w:ascii="Times New Roman" w:eastAsia="Calibri" w:hAnsi="Times New Roman" w:cs="Times New Roman" w:hint="eastAsia"/>
+          <w:sz w:val="24"/>
+          <w:szCs w:val="24"/>
+          <w:lang w:eastAsia="zh-CN"/>
         </w:rPr>
       </w:pPr>
       <w:r>
@@ -824,7 +102,7 @@
     <w:p>
       <w:pPr>
         <w:spacing w:before="55" w:after="0" w:line="287" w:lineRule="auto"/>
-        <w:ind w:left="196" w:right="68" w:hanging="1"/>
+        <w:ind w:leftChars="2" w:left="5" w:rightChars="31" w:right="68" w:hanging="1"/>
         <w:rPr>
           <w:rFonts w:ascii="Times New Roman" w:eastAsia="Calibri" w:hAnsi="Times New Roman" w:cs="Times New Roman"/>
           <w:sz w:val="24"/>
@@ -1964,7 +1242,7 @@
     <w:p>
       <w:pPr>
         <w:spacing w:before="55" w:after="0" w:line="287" w:lineRule="auto"/>
-        <w:ind w:left="196" w:right="68" w:hanging="1"/>
+        <w:ind w:leftChars="2" w:left="5" w:rightChars="31" w:right="68" w:hanging="1"/>
         <w:rPr>
           <w:rFonts w:ascii="Times New Roman" w:eastAsia="Calibri" w:hAnsi="Times New Roman" w:cs="Times New Roman"/>
           <w:sz w:val="24"/>
@@ -1993,7 +1271,7 @@
     <w:p>
       <w:pPr>
         <w:spacing w:before="55" w:after="0" w:line="240" w:lineRule="auto"/>
-        <w:ind w:left="196" w:right="68" w:hanging="1"/>
+        <w:ind w:leftChars="2" w:left="5" w:rightChars="31" w:right="68" w:hanging="1"/>
         <w:rPr>
           <w:rFonts w:ascii="Times New Roman" w:eastAsia="Calibri" w:hAnsi="Times New Roman" w:cs="Times New Roman"/>
           <w:sz w:val="24"/>
@@ -2184,29 +1462,7 @@
               <w:szCs w:val="24"/>
               <w:lang w:eastAsia="zh-CN"/>
             </w:rPr>
-            <w:t>(</w:t>
-          </w:r>
-          <w:proofErr w:type="spellStart"/>
-          <w:r>
-            <w:rPr>
-              <w:rFonts w:ascii="Times New Roman" w:eastAsia="Calibri" w:hAnsi="Times New Roman" w:cs="Times New Roman"/>
-              <w:color w:val="000000"/>
-              <w:sz w:val="24"/>
-              <w:szCs w:val="24"/>
-              <w:lang w:eastAsia="zh-CN"/>
-            </w:rPr>
-            <w:t>Liddon</w:t>
-          </w:r>
-          <w:proofErr w:type="spellEnd"/>
-          <w:r>
-            <w:rPr>
-              <w:rFonts w:ascii="Times New Roman" w:eastAsia="Calibri" w:hAnsi="Times New Roman" w:cs="Times New Roman"/>
-              <w:color w:val="000000"/>
-              <w:sz w:val="24"/>
-              <w:szCs w:val="24"/>
-              <w:lang w:eastAsia="zh-CN"/>
-            </w:rPr>
-            <w:t xml:space="preserve"> et al., 2022)</w:t>
+            <w:t>(Liddon et al., 2022)</w:t>
           </w:r>
         </w:sdtContent>
       </w:sdt>
@@ -2234,31 +1490,49 @@
           <w:szCs w:val="24"/>
           <w:lang w:eastAsia="zh-CN"/>
         </w:rPr>
-        <w:t>Some believe that the number of cases is underreported and there are untreated infections</w:t>
-      </w:r>
-      <w:r>
-        <w:rPr>
-          <w:rFonts w:ascii="Times New Roman" w:eastAsia="Calibri" w:hAnsi="Times New Roman" w:cs="Times New Roman"/>
-          <w:sz w:val="24"/>
-          <w:szCs w:val="24"/>
-          <w:lang w:eastAsia="zh-CN"/>
-        </w:rPr>
-        <w:t>, so that</w:t>
-      </w:r>
-      <w:r>
-        <w:rPr>
-          <w:rFonts w:ascii="Times New Roman" w:eastAsia="Calibri" w:hAnsi="Times New Roman" w:cs="Times New Roman"/>
-          <w:sz w:val="24"/>
-          <w:szCs w:val="24"/>
-          <w:lang w:eastAsia="zh-CN"/>
-        </w:rPr>
-        <w:t xml:space="preserve"> these numbers may be higher. </w:t>
+        <w:t>S</w:t>
+      </w:r>
+      <w:r>
+        <w:rPr>
+          <w:rFonts w:ascii="Times New Roman" w:eastAsia="Calibri" w:hAnsi="Times New Roman" w:cs="Times New Roman"/>
+          <w:sz w:val="24"/>
+          <w:szCs w:val="24"/>
+          <w:lang w:eastAsia="zh-CN"/>
+        </w:rPr>
+        <w:t>cientists</w:t>
+      </w:r>
+      <w:r>
+        <w:rPr>
+          <w:rFonts w:ascii="Times New Roman" w:eastAsia="Calibri" w:hAnsi="Times New Roman" w:cs="Times New Roman"/>
+          <w:sz w:val="24"/>
+          <w:szCs w:val="24"/>
+          <w:lang w:eastAsia="zh-CN"/>
+        </w:rPr>
+        <w:t xml:space="preserve"> believe that the number of cases is underreported and there are untreated infections</w:t>
+      </w:r>
+      <w:r>
+        <w:rPr>
+          <w:rFonts w:ascii="Times New Roman" w:eastAsia="Calibri" w:hAnsi="Times New Roman" w:cs="Times New Roman"/>
+          <w:sz w:val="24"/>
+          <w:szCs w:val="24"/>
+          <w:lang w:eastAsia="zh-CN"/>
+        </w:rPr>
+        <w:t xml:space="preserve">, so </w:t>
+      </w:r>
+      <w:r>
+        <w:rPr>
+          <w:rFonts w:ascii="Times New Roman" w:eastAsia="Calibri" w:hAnsi="Times New Roman" w:cs="Times New Roman"/>
+          <w:sz w:val="24"/>
+          <w:szCs w:val="24"/>
+          <w:lang w:eastAsia="zh-CN"/>
+        </w:rPr>
+        <w:t xml:space="preserve">these numbers may be higher. </w:t>
       </w:r>
     </w:p>
     <w:p>
       <w:pPr>
         <w:spacing w:before="55" w:after="0" w:line="240" w:lineRule="auto"/>
-        <w:ind w:left="196" w:right="68" w:hanging="1"/>
+        <w:ind w:leftChars="2" w:left="5" w:rightChars="31" w:right="68" w:hanging="1"/>
         <w:rPr>
           <w:rFonts w:ascii="Times New Roman" w:eastAsia="Calibri" w:hAnsi="Times New Roman" w:cs="Times New Roman"/>
           <w:sz w:val="24"/>
@@ -2290,7 +1564,7 @@
     <w:p>
       <w:pPr>
         <w:spacing w:before="55" w:after="0" w:line="240" w:lineRule="auto"/>
-        <w:ind w:left="196" w:right="68" w:hanging="1"/>
+        <w:ind w:leftChars="2" w:left="5" w:rightChars="31" w:right="68" w:hanging="1"/>
         <w:rPr>
           <w:rFonts w:ascii="Times New Roman" w:eastAsia="Calibri" w:hAnsi="Times New Roman" w:cs="Times New Roman"/>
           <w:sz w:val="24"/>
@@ -2404,27 +1678,7 @@
           <w:szCs w:val="24"/>
           <w:lang w:eastAsia="zh-CN"/>
         </w:rPr>
-        <w:t xml:space="preserve"> complications, such as miscarriage, infertility, </w:t>
-      </w:r>
-      <w:proofErr w:type="gramStart"/>
-      <w:r>
-        <w:rPr>
-          <w:rFonts w:ascii="Times New Roman" w:eastAsia="Calibri" w:hAnsi="Times New Roman" w:cs="Times New Roman"/>
-          <w:sz w:val="24"/>
-          <w:szCs w:val="24"/>
-          <w:lang w:eastAsia="zh-CN"/>
-        </w:rPr>
-        <w:t>heart</w:t>
-      </w:r>
-      <w:proofErr w:type="gramEnd"/>
-      <w:r>
-        <w:rPr>
-          <w:rFonts w:ascii="Times New Roman" w:eastAsia="Calibri" w:hAnsi="Times New Roman" w:cs="Times New Roman"/>
-          <w:sz w:val="24"/>
-          <w:szCs w:val="24"/>
-          <w:lang w:eastAsia="zh-CN"/>
-        </w:rPr>
-        <w:t xml:space="preserve"> and bone, and even brain damage, seriously affecting health</w:t>
+        <w:t xml:space="preserve"> complications, such as miscarriage, infertility, heart and bone, and even brain damage, seriously affecting health</w:t>
       </w:r>
       <w:sdt>
         <w:sdtPr>
@@ -2442,15 +1696,7 @@
         </w:sdtPr>
         <w:sdtContent>
           <w:r>
-            <w:t xml:space="preserve">(Nicoll &amp; </w:t>
-          </w:r>
-          <w:proofErr w:type="spellStart"/>
-          <w:r>
-            <w:t>Hamers</w:t>
-          </w:r>
-          <w:proofErr w:type="spellEnd"/>
-          <w:r>
-            <w:t>, 2002)</w:t>
+            <w:t>(Nicoll &amp; Hamers, 2002)</w:t>
           </w:r>
         </w:sdtContent>
       </w:sdt>
@@ -2571,18 +1817,6 @@
         </w:rPr>
         <w:t xml:space="preserve">. </w:t>
       </w:r>
-    </w:p>
-    <w:p>
-      <w:pPr>
-        <w:spacing w:before="55" w:after="0" w:line="240" w:lineRule="auto"/>
-        <w:ind w:left="196" w:right="68" w:hanging="1"/>
-        <w:rPr>
-          <w:rFonts w:ascii="Times New Roman" w:eastAsia="Calibri" w:hAnsi="Times New Roman" w:cs="Times New Roman"/>
-          <w:sz w:val="24"/>
-          <w:szCs w:val="24"/>
-          <w:lang w:eastAsia="zh-CN"/>
-        </w:rPr>
-      </w:pPr>
       <w:r>
         <w:rPr>
           <w:rFonts w:ascii="Times New Roman" w:eastAsia="Calibri" w:hAnsi="Times New Roman" w:cs="Times New Roman"/>
@@ -2679,29 +1913,7 @@
               <w:szCs w:val="24"/>
               <w:lang w:eastAsia="zh-CN"/>
             </w:rPr>
-            <w:t>(</w:t>
-          </w:r>
-          <w:proofErr w:type="spellStart"/>
-          <w:r>
-            <w:rPr>
-              <w:rFonts w:ascii="Times New Roman" w:eastAsia="Calibri" w:hAnsi="Times New Roman" w:cs="Times New Roman"/>
-              <w:color w:val="000000"/>
-              <w:sz w:val="24"/>
-              <w:szCs w:val="24"/>
-              <w:lang w:eastAsia="zh-CN"/>
-            </w:rPr>
-            <w:t>Samkange-Zeeb</w:t>
-          </w:r>
-          <w:proofErr w:type="spellEnd"/>
-          <w:r>
-            <w:rPr>
-              <w:rFonts w:ascii="Times New Roman" w:eastAsia="Calibri" w:hAnsi="Times New Roman" w:cs="Times New Roman"/>
-              <w:color w:val="000000"/>
-              <w:sz w:val="24"/>
-              <w:szCs w:val="24"/>
-              <w:lang w:eastAsia="zh-CN"/>
-            </w:rPr>
-            <w:t xml:space="preserve"> et al., 2011)</w:t>
+            <w:t>(Samkange-Zeeb et al., 2011)</w:t>
           </w:r>
         </w:sdtContent>
       </w:sdt>
@@ -2718,7 +1930,7 @@
     <w:p>
       <w:pPr>
         <w:spacing w:before="55" w:after="0" w:line="287" w:lineRule="auto"/>
-        <w:ind w:left="196" w:right="68" w:hanging="1"/>
+        <w:ind w:leftChars="2" w:left="5" w:rightChars="31" w:right="68" w:hanging="1"/>
         <w:rPr>
           <w:rFonts w:ascii="Times New Roman" w:eastAsia="Calibri" w:hAnsi="Times New Roman" w:cs="Times New Roman"/>
           <w:sz w:val="24"/>
@@ -2770,9 +1982,9 @@
     <w:p>
       <w:pPr>
         <w:spacing w:before="55" w:after="0" w:line="287" w:lineRule="auto"/>
-        <w:ind w:left="196" w:right="68" w:hanging="1"/>
-        <w:rPr>
-          <w:rFonts w:ascii="Times New Roman" w:eastAsia="Calibri" w:hAnsi="Times New Roman" w:cs="Times New Roman"/>
+        <w:ind w:leftChars="2" w:left="5" w:rightChars="31" w:right="68" w:hanging="1"/>
+        <w:rPr>
+          <w:rFonts w:ascii="Times New Roman" w:eastAsia="Calibri" w:hAnsi="Times New Roman" w:cs="Times New Roman" w:hint="eastAsia"/>
           <w:sz w:val="24"/>
           <w:szCs w:val="24"/>
           <w:lang w:eastAsia="zh-CN"/>
@@ -2803,7 +2015,25 @@
           <w:szCs w:val="24"/>
           <w:lang w:eastAsia="zh-CN"/>
         </w:rPr>
-        <w:t xml:space="preserve">become the major challenge for the nation, </w:t>
+        <w:t xml:space="preserve">become </w:t>
+      </w:r>
+      <w:r>
+        <w:rPr>
+          <w:rFonts w:ascii="Times New Roman" w:eastAsia="Calibri" w:hAnsi="Times New Roman" w:cs="Times New Roman"/>
+          <w:sz w:val="24"/>
+          <w:szCs w:val="24"/>
+          <w:lang w:eastAsia="zh-CN"/>
+        </w:rPr>
+        <w:t>a</w:t>
+      </w:r>
+      <w:r>
+        <w:rPr>
+          <w:rFonts w:ascii="Times New Roman" w:eastAsia="Calibri" w:hAnsi="Times New Roman" w:cs="Times New Roman"/>
+          <w:sz w:val="24"/>
+          <w:szCs w:val="24"/>
+          <w:lang w:eastAsia="zh-CN"/>
+        </w:rPr>
+        <w:t xml:space="preserve"> major challenge for the nation, </w:t>
       </w:r>
       <w:r>
         <w:rPr>
@@ -2912,23 +2142,13 @@
           <w:szCs w:val="24"/>
           <w:lang w:eastAsia="zh-CN"/>
         </w:rPr>
-        <w:t xml:space="preserve"> in health, sociality, ethnicity, </w:t>
-      </w:r>
-      <w:r>
-        <w:rPr>
-          <w:rFonts w:ascii="Times New Roman" w:eastAsia="Calibri" w:hAnsi="Times New Roman" w:cs="Times New Roman"/>
-          <w:sz w:val="24"/>
-          <w:szCs w:val="24"/>
-          <w:lang w:eastAsia="zh-CN"/>
-        </w:rPr>
-        <w:lastRenderedPageBreak/>
-        <w:t xml:space="preserve">economy, employment, and education that can impede the deployment of STI testing to adolescents. </w:t>
+        <w:t xml:space="preserve"> in health, sociality, ethnicity, economy, employment, and education that can impede the deployment of STI testing to adolescents. </w:t>
       </w:r>
     </w:p>
     <w:p>
       <w:pPr>
         <w:spacing w:before="55" w:after="0" w:line="240" w:lineRule="auto"/>
-        <w:ind w:left="196" w:right="68" w:hanging="1"/>
+        <w:ind w:leftChars="2" w:left="5" w:rightChars="31" w:right="68" w:hanging="1"/>
         <w:rPr>
           <w:rFonts w:ascii="Times New Roman" w:eastAsia="Calibri" w:hAnsi="Times New Roman" w:cs="Times New Roman"/>
           <w:sz w:val="24"/>
@@ -2990,7 +2210,7 @@
     <w:p>
       <w:pPr>
         <w:spacing w:before="55" w:after="0" w:line="240" w:lineRule="auto"/>
-        <w:ind w:left="196" w:right="68" w:hanging="1"/>
+        <w:ind w:leftChars="2" w:left="5" w:rightChars="31" w:right="68" w:hanging="1"/>
         <w:rPr>
           <w:rFonts w:ascii="Times New Roman" w:eastAsia="Calibri" w:hAnsi="Times New Roman" w:cs="Times New Roman"/>
           <w:sz w:val="24"/>
@@ -3005,6 +2225,7 @@
           <w:szCs w:val="24"/>
           <w:lang w:eastAsia="zh-CN"/>
         </w:rPr>
+        <w:lastRenderedPageBreak/>
         <w:t>T</w:t>
       </w:r>
       <w:r>
@@ -3076,7 +2297,6 @@
         </w:rPr>
         <w:t xml:space="preserve">pecific, User-friendly, </w:t>
       </w:r>
-      <w:proofErr w:type="gramStart"/>
       <w:r>
         <w:rPr>
           <w:rFonts w:ascii="Times New Roman" w:eastAsia="Calibri" w:hAnsi="Times New Roman" w:cs="Times New Roman"/>
@@ -3095,17 +2315,7 @@
           <w:szCs w:val="24"/>
           <w:lang w:eastAsia="zh-CN"/>
         </w:rPr>
-        <w:t>apid</w:t>
-      </w:r>
-      <w:proofErr w:type="gramEnd"/>
-      <w:r>
-        <w:rPr>
-          <w:rFonts w:ascii="Times New Roman" w:eastAsia="Calibri" w:hAnsi="Times New Roman" w:cs="Times New Roman"/>
-          <w:sz w:val="24"/>
-          <w:szCs w:val="24"/>
-          <w:lang w:eastAsia="zh-CN"/>
-        </w:rPr>
-        <w:t xml:space="preserve"> and robust, </w:t>
+        <w:t xml:space="preserve">apid and robust, </w:t>
       </w:r>
       <w:r>
         <w:rPr>
@@ -3183,7 +2393,7 @@
             <w:szCs w:val="24"/>
             <w:lang w:eastAsia="zh-CN"/>
           </w:rPr>
-          <w:tag w:val="MENDELEY_CITATION_v3_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"/>
+          <w:tag w:val="MENDELEY_CITATION_v3_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"/>
           <w:id w:val="-1374457848"/>
           <w:placeholder>
             <w:docPart w:val="11DC3078C0E78E4D945C147615C3A1C2"/>
@@ -3235,29 +2445,7 @@
               <w:szCs w:val="24"/>
               <w:lang w:eastAsia="zh-CN"/>
             </w:rPr>
-            <w:t>(</w:t>
-          </w:r>
-          <w:proofErr w:type="spellStart"/>
-          <w:r>
-            <w:rPr>
-              <w:rFonts w:ascii="Times New Roman" w:eastAsia="Calibri" w:hAnsi="Times New Roman" w:cs="Times New Roman"/>
-              <w:color w:val="000000"/>
-              <w:sz w:val="24"/>
-              <w:szCs w:val="24"/>
-              <w:lang w:eastAsia="zh-CN"/>
-            </w:rPr>
-            <w:t>Dewart</w:t>
-          </w:r>
-          <w:proofErr w:type="spellEnd"/>
-          <w:r>
-            <w:rPr>
-              <w:rFonts w:ascii="Times New Roman" w:eastAsia="Calibri" w:hAnsi="Times New Roman" w:cs="Times New Roman"/>
-              <w:color w:val="000000"/>
-              <w:sz w:val="24"/>
-              <w:szCs w:val="24"/>
-              <w:lang w:eastAsia="zh-CN"/>
-            </w:rPr>
-            <w:t xml:space="preserve"> et al., 2018)</w:t>
+            <w:t>(Dewart et al., 2018)</w:t>
           </w:r>
         </w:sdtContent>
       </w:sdt>
@@ -3328,8 +2516,8 @@
     </w:p>
     <w:p>
       <w:pPr>
-        <w:spacing w:before="55" w:after="0" w:line="240" w:lineRule="auto"/>
-        <w:ind w:left="196" w:right="68" w:hanging="1"/>
+        <w:spacing w:before="55" w:after="0" w:line="287" w:lineRule="auto"/>
+        <w:ind w:leftChars="2" w:left="5" w:rightChars="31" w:right="68" w:hanging="1"/>
         <w:rPr>
           <w:rFonts w:ascii="Times New Roman" w:eastAsia="Calibri" w:hAnsi="Times New Roman" w:cs="Times New Roman"/>
           <w:sz w:val="24"/>
@@ -3339,13 +2527,13 @@
       </w:pPr>
       <w:r>
         <w:rPr>
-          <w:rFonts w:ascii="Times New Roman" w:eastAsia="Calibri" w:hAnsi="Times New Roman" w:cs="Times New Roman" w:hint="eastAsia"/>
+          <w:rFonts w:ascii="Times New Roman" w:eastAsia="Calibri" w:hAnsi="Times New Roman" w:cs="Times New Roman"/>
           <w:sz w:val="24"/>
           <w:szCs w:val="24"/>
           <w:highlight w:val="yellow"/>
           <w:lang w:eastAsia="zh-CN"/>
         </w:rPr>
-        <w:t>R</w:t>
+        <w:t xml:space="preserve">The complex YRBSS dataset and </w:t>
       </w:r>
       <w:r>
         <w:rPr>
@@ -3355,15 +2543,85 @@
           <w:highlight w:val="yellow"/>
           <w:lang w:eastAsia="zh-CN"/>
         </w:rPr>
-        <w:t>esearch gap</w:t>
+        <w:t>limitations</w:t>
+      </w:r>
+      <w:r>
+        <w:rPr>
+          <w:rFonts w:ascii="Times New Roman" w:eastAsia="Calibri" w:hAnsi="Times New Roman" w:cs="Times New Roman"/>
+          <w:sz w:val="24"/>
+          <w:szCs w:val="24"/>
+          <w:highlight w:val="yellow"/>
+          <w:lang w:eastAsia="zh-CN"/>
+        </w:rPr>
+        <w:t xml:space="preserve"> of traditional statistic analysis </w:t>
+      </w:r>
+      <w:r>
+        <w:rPr>
+          <w:rFonts w:ascii="Times New Roman" w:eastAsia="Calibri" w:hAnsi="Times New Roman" w:cs="Times New Roman"/>
+          <w:sz w:val="24"/>
+          <w:szCs w:val="24"/>
+          <w:highlight w:val="yellow"/>
+          <w:lang w:eastAsia="zh-CN"/>
+        </w:rPr>
+        <w:t>methods</w:t>
+      </w:r>
+      <w:r>
+        <w:rPr>
+          <w:rFonts w:ascii="Times New Roman" w:eastAsia="Calibri" w:hAnsi="Times New Roman" w:cs="Times New Roman"/>
+          <w:sz w:val="24"/>
+          <w:szCs w:val="24"/>
+          <w:highlight w:val="yellow"/>
+          <w:lang w:eastAsia="zh-CN"/>
+        </w:rPr>
+        <w:t xml:space="preserve">, and </w:t>
+      </w:r>
+      <w:r>
+        <w:rPr>
+          <w:rFonts w:ascii="Times New Roman" w:eastAsia="Calibri" w:hAnsi="Times New Roman" w:cs="Times New Roman"/>
+          <w:sz w:val="24"/>
+          <w:szCs w:val="24"/>
+          <w:highlight w:val="yellow"/>
+          <w:lang w:eastAsia="zh-CN"/>
+        </w:rPr>
+        <w:t xml:space="preserve">the </w:t>
+      </w:r>
+      <w:r>
+        <w:rPr>
+          <w:rFonts w:ascii="Times New Roman" w:eastAsia="Calibri" w:hAnsi="Times New Roman" w:cs="Times New Roman"/>
+          <w:sz w:val="24"/>
+          <w:szCs w:val="24"/>
+          <w:highlight w:val="yellow"/>
+          <w:lang w:eastAsia="zh-CN"/>
+        </w:rPr>
+        <w:t xml:space="preserve">ML method is an effective </w:t>
+      </w:r>
+      <w:r>
+        <w:rPr>
+          <w:rFonts w:ascii="Times New Roman" w:eastAsia="Calibri" w:hAnsi="Times New Roman" w:cs="Times New Roman"/>
+          <w:sz w:val="24"/>
+          <w:szCs w:val="24"/>
+          <w:highlight w:val="yellow"/>
+          <w:lang w:eastAsia="zh-CN"/>
+        </w:rPr>
+        <w:t>ways</w:t>
+      </w:r>
+      <w:r>
+        <w:rPr>
+          <w:rFonts w:ascii="Times New Roman" w:eastAsia="Calibri" w:hAnsi="Times New Roman" w:cs="Times New Roman"/>
+          <w:sz w:val="24"/>
+          <w:szCs w:val="24"/>
+          <w:highlight w:val="yellow"/>
+          <w:lang w:eastAsia="zh-CN"/>
+        </w:rPr>
+        <w:t xml:space="preserve"> of dealing with the challenge.</w:t>
       </w:r>
     </w:p>
     <w:p>
       <w:pPr>
         <w:spacing w:before="55" w:after="0" w:line="240" w:lineRule="auto"/>
-        <w:ind w:left="196" w:right="68" w:hanging="1"/>
-        <w:rPr>
-          <w:rFonts w:ascii="Times New Roman" w:eastAsia="Calibri" w:hAnsi="Times New Roman" w:cs="Times New Roman"/>
+        <w:ind w:leftChars="2" w:left="5" w:rightChars="31" w:right="68" w:hanging="1"/>
+        <w:rPr>
+          <w:rFonts w:ascii="Times New Roman" w:eastAsia="Calibri" w:hAnsi="Times New Roman" w:cs="Times New Roman" w:hint="eastAsia"/>
           <w:sz w:val="24"/>
           <w:szCs w:val="24"/>
           <w:lang w:eastAsia="zh-CN"/>
@@ -3371,12 +2629,419 @@
       </w:pPr>
       <w:r>
         <w:rPr>
-          <w:rFonts w:ascii="Times New Roman" w:eastAsia="Calibri" w:hAnsi="Times New Roman" w:cs="Times New Roman"/>
-          <w:sz w:val="24"/>
-          <w:szCs w:val="24"/>
-          <w:lang w:eastAsia="zh-CN"/>
-        </w:rPr>
-        <w:t>Though, the low prevalence of STI testing is threatening the populational health of teenagers</w:t>
+          <w:rFonts w:ascii="Times New Roman" w:eastAsia="Calibri" w:hAnsi="Times New Roman" w:cs="Times New Roman" w:hint="eastAsia"/>
+          <w:sz w:val="24"/>
+          <w:szCs w:val="24"/>
+          <w:lang w:eastAsia="zh-CN"/>
+        </w:rPr>
+        <w:t>T</w:t>
+      </w:r>
+      <w:r>
+        <w:rPr>
+          <w:rFonts w:ascii="Times New Roman" w:eastAsia="Calibri" w:hAnsi="Times New Roman" w:cs="Times New Roman"/>
+          <w:sz w:val="24"/>
+          <w:szCs w:val="24"/>
+          <w:lang w:eastAsia="zh-CN"/>
+        </w:rPr>
+        <w:t>he explanation of STI testing requires</w:t>
+      </w:r>
+      <w:r>
+        <w:rPr>
+          <w:rFonts w:ascii="Times New Roman" w:eastAsia="Calibri" w:hAnsi="Times New Roman" w:cs="Times New Roman"/>
+          <w:sz w:val="24"/>
+          <w:szCs w:val="24"/>
+          <w:lang w:eastAsia="zh-CN"/>
+        </w:rPr>
+        <w:t xml:space="preserve"> </w:t>
+      </w:r>
+      <w:r>
+        <w:rPr>
+          <w:rFonts w:ascii="Times New Roman" w:eastAsia="Calibri" w:hAnsi="Times New Roman" w:cs="Times New Roman"/>
+          <w:sz w:val="24"/>
+          <w:szCs w:val="24"/>
+          <w:lang w:eastAsia="zh-CN"/>
+        </w:rPr>
+        <w:t>complex and high-dimensional datasets such as the YRBSS dataset.</w:t>
+      </w:r>
+      <w:r>
+        <w:rPr>
+          <w:rFonts w:ascii="Times New Roman" w:eastAsia="Calibri" w:hAnsi="Times New Roman" w:cs="Times New Roman"/>
+          <w:sz w:val="24"/>
+          <w:szCs w:val="24"/>
+          <w:lang w:eastAsia="zh-CN"/>
+        </w:rPr>
+        <w:t xml:space="preserve"> </w:t>
+      </w:r>
+      <w:r>
+        <w:rPr>
+          <w:rFonts w:ascii="Times New Roman" w:eastAsia="Calibri" w:hAnsi="Times New Roman" w:cs="Times New Roman"/>
+          <w:sz w:val="24"/>
+          <w:szCs w:val="24"/>
+          <w:lang w:eastAsia="zh-CN"/>
+        </w:rPr>
+        <w:t xml:space="preserve">However, </w:t>
+      </w:r>
+      <w:r>
+        <w:rPr>
+          <w:rFonts w:ascii="Times New Roman" w:eastAsia="Calibri" w:hAnsi="Times New Roman" w:cs="Times New Roman"/>
+          <w:sz w:val="24"/>
+          <w:szCs w:val="24"/>
+          <w:lang w:eastAsia="zh-CN"/>
+        </w:rPr>
+        <w:t>Traditional statistical method</w:t>
+      </w:r>
+      <w:r>
+        <w:rPr>
+          <w:rFonts w:ascii="Times New Roman" w:eastAsia="Calibri" w:hAnsi="Times New Roman" w:cs="Times New Roman"/>
+          <w:sz w:val="24"/>
+          <w:szCs w:val="24"/>
+          <w:lang w:eastAsia="zh-CN"/>
+        </w:rPr>
+        <w:t>s may have limited ability</w:t>
+      </w:r>
+      <w:r>
+        <w:rPr>
+          <w:rFonts w:ascii="Times New Roman" w:eastAsia="Calibri" w:hAnsi="Times New Roman" w:cs="Times New Roman"/>
+          <w:sz w:val="24"/>
+          <w:szCs w:val="24"/>
+          <w:lang w:eastAsia="zh-CN"/>
+        </w:rPr>
+        <w:t xml:space="preserve"> </w:t>
+      </w:r>
+      <w:r>
+        <w:rPr>
+          <w:rFonts w:ascii="Times New Roman" w:eastAsia="Calibri" w:hAnsi="Times New Roman" w:cs="Times New Roman"/>
+          <w:sz w:val="24"/>
+          <w:szCs w:val="24"/>
+          <w:lang w:eastAsia="zh-CN"/>
+        </w:rPr>
+        <w:t>to handle</w:t>
+      </w:r>
+      <w:r>
+        <w:rPr>
+          <w:rFonts w:ascii="Times New Roman" w:eastAsia="Calibri" w:hAnsi="Times New Roman" w:cs="Times New Roman"/>
+          <w:sz w:val="24"/>
+          <w:szCs w:val="24"/>
+          <w:lang w:eastAsia="zh-CN"/>
+        </w:rPr>
+        <w:t xml:space="preserve"> such data.</w:t>
+      </w:r>
+      <w:r>
+        <w:rPr>
+          <w:rFonts w:ascii="Times New Roman" w:eastAsia="Calibri" w:hAnsi="Times New Roman" w:cs="Times New Roman"/>
+          <w:sz w:val="24"/>
+          <w:szCs w:val="24"/>
+          <w:lang w:eastAsia="zh-CN"/>
+        </w:rPr>
+        <w:t xml:space="preserve"> </w:t>
+      </w:r>
+      <w:r>
+        <w:rPr>
+          <w:rFonts w:ascii="Times New Roman" w:eastAsia="Calibri" w:hAnsi="Times New Roman" w:cs="Times New Roman"/>
+          <w:sz w:val="24"/>
+          <w:szCs w:val="24"/>
+          <w:lang w:eastAsia="zh-CN"/>
+        </w:rPr>
+        <w:t>Machine learning mainly focuses on prediction, and epidemiology mainly needs to know causal effects (causal/etiologic inference)</w:t>
+      </w:r>
+      <w:r>
+        <w:rPr>
+          <w:rFonts w:ascii="Times New Roman" w:eastAsia="Calibri" w:hAnsi="Times New Roman" w:cs="Times New Roman"/>
+          <w:sz w:val="24"/>
+          <w:szCs w:val="24"/>
+          <w:lang w:eastAsia="zh-CN"/>
+        </w:rPr>
+        <w:t>,</w:t>
+      </w:r>
+      <w:r>
+        <w:rPr>
+          <w:rFonts w:ascii="Times New Roman" w:eastAsia="Calibri" w:hAnsi="Times New Roman" w:cs="Times New Roman"/>
+          <w:sz w:val="24"/>
+          <w:szCs w:val="24"/>
+          <w:lang w:eastAsia="zh-CN"/>
+        </w:rPr>
+        <w:t xml:space="preserve"> requires background knowledge, and is biased towards parametric/semiparametric estimation, so it is not easy to combine the two. </w:t>
+      </w:r>
+      <w:r>
+        <w:rPr>
+          <w:rFonts w:ascii="Times New Roman" w:eastAsia="Calibri" w:hAnsi="Times New Roman" w:cs="Times New Roman"/>
+          <w:sz w:val="24"/>
+          <w:szCs w:val="24"/>
+          <w:lang w:eastAsia="zh-CN"/>
+        </w:rPr>
+        <w:t>However,</w:t>
+      </w:r>
+      <w:r>
+        <w:rPr>
+          <w:rFonts w:ascii="Times New Roman" w:eastAsia="Calibri" w:hAnsi="Times New Roman" w:cs="Times New Roman"/>
+          <w:sz w:val="24"/>
+          <w:szCs w:val="24"/>
+          <w:lang w:eastAsia="zh-CN"/>
+        </w:rPr>
+        <w:t xml:space="preserve"> in recent years</w:t>
+      </w:r>
+      <w:r>
+        <w:rPr>
+          <w:rFonts w:ascii="Times New Roman" w:eastAsia="Calibri" w:hAnsi="Times New Roman" w:cs="Times New Roman"/>
+          <w:sz w:val="24"/>
+          <w:szCs w:val="24"/>
+          <w:lang w:eastAsia="zh-CN"/>
+        </w:rPr>
+        <w:t xml:space="preserve"> </w:t>
+      </w:r>
+      <w:r>
+        <w:rPr>
+          <w:rFonts w:ascii="Times New Roman" w:eastAsia="Calibri" w:hAnsi="Times New Roman" w:cs="Times New Roman"/>
+          <w:sz w:val="24"/>
+          <w:szCs w:val="24"/>
+          <w:lang w:eastAsia="zh-CN"/>
+        </w:rPr>
+        <w:t xml:space="preserve">an </w:t>
+      </w:r>
+      <w:r>
+        <w:rPr>
+          <w:rFonts w:ascii="Times New Roman" w:eastAsia="Calibri" w:hAnsi="Times New Roman" w:cs="Times New Roman"/>
+          <w:sz w:val="24"/>
+          <w:szCs w:val="24"/>
+          <w:lang w:eastAsia="zh-CN"/>
+        </w:rPr>
+        <w:t>increasing number of</w:t>
+      </w:r>
+      <w:r>
+        <w:rPr>
+          <w:rFonts w:ascii="Times New Roman" w:eastAsia="Calibri" w:hAnsi="Times New Roman" w:cs="Times New Roman"/>
+          <w:sz w:val="24"/>
+          <w:szCs w:val="24"/>
+          <w:lang w:eastAsia="zh-CN"/>
+        </w:rPr>
+        <w:t xml:space="preserve"> studies on machine learning have been published in frontier epidemiological methods, with a primary focus on</w:t>
+      </w:r>
+      <w:r>
+        <w:rPr>
+          <w:rFonts w:ascii="Times New Roman" w:eastAsia="Calibri" w:hAnsi="Times New Roman" w:cs="Times New Roman"/>
+          <w:sz w:val="24"/>
+          <w:szCs w:val="24"/>
+          <w:lang w:eastAsia="zh-CN"/>
+        </w:rPr>
+        <w:t xml:space="preserve"> public health,</w:t>
+      </w:r>
+      <w:r>
+        <w:rPr>
+          <w:rFonts w:ascii="Times New Roman" w:eastAsia="Calibri" w:hAnsi="Times New Roman" w:cs="Times New Roman"/>
+          <w:sz w:val="24"/>
+          <w:szCs w:val="24"/>
+          <w:lang w:eastAsia="zh-CN"/>
+        </w:rPr>
+        <w:t xml:space="preserve"> explaining</w:t>
+      </w:r>
+      <w:r>
+        <w:rPr>
+          <w:rFonts w:ascii="Times New Roman" w:eastAsia="Calibri" w:hAnsi="Times New Roman" w:cs="Times New Roman"/>
+          <w:sz w:val="24"/>
+          <w:szCs w:val="24"/>
+          <w:lang w:eastAsia="zh-CN"/>
+        </w:rPr>
+        <w:t xml:space="preserve"> chronic diseases, risk factors for chronic diseases, and infectious, parasitic, and communicable diseases</w:t>
+      </w:r>
+      <w:sdt>
+        <w:sdtPr>
+          <w:rPr>
+            <w:rFonts w:ascii="Times New Roman" w:eastAsia="Calibri" w:hAnsi="Times New Roman" w:cs="Times New Roman"/>
+            <w:color w:val="000000"/>
+            <w:sz w:val="24"/>
+            <w:szCs w:val="24"/>
+            <w:lang w:eastAsia="zh-CN"/>
+          </w:rPr>
+          <w:tag w:val="MENDELEY_CITATION_v3_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"/>
+          <w:id w:val="-672331152"/>
+          <w:placeholder>
+            <w:docPart w:val="DefaultPlaceholder_-1854013440"/>
+          </w:placeholder>
+        </w:sdtPr>
+        <w:sdtContent>
+          <w:r>
+            <w:rPr>
+              <w:rFonts w:ascii="Times New Roman" w:eastAsia="Calibri" w:hAnsi="Times New Roman" w:cs="Times New Roman"/>
+              <w:color w:val="000000"/>
+              <w:sz w:val="24"/>
+              <w:szCs w:val="24"/>
+              <w:lang w:eastAsia="zh-CN"/>
+            </w:rPr>
+            <w:t>(dos Santos et al., 2019)</w:t>
+          </w:r>
+        </w:sdtContent>
+      </w:sdt>
+      <w:r>
+        <w:rPr>
+          <w:rFonts w:ascii="Times New Roman" w:eastAsia="Calibri" w:hAnsi="Times New Roman" w:cs="Times New Roman"/>
+          <w:sz w:val="24"/>
+          <w:szCs w:val="24"/>
+          <w:lang w:eastAsia="zh-CN"/>
+        </w:rPr>
+        <w:t>.</w:t>
+      </w:r>
+      <w:r>
+        <w:rPr>
+          <w:rFonts w:ascii="Times New Roman" w:eastAsia="Calibri" w:hAnsi="Times New Roman" w:cs="Times New Roman"/>
+          <w:sz w:val="24"/>
+          <w:szCs w:val="24"/>
+          <w:lang w:eastAsia="zh-CN"/>
+        </w:rPr>
+        <w:t xml:space="preserve"> </w:t>
+      </w:r>
+      <w:r>
+        <w:rPr>
+          <w:rFonts w:ascii="Times New Roman" w:eastAsia="Calibri" w:hAnsi="Times New Roman" w:cs="Times New Roman"/>
+          <w:sz w:val="24"/>
+          <w:szCs w:val="24"/>
+          <w:lang w:eastAsia="zh-CN"/>
+        </w:rPr>
+        <w:t xml:space="preserve">Machine learning (ML) </w:t>
+      </w:r>
+      <w:r>
+        <w:rPr>
+          <w:rFonts w:ascii="Times New Roman" w:eastAsia="Calibri" w:hAnsi="Times New Roman" w:cs="Times New Roman"/>
+          <w:sz w:val="24"/>
+          <w:szCs w:val="24"/>
+          <w:lang w:eastAsia="zh-CN"/>
+        </w:rPr>
+        <w:t>algorithms</w:t>
+      </w:r>
+      <w:r>
+        <w:rPr>
+          <w:rFonts w:ascii="Times New Roman" w:eastAsia="Calibri" w:hAnsi="Times New Roman" w:cs="Times New Roman"/>
+          <w:sz w:val="24"/>
+          <w:szCs w:val="24"/>
+          <w:lang w:eastAsia="zh-CN"/>
+        </w:rPr>
+        <w:t xml:space="preserve"> </w:t>
+      </w:r>
+      <w:r>
+        <w:rPr>
+          <w:rFonts w:ascii="Times New Roman" w:eastAsia="Calibri" w:hAnsi="Times New Roman" w:cs="Times New Roman"/>
+          <w:sz w:val="24"/>
+          <w:szCs w:val="24"/>
+          <w:lang w:eastAsia="zh-CN"/>
+        </w:rPr>
+        <w:t>provide an effective tool</w:t>
+      </w:r>
+      <w:r>
+        <w:rPr>
+          <w:rFonts w:ascii="Times New Roman" w:eastAsia="Calibri" w:hAnsi="Times New Roman" w:cs="Times New Roman"/>
+          <w:sz w:val="24"/>
+          <w:szCs w:val="24"/>
+          <w:lang w:eastAsia="zh-CN"/>
+        </w:rPr>
+        <w:t xml:space="preserve"> for analyzing these datasets and can find hidden links and patterns in the data that may be difficult to spot using more traditional approaches</w:t>
+      </w:r>
+      <w:sdt>
+        <w:sdtPr>
+          <w:rPr>
+            <w:rFonts w:ascii="Times New Roman" w:eastAsia="Calibri" w:hAnsi="Times New Roman" w:cs="Times New Roman"/>
+            <w:sz w:val="24"/>
+            <w:szCs w:val="24"/>
+            <w:lang w:eastAsia="zh-CN"/>
+          </w:rPr>
+          <w:tag w:val="MENDELEY_CITATION_v3_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"/>
+          <w:id w:val="-2040961594"/>
+          <w:placeholder>
+            <w:docPart w:val="DefaultPlaceholder_-1854013440"/>
+          </w:placeholder>
+        </w:sdtPr>
+        <w:sdtContent>
+          <w:r>
+            <w:t>(Mooney &amp; Pejaver, 2018)</w:t>
+          </w:r>
+        </w:sdtContent>
+      </w:sdt>
+      <w:r>
+        <w:rPr>
+          <w:rFonts w:ascii="Times New Roman" w:eastAsia="Calibri" w:hAnsi="Times New Roman" w:cs="Times New Roman"/>
+          <w:sz w:val="24"/>
+          <w:szCs w:val="24"/>
+          <w:lang w:eastAsia="zh-CN"/>
+        </w:rPr>
+        <w:t>.</w:t>
+      </w:r>
+      <w:r>
+        <w:rPr>
+          <w:rFonts w:ascii="Times New Roman" w:eastAsia="Calibri" w:hAnsi="Times New Roman" w:cs="Times New Roman" w:hint="eastAsia"/>
+          <w:sz w:val="24"/>
+          <w:szCs w:val="24"/>
+          <w:lang w:eastAsia="zh-CN"/>
+        </w:rPr>
+        <w:t xml:space="preserve"> </w:t>
+      </w:r>
+      <w:r>
+        <w:rPr>
+          <w:rFonts w:ascii="Times New Roman" w:eastAsia="Calibri" w:hAnsi="Times New Roman" w:cs="Times New Roman"/>
+          <w:sz w:val="24"/>
+          <w:szCs w:val="24"/>
+          <w:lang w:eastAsia="zh-CN"/>
+        </w:rPr>
+        <w:t>These methods have the potential to considerably advance our knowledge of STI testing risk factors and make it possible to identify vulnerable individuals more precisely.</w:t>
+      </w:r>
+      <w:r>
+        <w:rPr>
+          <w:rFonts w:ascii="Times New Roman" w:eastAsia="Calibri" w:hAnsi="Times New Roman" w:cs="Times New Roman"/>
+          <w:sz w:val="24"/>
+          <w:szCs w:val="24"/>
+          <w:lang w:eastAsia="zh-CN"/>
+        </w:rPr>
+        <w:t xml:space="preserve"> </w:t>
+      </w:r>
+    </w:p>
+    <w:p>
+      <w:pPr>
+        <w:spacing w:before="55" w:after="0" w:line="240" w:lineRule="auto"/>
+        <w:ind w:leftChars="2" w:left="5" w:rightChars="31" w:right="68" w:hanging="1"/>
+        <w:rPr>
+          <w:rFonts w:ascii="Times New Roman" w:eastAsia="Calibri" w:hAnsi="Times New Roman" w:cs="Times New Roman"/>
+          <w:sz w:val="24"/>
+          <w:szCs w:val="24"/>
+          <w:lang w:eastAsia="zh-CN"/>
+        </w:rPr>
+      </w:pPr>
+      <w:r>
+        <w:rPr>
+          <w:rFonts w:ascii="Times New Roman" w:eastAsia="Calibri" w:hAnsi="Times New Roman" w:cs="Times New Roman" w:hint="eastAsia"/>
+          <w:sz w:val="24"/>
+          <w:szCs w:val="24"/>
+          <w:highlight w:val="yellow"/>
+          <w:lang w:eastAsia="zh-CN"/>
+        </w:rPr>
+        <w:t>R</w:t>
+      </w:r>
+      <w:r>
+        <w:rPr>
+          <w:rFonts w:ascii="Times New Roman" w:eastAsia="Calibri" w:hAnsi="Times New Roman" w:cs="Times New Roman"/>
+          <w:sz w:val="24"/>
+          <w:szCs w:val="24"/>
+          <w:highlight w:val="yellow"/>
+          <w:lang w:eastAsia="zh-CN"/>
+        </w:rPr>
+        <w:t>esearch gap</w:t>
+      </w:r>
+    </w:p>
+    <w:p>
+      <w:pPr>
+        <w:spacing w:before="55" w:after="0" w:line="240" w:lineRule="auto"/>
+        <w:ind w:leftChars="2" w:left="5" w:rightChars="31" w:right="68" w:hanging="1"/>
+        <w:rPr>
+          <w:rFonts w:ascii="Times New Roman" w:eastAsia="Calibri" w:hAnsi="Times New Roman" w:cs="Times New Roman"/>
+          <w:sz w:val="24"/>
+          <w:szCs w:val="24"/>
+          <w:lang w:eastAsia="zh-CN"/>
+        </w:rPr>
+      </w:pPr>
+      <w:r>
+        <w:rPr>
+          <w:rFonts w:ascii="Times New Roman" w:eastAsia="Calibri" w:hAnsi="Times New Roman" w:cs="Times New Roman"/>
+          <w:sz w:val="24"/>
+          <w:szCs w:val="24"/>
+          <w:lang w:eastAsia="zh-CN"/>
+        </w:rPr>
+        <w:t>The low prevalence of STI testing is threatening the populational health of teenagers</w:t>
       </w:r>
       <w:sdt>
         <w:sdtPr>
@@ -3413,28 +3078,43 @@
           <w:szCs w:val="24"/>
           <w:lang w:eastAsia="zh-CN"/>
         </w:rPr>
-        <w:t xml:space="preserve">. </w:t>
-      </w:r>
-    </w:p>
-    <w:p>
-      <w:pPr>
-        <w:spacing w:before="55" w:after="0" w:line="240" w:lineRule="auto"/>
-        <w:ind w:left="196" w:right="68" w:hanging="1"/>
-        <w:rPr>
-          <w:rFonts w:ascii="Times New Roman" w:eastAsia="Calibri" w:hAnsi="Times New Roman" w:cs="Times New Roman"/>
-          <w:sz w:val="24"/>
-          <w:szCs w:val="24"/>
-          <w:lang w:eastAsia="zh-CN"/>
-        </w:rPr>
-      </w:pPr>
-      <w:r>
-        <w:rPr>
-          <w:rFonts w:ascii="Times New Roman" w:eastAsia="Calibri" w:hAnsi="Times New Roman" w:cs="Times New Roman"/>
-          <w:sz w:val="24"/>
-          <w:szCs w:val="24"/>
-          <w:lang w:eastAsia="zh-CN"/>
-        </w:rPr>
-        <w:t>Previous studies identified barriers, such as limited access to healthcare, parental pressure, social stigma, and limited knowledge of STIs and their consequences, that prevent adolescents from receiving STI testing</w:t>
+        <w:t>.</w:t>
+      </w:r>
+      <w:r>
+        <w:rPr>
+          <w:rFonts w:ascii="Times New Roman" w:eastAsia="Calibri" w:hAnsi="Times New Roman" w:cs="Times New Roman"/>
+          <w:sz w:val="24"/>
+          <w:szCs w:val="24"/>
+          <w:lang w:eastAsia="zh-CN"/>
+        </w:rPr>
+        <w:t xml:space="preserve"> </w:t>
+      </w:r>
+      <w:r>
+        <w:rPr>
+          <w:rFonts w:ascii="Times New Roman" w:eastAsia="Calibri" w:hAnsi="Times New Roman" w:cs="Times New Roman"/>
+          <w:sz w:val="24"/>
+          <w:szCs w:val="24"/>
+          <w:lang w:eastAsia="zh-CN"/>
+        </w:rPr>
+        <w:t>Previous studies identified barriers, such as limited access to healthcare, parental pressure, social stigma,</w:t>
+      </w:r>
+      <w:r>
+        <w:rPr>
+          <w:rFonts w:ascii="Times New Roman" w:eastAsia="Calibri" w:hAnsi="Times New Roman" w:cs="Times New Roman"/>
+          <w:sz w:val="24"/>
+          <w:szCs w:val="24"/>
+          <w:lang w:eastAsia="zh-CN"/>
+        </w:rPr>
+        <w:t xml:space="preserve"> STI-related attitudes,</w:t>
+      </w:r>
+      <w:r>
+        <w:rPr>
+          <w:rFonts w:ascii="Times New Roman" w:eastAsia="Calibri" w:hAnsi="Times New Roman" w:cs="Times New Roman"/>
+          <w:sz w:val="24"/>
+          <w:szCs w:val="24"/>
+          <w:lang w:eastAsia="zh-CN"/>
+        </w:rPr>
+        <w:t xml:space="preserve"> and limited knowledge of STIs and their consequences, that prevent adolescents from receiving STI testing</w:t>
       </w:r>
       <w:sdt>
         <w:sdtPr>
@@ -3492,6 +3172,27 @@
           </w:r>
         </w:sdtContent>
       </w:sdt>
+      <w:sdt>
+        <w:sdtPr>
+          <w:rPr>
+            <w:rFonts w:ascii="Times New Roman" w:eastAsia="Calibri" w:hAnsi="Times New Roman" w:cs="Times New Roman"/>
+            <w:color w:val="000000"/>
+            <w:sz w:val="24"/>
+            <w:szCs w:val="24"/>
+            <w:lang w:eastAsia="zh-CN"/>
+          </w:rPr>
+          <w:tag w:val="MENDELEY_CITATION_v3_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"/>
+          <w:id w:val="2020353888"/>
+          <w:placeholder>
+            <w:docPart w:val="DefaultPlaceholder_-1854013440"/>
+          </w:placeholder>
+        </w:sdtPr>
+        <w:sdtContent>
+          <w:r>
+            <w:t>(Shepherd &amp; Harwood, 2017)</w:t>
+          </w:r>
+        </w:sdtContent>
+      </w:sdt>
       <w:r>
         <w:rPr>
           <w:rFonts w:ascii="Times New Roman" w:eastAsia="Calibri" w:hAnsi="Times New Roman" w:cs="Times New Roman"/>
@@ -3500,12 +3201,213 @@
           <w:lang w:eastAsia="zh-CN"/>
         </w:rPr>
         <w:t xml:space="preserve">. </w:t>
+      </w:r>
+      <w:r>
+        <w:rPr>
+          <w:rFonts w:ascii="Times New Roman" w:eastAsia="Calibri" w:hAnsi="Times New Roman" w:cs="Times New Roman"/>
+          <w:sz w:val="24"/>
+          <w:szCs w:val="24"/>
+          <w:lang w:eastAsia="zh-CN"/>
+        </w:rPr>
+        <w:t xml:space="preserve">However, limited studies research the pattern of risk factors associated with STI testing and compare the difference between the pattern of risk factors in different states and local school districts. The association between risk factors and STI testing in local school districts and states </w:t>
+      </w:r>
+      <w:r>
+        <w:rPr>
+          <w:rFonts w:ascii="Times New Roman" w:eastAsia="Calibri" w:hAnsi="Times New Roman" w:cs="Times New Roman"/>
+          <w:sz w:val="24"/>
+          <w:szCs w:val="24"/>
+          <w:lang w:eastAsia="zh-CN"/>
+        </w:rPr>
+        <w:t>has yet to be</w:t>
+      </w:r>
+      <w:r>
+        <w:rPr>
+          <w:rFonts w:ascii="Times New Roman" w:eastAsia="Calibri" w:hAnsi="Times New Roman" w:cs="Times New Roman"/>
+          <w:sz w:val="24"/>
+          <w:szCs w:val="24"/>
+          <w:lang w:eastAsia="zh-CN"/>
+        </w:rPr>
+        <w:t xml:space="preserve"> fully understood. </w:t>
+      </w:r>
+    </w:p>
+    <w:p>
+      <w:pPr>
+        <w:spacing w:before="55" w:after="0" w:line="287" w:lineRule="auto"/>
+        <w:ind w:leftChars="2" w:left="5" w:rightChars="31" w:right="68" w:hanging="1"/>
+        <w:rPr>
+          <w:rFonts w:ascii="Times New Roman" w:eastAsia="Calibri" w:hAnsi="Times New Roman" w:cs="Times New Roman"/>
+          <w:sz w:val="24"/>
+          <w:szCs w:val="24"/>
+        </w:rPr>
+      </w:pPr>
+      <w:r>
+        <w:rPr>
+          <w:rFonts w:ascii="Times New Roman" w:eastAsia="Calibri" w:hAnsi="Times New Roman" w:cs="Times New Roman" w:hint="eastAsia"/>
+          <w:sz w:val="24"/>
+          <w:szCs w:val="24"/>
+          <w:highlight w:val="yellow"/>
+        </w:rPr>
+        <w:t>S</w:t>
+      </w:r>
+      <w:r>
+        <w:rPr>
+          <w:rFonts w:ascii="Times New Roman" w:eastAsia="Calibri" w:hAnsi="Times New Roman" w:cs="Times New Roman"/>
+          <w:sz w:val="24"/>
+          <w:szCs w:val="24"/>
+          <w:highlight w:val="yellow"/>
+        </w:rPr>
+        <w:t>ignificance of study</w:t>
+      </w:r>
+    </w:p>
+    <w:p>
+      <w:pPr>
+        <w:spacing w:before="55" w:after="0" w:line="287" w:lineRule="auto"/>
+        <w:ind w:leftChars="2" w:left="5" w:rightChars="31" w:right="68" w:hanging="1"/>
+        <w:rPr>
+          <w:rFonts w:ascii="Times New Roman" w:eastAsia="Calibri" w:hAnsi="Times New Roman" w:cs="Times New Roman"/>
+          <w:sz w:val="24"/>
+          <w:szCs w:val="24"/>
+        </w:rPr>
+      </w:pPr>
+      <w:r>
+        <w:rPr>
+          <w:rFonts w:ascii="Times New Roman" w:eastAsia="Calibri" w:hAnsi="Times New Roman" w:cs="Times New Roman" w:hint="eastAsia"/>
+          <w:sz w:val="24"/>
+          <w:szCs w:val="24"/>
+        </w:rPr>
+        <w:t>I</w:t>
+      </w:r>
+      <w:r>
+        <w:rPr>
+          <w:rFonts w:ascii="Times New Roman" w:eastAsia="Calibri" w:hAnsi="Times New Roman" w:cs="Times New Roman"/>
+          <w:sz w:val="24"/>
+          <w:szCs w:val="24"/>
+        </w:rPr>
+        <w:t xml:space="preserve">n this study, we used </w:t>
+      </w:r>
+      <w:r>
+        <w:rPr>
+          <w:rFonts w:ascii="Times New Roman" w:eastAsia="Calibri" w:hAnsi="Times New Roman" w:cs="Times New Roman"/>
+          <w:sz w:val="24"/>
+          <w:szCs w:val="24"/>
+        </w:rPr>
+        <w:t>machine learning methods</w:t>
+      </w:r>
+      <w:r>
+        <w:rPr>
+          <w:rFonts w:ascii="Times New Roman" w:eastAsia="Calibri" w:hAnsi="Times New Roman" w:cs="Times New Roman"/>
+          <w:sz w:val="24"/>
+          <w:szCs w:val="24"/>
+        </w:rPr>
+        <w:t xml:space="preserve"> to improve the </w:t>
+      </w:r>
+      <w:r>
+        <w:rPr>
+          <w:rFonts w:ascii="Times New Roman" w:eastAsia="Calibri" w:hAnsi="Times New Roman" w:cs="Times New Roman"/>
+          <w:sz w:val="24"/>
+          <w:szCs w:val="24"/>
+        </w:rPr>
+        <w:t>accuracy</w:t>
+      </w:r>
+      <w:r>
+        <w:rPr>
+          <w:rFonts w:ascii="Times New Roman" w:eastAsia="Calibri" w:hAnsi="Times New Roman" w:cs="Times New Roman"/>
+          <w:sz w:val="24"/>
+          <w:szCs w:val="24"/>
+        </w:rPr>
+        <w:t xml:space="preserve"> of the </w:t>
+      </w:r>
+      <w:r>
+        <w:rPr>
+          <w:rFonts w:ascii="Times New Roman" w:eastAsia="Calibri" w:hAnsi="Times New Roman" w:cs="Times New Roman"/>
+          <w:sz w:val="24"/>
+          <w:szCs w:val="24"/>
+        </w:rPr>
+        <w:t>model’s</w:t>
+      </w:r>
+      <w:r>
+        <w:rPr>
+          <w:rFonts w:ascii="Times New Roman" w:eastAsia="Calibri" w:hAnsi="Times New Roman" w:cs="Times New Roman"/>
+          <w:sz w:val="24"/>
+          <w:szCs w:val="24"/>
+        </w:rPr>
+        <w:t xml:space="preserve"> ability to explain the association based on the YRBSS dataset</w:t>
+      </w:r>
+      <w:r>
+        <w:rPr>
+          <w:rFonts w:ascii="Times New Roman" w:eastAsia="Calibri" w:hAnsi="Times New Roman" w:cs="Times New Roman"/>
+          <w:sz w:val="24"/>
+          <w:szCs w:val="24"/>
+        </w:rPr>
+        <w:t xml:space="preserve">. The understanding of risk factor patterns between different states and local school </w:t>
+      </w:r>
+      <w:r>
+        <w:rPr>
+          <w:rFonts w:ascii="Times New Roman" w:eastAsia="Calibri" w:hAnsi="Times New Roman" w:cs="Times New Roman"/>
+          <w:sz w:val="24"/>
+          <w:szCs w:val="24"/>
+        </w:rPr>
+        <w:lastRenderedPageBreak/>
+        <w:t xml:space="preserve">districts is </w:t>
+      </w:r>
+      <w:r>
+        <w:rPr>
+          <w:rFonts w:ascii="Times New Roman" w:eastAsia="Calibri" w:hAnsi="Times New Roman" w:cs="Times New Roman"/>
+          <w:sz w:val="24"/>
+          <w:szCs w:val="24"/>
+        </w:rPr>
+        <w:t>essential</w:t>
+      </w:r>
+      <w:r>
+        <w:rPr>
+          <w:rFonts w:ascii="Times New Roman" w:eastAsia="Calibri" w:hAnsi="Times New Roman" w:cs="Times New Roman"/>
+          <w:sz w:val="24"/>
+          <w:szCs w:val="24"/>
+        </w:rPr>
+        <w:t xml:space="preserve"> in identifying and providing appropriate aid and support precisely for vulnerable populations among adolescents. </w:t>
+      </w:r>
+    </w:p>
+    <w:p>
+      <w:pPr>
+        <w:spacing w:before="55" w:after="0" w:line="287" w:lineRule="auto"/>
+        <w:ind w:leftChars="2" w:left="5" w:rightChars="31" w:right="68" w:hanging="1"/>
+        <w:rPr>
+          <w:rFonts w:ascii="Times New Roman" w:eastAsia="Calibri" w:hAnsi="Times New Roman" w:cs="Times New Roman"/>
+          <w:sz w:val="24"/>
+          <w:szCs w:val="24"/>
+        </w:rPr>
+      </w:pPr>
+      <w:r>
+        <w:rPr>
+          <w:rFonts w:ascii="Times New Roman" w:eastAsia="Calibri" w:hAnsi="Times New Roman" w:cs="Times New Roman" w:hint="eastAsia"/>
+          <w:sz w:val="24"/>
+          <w:szCs w:val="24"/>
+          <w:highlight w:val="yellow"/>
+        </w:rPr>
+        <w:t>R</w:t>
+      </w:r>
+      <w:r>
+        <w:rPr>
+          <w:rFonts w:ascii="Times New Roman" w:eastAsia="Calibri" w:hAnsi="Times New Roman" w:cs="Times New Roman"/>
+          <w:sz w:val="24"/>
+          <w:szCs w:val="24"/>
+          <w:highlight w:val="yellow"/>
+        </w:rPr>
+        <w:t>esearch question</w:t>
+      </w:r>
+      <w:r>
+        <w:rPr>
+          <w:rFonts w:ascii="Times New Roman" w:eastAsia="Calibri" w:hAnsi="Times New Roman" w:cs="Times New Roman"/>
+          <w:sz w:val="24"/>
+          <w:szCs w:val="24"/>
+        </w:rPr>
+        <w:t xml:space="preserve"> </w:t>
       </w:r>
     </w:p>
     <w:p>
       <w:pPr>
         <w:spacing w:before="55" w:after="0" w:line="240" w:lineRule="auto"/>
-        <w:ind w:left="196" w:right="68" w:hanging="1"/>
+        <w:ind w:leftChars="2" w:left="5" w:rightChars="31" w:right="68" w:hanging="1"/>
         <w:rPr>
           <w:rFonts w:ascii="Times New Roman" w:eastAsia="Calibri" w:hAnsi="Times New Roman" w:cs="Times New Roman"/>
           <w:sz w:val="24"/>
@@ -3515,200 +3417,43 @@
       </w:pPr>
       <w:r>
         <w:rPr>
-          <w:rFonts w:ascii="Times New Roman" w:eastAsia="Calibri" w:hAnsi="Times New Roman" w:cs="Times New Roman"/>
-          <w:sz w:val="24"/>
-          <w:szCs w:val="24"/>
-          <w:lang w:eastAsia="zh-CN"/>
-        </w:rPr>
-        <w:t xml:space="preserve">However, limited studies research the pattern of risk factors associated with STI testing and compare the difference between the pattern of risk factors in different states and local school districts. The association between risk factors and STI testing in local school districts and states </w:t>
-      </w:r>
-      <w:r>
-        <w:rPr>
-          <w:rFonts w:ascii="Times New Roman" w:eastAsia="Calibri" w:hAnsi="Times New Roman" w:cs="Times New Roman"/>
-          <w:sz w:val="24"/>
-          <w:szCs w:val="24"/>
-          <w:lang w:eastAsia="zh-CN"/>
-        </w:rPr>
-        <w:t>has yet to be</w:t>
-      </w:r>
-      <w:r>
-        <w:rPr>
-          <w:rFonts w:ascii="Times New Roman" w:eastAsia="Calibri" w:hAnsi="Times New Roman" w:cs="Times New Roman"/>
-          <w:sz w:val="24"/>
-          <w:szCs w:val="24"/>
-          <w:lang w:eastAsia="zh-CN"/>
-        </w:rPr>
-        <w:t xml:space="preserve"> fully understood. </w:t>
-      </w:r>
-    </w:p>
-    <w:p>
-      <w:pPr>
-        <w:spacing w:before="55" w:after="0" w:line="287" w:lineRule="auto"/>
-        <w:ind w:left="196" w:right="68" w:hanging="1"/>
-        <w:rPr>
-          <w:rFonts w:ascii="Times New Roman" w:eastAsia="Calibri" w:hAnsi="Times New Roman" w:cs="Times New Roman"/>
-          <w:sz w:val="24"/>
-          <w:szCs w:val="24"/>
-        </w:rPr>
-      </w:pPr>
-      <w:r>
-        <w:rPr>
           <w:rFonts w:ascii="Times New Roman" w:eastAsia="Calibri" w:hAnsi="Times New Roman" w:cs="Times New Roman" w:hint="eastAsia"/>
           <w:sz w:val="24"/>
           <w:szCs w:val="24"/>
-          <w:highlight w:val="yellow"/>
-        </w:rPr>
-        <w:t>S</w:t>
-      </w:r>
-      <w:r>
-        <w:rPr>
-          <w:rFonts w:ascii="Times New Roman" w:eastAsia="Calibri" w:hAnsi="Times New Roman" w:cs="Times New Roman"/>
-          <w:sz w:val="24"/>
-          <w:szCs w:val="24"/>
-          <w:highlight w:val="yellow"/>
-        </w:rPr>
-        <w:t>ignificance of study</w:t>
-      </w:r>
-    </w:p>
-    <w:p>
-      <w:pPr>
-        <w:spacing w:before="55" w:after="0" w:line="287" w:lineRule="auto"/>
-        <w:ind w:left="196" w:right="68" w:hanging="1"/>
-        <w:rPr>
-          <w:rFonts w:ascii="Times New Roman" w:eastAsia="Calibri" w:hAnsi="Times New Roman" w:cs="Times New Roman"/>
-          <w:sz w:val="24"/>
-          <w:szCs w:val="24"/>
-        </w:rPr>
-      </w:pPr>
-      <w:r>
-        <w:rPr>
-          <w:rFonts w:ascii="Times New Roman" w:eastAsia="Calibri" w:hAnsi="Times New Roman" w:cs="Times New Roman" w:hint="eastAsia"/>
-          <w:sz w:val="24"/>
-          <w:szCs w:val="24"/>
-        </w:rPr>
-        <w:t>I</w:t>
-      </w:r>
-      <w:r>
-        <w:rPr>
-          <w:rFonts w:ascii="Times New Roman" w:eastAsia="Calibri" w:hAnsi="Times New Roman" w:cs="Times New Roman"/>
-          <w:sz w:val="24"/>
-          <w:szCs w:val="24"/>
-        </w:rPr>
-        <w:t xml:space="preserve">n this study, we used the complex survey design to improve the precision of the sample estimate for the model. The understanding of risk factor patterns between different states and local school districts is </w:t>
-      </w:r>
-      <w:r>
-        <w:rPr>
-          <w:rFonts w:ascii="Times New Roman" w:eastAsia="Calibri" w:hAnsi="Times New Roman" w:cs="Times New Roman"/>
-          <w:sz w:val="24"/>
-          <w:szCs w:val="24"/>
-        </w:rPr>
-        <w:t>essential</w:t>
-      </w:r>
-      <w:r>
-        <w:rPr>
-          <w:rFonts w:ascii="Times New Roman" w:eastAsia="Calibri" w:hAnsi="Times New Roman" w:cs="Times New Roman"/>
-          <w:sz w:val="24"/>
-          <w:szCs w:val="24"/>
-        </w:rPr>
-        <w:t xml:space="preserve"> in identifying and providing appropriate aid and support precisely for vulnerable populations among adolescents. </w:t>
-      </w:r>
-    </w:p>
-    <w:p>
-      <w:pPr>
-        <w:spacing w:before="55" w:after="0" w:line="287" w:lineRule="auto"/>
-        <w:ind w:left="196" w:right="68" w:hanging="1"/>
-        <w:rPr>
-          <w:rFonts w:ascii="Times New Roman" w:eastAsia="Calibri" w:hAnsi="Times New Roman" w:cs="Times New Roman"/>
-          <w:sz w:val="24"/>
-          <w:szCs w:val="24"/>
-        </w:rPr>
-      </w:pPr>
-      <w:r>
-        <w:rPr>
-          <w:rFonts w:ascii="Times New Roman" w:eastAsia="Calibri" w:hAnsi="Times New Roman" w:cs="Times New Roman" w:hint="eastAsia"/>
-          <w:sz w:val="24"/>
-          <w:szCs w:val="24"/>
-          <w:highlight w:val="yellow"/>
-        </w:rPr>
-        <w:t>R</w:t>
-      </w:r>
-      <w:r>
-        <w:rPr>
-          <w:rFonts w:ascii="Times New Roman" w:eastAsia="Calibri" w:hAnsi="Times New Roman" w:cs="Times New Roman"/>
-          <w:sz w:val="24"/>
-          <w:szCs w:val="24"/>
-          <w:highlight w:val="yellow"/>
-        </w:rPr>
-        <w:t>esearch question</w:t>
-      </w:r>
-      <w:r>
-        <w:rPr>
-          <w:rFonts w:ascii="Times New Roman" w:eastAsia="Calibri" w:hAnsi="Times New Roman" w:cs="Times New Roman"/>
-          <w:sz w:val="24"/>
-          <w:szCs w:val="24"/>
-        </w:rPr>
-        <w:t xml:space="preserve"> </w:t>
+        </w:rPr>
+        <w:t>T</w:t>
+      </w:r>
+      <w:r>
+        <w:rPr>
+          <w:rFonts w:ascii="Times New Roman" w:eastAsia="Calibri" w:hAnsi="Times New Roman" w:cs="Times New Roman"/>
+          <w:sz w:val="24"/>
+          <w:szCs w:val="24"/>
+        </w:rPr>
+        <w:t>he purpose of this study is to examine t</w:t>
+      </w:r>
+      <w:r>
+        <w:rPr>
+          <w:rFonts w:ascii="Times New Roman" w:eastAsia="Calibri" w:hAnsi="Times New Roman" w:cs="Times New Roman"/>
+          <w:sz w:val="24"/>
+          <w:szCs w:val="24"/>
+          <w:lang w:eastAsia="zh-CN"/>
+        </w:rPr>
+        <w:t xml:space="preserve">he pattern of risk factors associated with STI testing and compare the difference between the pattern of risk factors in different states and local school districts using the data from the Youth Risk Behavior Surveillance System (YRBSS) 2019 database. </w:t>
+      </w:r>
+      <w:r>
+        <w:rPr>
+          <w:rFonts w:ascii="Times New Roman" w:eastAsia="Calibri" w:hAnsi="Times New Roman" w:cs="Times New Roman"/>
+          <w:sz w:val="24"/>
+          <w:szCs w:val="24"/>
+          <w:lang w:eastAsia="zh-CN"/>
+        </w:rPr>
+        <w:t>We employ machine learning techniques to analyze the association between age, gender, school grade, race, unintentional injuries and violence, tobacco use, alcohol and other drug use, and risky sexual behavior with STI testing other than HIV.</w:t>
       </w:r>
     </w:p>
     <w:p>
       <w:pPr>
         <w:spacing w:before="55" w:after="0" w:line="240" w:lineRule="auto"/>
-        <w:ind w:left="196" w:right="68" w:hanging="1"/>
-        <w:rPr>
-          <w:rFonts w:ascii="Times New Roman" w:eastAsia="Calibri" w:hAnsi="Times New Roman" w:cs="Times New Roman"/>
-          <w:sz w:val="24"/>
-          <w:szCs w:val="24"/>
-          <w:lang w:eastAsia="zh-CN"/>
-        </w:rPr>
-      </w:pPr>
-      <w:r>
-        <w:rPr>
-          <w:rFonts w:ascii="Times New Roman" w:eastAsia="Calibri" w:hAnsi="Times New Roman" w:cs="Times New Roman" w:hint="eastAsia"/>
-          <w:sz w:val="24"/>
-          <w:szCs w:val="24"/>
-        </w:rPr>
-        <w:t>T</w:t>
-      </w:r>
-      <w:r>
-        <w:rPr>
-          <w:rFonts w:ascii="Times New Roman" w:eastAsia="Calibri" w:hAnsi="Times New Roman" w:cs="Times New Roman"/>
-          <w:sz w:val="24"/>
-          <w:szCs w:val="24"/>
-        </w:rPr>
-        <w:t>he purpose of this study is to examine t</w:t>
-      </w:r>
-      <w:r>
-        <w:rPr>
-          <w:rFonts w:ascii="Times New Roman" w:eastAsia="Calibri" w:hAnsi="Times New Roman" w:cs="Times New Roman"/>
-          <w:sz w:val="24"/>
-          <w:szCs w:val="24"/>
-          <w:lang w:eastAsia="zh-CN"/>
-        </w:rPr>
-        <w:t xml:space="preserve">he pattern of risk factors associated with STI testing and compare the difference between the pattern of risk factors in different states and local school districts using the data from the Youth Risk Behavior Surveillance System (YRBSS) 2019 database. We examine the association between age, gender, school grade, race, unintentional injuries and violence, </w:t>
-      </w:r>
-      <w:r>
-        <w:rPr>
-          <w:rFonts w:ascii="Times New Roman" w:eastAsia="Calibri" w:hAnsi="Times New Roman" w:cs="Times New Roman"/>
-          <w:sz w:val="24"/>
-          <w:szCs w:val="24"/>
-          <w:lang w:eastAsia="zh-CN"/>
-        </w:rPr>
-        <w:t>tobacco</w:t>
-      </w:r>
-      <w:r>
-        <w:rPr>
-          <w:rFonts w:ascii="Times New Roman" w:eastAsia="Calibri" w:hAnsi="Times New Roman" w:cs="Times New Roman"/>
-          <w:sz w:val="24"/>
-          <w:szCs w:val="24"/>
-          <w:lang w:eastAsia="zh-CN"/>
-        </w:rPr>
-        <w:t xml:space="preserve"> use, alcohol and other drug use, risky sexual behavior, cognitive, and English speaking with STI testing other than HIV.</w:t>
-      </w:r>
-    </w:p>
-    <w:p>
-      <w:pPr>
-        <w:spacing w:before="55" w:after="0" w:line="287" w:lineRule="auto"/>
-        <w:ind w:right="68"/>
+        <w:ind w:leftChars="2" w:left="5" w:rightChars="31" w:right="68" w:hanging="1"/>
         <w:rPr>
           <w:rFonts w:ascii="Times New Roman" w:eastAsia="Calibri" w:hAnsi="Times New Roman" w:cs="Times New Roman"/>
           <w:sz w:val="24"/>
@@ -3719,7 +3464,7 @@
     <w:p>
       <w:pPr>
         <w:spacing w:after="0" w:line="266" w:lineRule="exact"/>
-        <w:ind w:left="196" w:right="-20"/>
+        <w:ind w:leftChars="2" w:left="4" w:rightChars="-9" w:right="-20"/>
         <w:rPr>
           <w:rFonts w:ascii="Times New Roman" w:eastAsia="Calibri" w:hAnsi="Times New Roman" w:cs="Times New Roman"/>
           <w:position w:val="1"/>
@@ -4127,39 +3872,9 @@
     <w:p>
       <w:pPr>
         <w:spacing w:after="0" w:line="266" w:lineRule="exact"/>
-        <w:ind w:left="196" w:right="-20"/>
-        <w:rPr>
-          <w:rFonts w:ascii="Times New Roman" w:eastAsia="Calibri" w:hAnsi="Times New Roman" w:cs="Times New Roman"/>
-          <w:sz w:val="24"/>
-          <w:szCs w:val="24"/>
-          <w:lang w:eastAsia="zh-CN"/>
-        </w:rPr>
-      </w:pPr>
-      <w:r>
+        <w:ind w:leftChars="2" w:left="4" w:rightChars="-9" w:right="-20"/>
         <w:rPr>
           <w:rFonts w:ascii="Times New Roman" w:eastAsia="Calibri" w:hAnsi="Times New Roman" w:cs="Times New Roman" w:hint="eastAsia"/>
-          <w:sz w:val="24"/>
-          <w:szCs w:val="24"/>
-          <w:lang w:eastAsia="zh-CN"/>
-        </w:rPr>
-        <w:t>In</w:t>
-      </w:r>
-      <w:r>
-        <w:rPr>
-          <w:rFonts w:ascii="Times New Roman" w:eastAsia="Calibri" w:hAnsi="Times New Roman" w:cs="Times New Roman"/>
-          <w:sz w:val="24"/>
-          <w:szCs w:val="24"/>
-          <w:lang w:eastAsia="zh-CN"/>
-        </w:rPr>
-        <w:t xml:space="preserve">vestigate the </w:t>
-      </w:r>
-    </w:p>
-    <w:p>
-      <w:pPr>
-        <w:spacing w:after="0" w:line="266" w:lineRule="exact"/>
-        <w:ind w:left="196" w:right="-20"/>
-        <w:rPr>
-          <w:rFonts w:ascii="Times New Roman" w:eastAsia="Calibri" w:hAnsi="Times New Roman" w:cs="Times New Roman"/>
           <w:sz w:val="24"/>
           <w:szCs w:val="24"/>
           <w:lang w:eastAsia="zh-CN"/>
@@ -4169,7 +3884,7 @@
     <w:p>
       <w:pPr>
         <w:spacing w:after="0" w:line="266" w:lineRule="exact"/>
-        <w:ind w:left="196" w:right="-20"/>
+        <w:ind w:leftChars="2" w:left="4" w:rightChars="-9" w:right="-20"/>
         <w:rPr>
           <w:rFonts w:ascii="Times New Roman" w:eastAsia="Calibri" w:hAnsi="Times New Roman" w:cs="Times New Roman"/>
           <w:sz w:val="24"/>
@@ -4184,7 +3899,6 @@
           <w:szCs w:val="24"/>
           <w:lang w:eastAsia="zh-CN"/>
         </w:rPr>
-        <w:lastRenderedPageBreak/>
         <w:t>A</w:t>
       </w:r>
       <w:r>
@@ -4212,13 +3926,13 @@
           <w:szCs w:val="24"/>
           <w:lang w:eastAsia="zh-CN"/>
         </w:rPr>
-        <w:t>To identify the risk factors associated with STI testing other than HIV among middle and high school students.</w:t>
+        <w:t>To identify the risk factors associated with STI testing other than HIV among high school students.</w:t>
       </w:r>
     </w:p>
     <w:p>
       <w:pPr>
         <w:spacing w:after="0" w:line="266" w:lineRule="exact"/>
-        <w:ind w:left="196" w:right="-20"/>
+        <w:ind w:leftChars="2" w:left="4" w:rightChars="-9" w:right="-20"/>
         <w:rPr>
           <w:rFonts w:ascii="Times New Roman" w:eastAsia="Calibri" w:hAnsi="Times New Roman" w:cs="Times New Roman"/>
           <w:sz w:val="24"/>
@@ -4230,7 +3944,7 @@
     <w:p>
       <w:pPr>
         <w:spacing w:after="0" w:line="266" w:lineRule="exact"/>
-        <w:ind w:left="196" w:right="-20"/>
+        <w:ind w:leftChars="2" w:left="4" w:rightChars="-9" w:right="-20"/>
         <w:rPr>
           <w:rFonts w:ascii="Times New Roman" w:eastAsia="Calibri" w:hAnsi="Times New Roman" w:cs="Times New Roman"/>
           <w:sz w:val="24"/>
@@ -4254,13 +3968,13 @@
           <w:szCs w:val="24"/>
           <w:lang w:eastAsia="zh-CN"/>
         </w:rPr>
-        <w:t>im 2: To compare the patterns of risk factors associated with STI testing other than HIV among middle and high school students between selected states and local school districts.</w:t>
+        <w:t>im 2: To compare the patterns of risk factors associated with STI testing other than HIV among high school students between selected states and local school districts.</w:t>
       </w:r>
     </w:p>
     <w:p>
       <w:pPr>
         <w:spacing w:after="0" w:line="266" w:lineRule="exact"/>
-        <w:ind w:left="196" w:right="-20"/>
+        <w:ind w:leftChars="2" w:left="4" w:rightChars="-9" w:right="-20"/>
         <w:rPr>
           <w:rFonts w:ascii="Times New Roman" w:eastAsia="Calibri" w:hAnsi="Times New Roman" w:cs="Times New Roman"/>
           <w:sz w:val="24"/>
@@ -4272,7 +3986,157 @@
     <w:p>
       <w:pPr>
         <w:spacing w:after="0" w:line="266" w:lineRule="exact"/>
-        <w:ind w:left="196" w:right="-20"/>
+        <w:ind w:leftChars="2" w:left="4" w:rightChars="-9" w:right="-20"/>
+        <w:rPr>
+          <w:rFonts w:ascii="Times New Roman" w:eastAsia="Calibri" w:hAnsi="Times New Roman" w:cs="Times New Roman" w:hint="eastAsia"/>
+          <w:sz w:val="24"/>
+          <w:szCs w:val="24"/>
+          <w:lang w:eastAsia="zh-CN"/>
+        </w:rPr>
+      </w:pPr>
+      <w:r>
+        <w:rPr>
+          <w:rFonts w:ascii="Times New Roman" w:eastAsia="Calibri" w:hAnsi="Times New Roman" w:cs="Times New Roman" w:hint="eastAsia"/>
+          <w:sz w:val="24"/>
+          <w:szCs w:val="24"/>
+          <w:lang w:eastAsia="zh-CN"/>
+        </w:rPr>
+        <w:t>A</w:t>
+      </w:r>
+      <w:r>
+        <w:rPr>
+          <w:rFonts w:ascii="Times New Roman" w:eastAsia="Calibri" w:hAnsi="Times New Roman" w:cs="Times New Roman"/>
+          <w:sz w:val="24"/>
+          <w:szCs w:val="24"/>
+          <w:lang w:eastAsia="zh-CN"/>
+        </w:rPr>
+        <w:t xml:space="preserve">im 3: Compare the performance of </w:t>
+      </w:r>
+      <w:r>
+        <w:rPr>
+          <w:rFonts w:ascii="Times New Roman" w:eastAsia="Calibri" w:hAnsi="Times New Roman" w:cs="Times New Roman"/>
+          <w:sz w:val="24"/>
+          <w:szCs w:val="24"/>
+          <w:lang w:eastAsia="zh-CN"/>
+        </w:rPr>
+        <w:t>multinomial</w:t>
+      </w:r>
+      <w:r>
+        <w:rPr>
+          <w:rFonts w:ascii="Times New Roman" w:eastAsia="Calibri" w:hAnsi="Times New Roman" w:cs="Times New Roman"/>
+          <w:sz w:val="24"/>
+          <w:szCs w:val="24"/>
+          <w:lang w:eastAsia="zh-CN"/>
+        </w:rPr>
+        <w:t xml:space="preserve"> logistic regression, random forest, </w:t>
+      </w:r>
+      <w:r>
+        <w:rPr>
+          <w:rFonts w:ascii="Times New Roman" w:eastAsia="Calibri" w:hAnsi="Times New Roman" w:cs="Times New Roman"/>
+          <w:sz w:val="24"/>
+          <w:szCs w:val="24"/>
+          <w:lang w:eastAsia="zh-CN"/>
+        </w:rPr>
+        <w:t>support vector machines (</w:t>
+      </w:r>
+      <w:r>
+        <w:rPr>
+          <w:rFonts w:ascii="Times New Roman" w:eastAsia="Calibri" w:hAnsi="Times New Roman" w:cs="Times New Roman"/>
+          <w:sz w:val="24"/>
+          <w:szCs w:val="24"/>
+          <w:lang w:eastAsia="zh-CN"/>
+        </w:rPr>
+        <w:t>SVM</w:t>
+      </w:r>
+      <w:r>
+        <w:rPr>
+          <w:rFonts w:ascii="Times New Roman" w:eastAsia="Calibri" w:hAnsi="Times New Roman" w:cs="Times New Roman"/>
+          <w:sz w:val="24"/>
+          <w:szCs w:val="24"/>
+          <w:lang w:eastAsia="zh-CN"/>
+        </w:rPr>
+        <w:t>)</w:t>
+      </w:r>
+      <w:r>
+        <w:rPr>
+          <w:rFonts w:ascii="Times New Roman" w:eastAsia="Calibri" w:hAnsi="Times New Roman" w:cs="Times New Roman"/>
+          <w:sz w:val="24"/>
+          <w:szCs w:val="24"/>
+          <w:lang w:eastAsia="zh-CN"/>
+        </w:rPr>
+        <w:t>, Elastic Net</w:t>
+      </w:r>
+      <w:r>
+        <w:rPr>
+          <w:rFonts w:ascii="Times New Roman" w:eastAsia="Calibri" w:hAnsi="Times New Roman" w:cs="Times New Roman"/>
+          <w:sz w:val="24"/>
+          <w:szCs w:val="24"/>
+          <w:lang w:eastAsia="zh-CN"/>
+        </w:rPr>
+        <w:t xml:space="preserve"> regression</w:t>
+      </w:r>
+      <w:r>
+        <w:rPr>
+          <w:rFonts w:ascii="Times New Roman" w:eastAsia="Calibri" w:hAnsi="Times New Roman" w:cs="Times New Roman"/>
+          <w:sz w:val="24"/>
+          <w:szCs w:val="24"/>
+          <w:lang w:eastAsia="zh-CN"/>
+        </w:rPr>
+        <w:t>, ridge</w:t>
+      </w:r>
+      <w:r>
+        <w:rPr>
+          <w:rFonts w:ascii="Times New Roman" w:eastAsia="Calibri" w:hAnsi="Times New Roman" w:cs="Times New Roman"/>
+          <w:sz w:val="24"/>
+          <w:szCs w:val="24"/>
+          <w:lang w:eastAsia="zh-CN"/>
+        </w:rPr>
+        <w:t xml:space="preserve"> regression</w:t>
+      </w:r>
+      <w:r>
+        <w:rPr>
+          <w:rFonts w:ascii="Times New Roman" w:eastAsia="Calibri" w:hAnsi="Times New Roman" w:cs="Times New Roman"/>
+          <w:sz w:val="24"/>
+          <w:szCs w:val="24"/>
+          <w:lang w:eastAsia="zh-CN"/>
+        </w:rPr>
+        <w:t>, lasso regression, and classification tree</w:t>
+      </w:r>
+      <w:r>
+        <w:rPr>
+          <w:rFonts w:ascii="Times New Roman" w:eastAsia="Calibri" w:hAnsi="Times New Roman" w:cs="Times New Roman"/>
+          <w:sz w:val="24"/>
+          <w:szCs w:val="24"/>
+          <w:lang w:eastAsia="zh-CN"/>
+        </w:rPr>
+        <w:t xml:space="preserve"> methods</w:t>
+      </w:r>
+      <w:r>
+        <w:rPr>
+          <w:rFonts w:ascii="Times New Roman" w:eastAsia="Calibri" w:hAnsi="Times New Roman" w:cs="Times New Roman"/>
+          <w:sz w:val="24"/>
+          <w:szCs w:val="24"/>
+          <w:lang w:eastAsia="zh-CN"/>
+        </w:rPr>
+        <w:t xml:space="preserve"> on the analysis of YRBSS dataset.</w:t>
+      </w:r>
+    </w:p>
+    <w:p>
+      <w:pPr>
+        <w:spacing w:after="0" w:line="266" w:lineRule="exact"/>
+        <w:ind w:leftChars="2" w:left="4" w:rightChars="-9" w:right="-20"/>
+        <w:rPr>
+          <w:rFonts w:ascii="Times New Roman" w:eastAsia="Calibri" w:hAnsi="Times New Roman" w:cs="Times New Roman"/>
+          <w:sz w:val="24"/>
+          <w:szCs w:val="24"/>
+          <w:lang w:eastAsia="zh-CN"/>
+        </w:rPr>
+      </w:pPr>
+    </w:p>
+    <w:p>
+      <w:pPr>
+        <w:spacing w:after="0" w:line="266" w:lineRule="exact"/>
+        <w:ind w:leftChars="2" w:left="4" w:rightChars="-9" w:right="-20"/>
         <w:rPr>
           <w:rFonts w:ascii="Times New Roman" w:eastAsia="Calibri" w:hAnsi="Times New Roman" w:cs="Times New Roman"/>
           <w:b/>
@@ -4302,19 +4166,32 @@
           <w:szCs w:val="24"/>
           <w:lang w:eastAsia="zh-CN"/>
         </w:rPr>
-        <w:t>eference</w:t>
+        <w:t>eferen</w:t>
+      </w:r>
+      <w:r>
+        <w:rPr>
+          <w:rFonts w:ascii="Times New Roman" w:eastAsia="Calibri" w:hAnsi="Times New Roman" w:cs="Times New Roman"/>
+          <w:b/>
+          <w:bCs/>
+          <w:sz w:val="24"/>
+          <w:szCs w:val="24"/>
+          <w:lang w:eastAsia="zh-CN"/>
+        </w:rPr>
+        <w:t>ce</w:t>
       </w:r>
     </w:p>
     <w:sdt>
       <w:sdtPr>
         <w:rPr>
           <w:rFonts w:ascii="Times New Roman" w:eastAsia="Calibri" w:hAnsi="Times New Roman" w:cs="Times New Roman" w:hint="eastAsia"/>
+          <w:b/>
+          <w:bCs/>
           <w:sz w:val="24"/>
           <w:szCs w:val="24"/>
           <w:lang w:eastAsia="zh-CN"/>
         </w:rPr>
         <w:tag w:val="MENDELEY_BIBLIOGRAPHY"/>
-        <w:id w:val="991985626"/>
+        <w:id w:val="1810355968"/>
         <w:placeholder>
           <w:docPart w:val="DefaultPlaceholder_-1854013440"/>
         </w:placeholder>
@@ -4325,22 +4202,14 @@
             <w:autoSpaceDE w:val="0"/>
             <w:autoSpaceDN w:val="0"/>
             <w:ind w:hanging="480"/>
-            <w:divId w:val="495269554"/>
+            <w:divId w:val="1993630924"/>
             <w:rPr>
               <w:sz w:val="24"/>
               <w:szCs w:val="24"/>
             </w:rPr>
           </w:pPr>
           <w:r>
-            <w:t xml:space="preserve">Bronwen Lichtenstein. (2003). Stigma as a barrier to treatment of sexually transmitted infection in the American deep south- issues of race, </w:t>
-          </w:r>
-          <w:proofErr w:type="gramStart"/>
-          <w:r>
-            <w:t>gender</w:t>
-          </w:r>
-          <w:proofErr w:type="gramEnd"/>
-          <w:r>
-            <w:t xml:space="preserve"> and poverty. </w:t>
+            <w:t xml:space="preserve">Bronwen Lichtenstein. (2003). Stigma as a barrier to treatment of sexually transmitted infection in the American deep south- issues of race, gender and poverty. </w:t>
           </w:r>
           <w:r>
             <w:rPr>
@@ -4368,26 +4237,10 @@
             <w:autoSpaceDE w:val="0"/>
             <w:autoSpaceDN w:val="0"/>
             <w:ind w:hanging="480"/>
-            <w:divId w:val="1366099135"/>
+            <w:divId w:val="507212502"/>
           </w:pPr>
           <w:r>
-            <w:t xml:space="preserve">Copen, C. E., </w:t>
-          </w:r>
-          <w:proofErr w:type="spellStart"/>
-          <w:r>
-            <w:t>Dittus</w:t>
-          </w:r>
-          <w:proofErr w:type="spellEnd"/>
-          <w:r>
-            <w:t xml:space="preserve">, P. J., &amp; </w:t>
-          </w:r>
-          <w:proofErr w:type="spellStart"/>
-          <w:r>
-            <w:t>Leichliter</w:t>
-          </w:r>
-          <w:proofErr w:type="spellEnd"/>
-          <w:r>
-            <w:t xml:space="preserve">, J. S. (n.d.). Confidentiality Concerns and Sexual and Reproductive Health Care Among Adolescents and Young Adults Aged 15-25 Key findings Data from the National Survey of Family Growth Percent. In </w:t>
+            <w:t xml:space="preserve">Copen, C. E., Dittus, P. J., &amp; Leichliter, J. S. (n.d.). Confidentiality Concerns and Sexual and Reproductive Health Care Among Adolescents and Young Adults Aged 15-25 Key findings Data from the National Survey of Family Growth Percent. In </w:t>
           </w:r>
           <w:r>
             <w:rPr>
@@ -4405,31 +4258,10 @@
             <w:autoSpaceDE w:val="0"/>
             <w:autoSpaceDN w:val="0"/>
             <w:ind w:hanging="480"/>
-            <w:divId w:val="488523178"/>
+            <w:divId w:val="427509532"/>
           </w:pPr>
-          <w:proofErr w:type="spellStart"/>
-          <w:r>
-            <w:t>Dewart</w:t>
-          </w:r>
-          <w:proofErr w:type="spellEnd"/>
-          <w:r>
-            <w:t xml:space="preserve">, C. M., Bernstein, K. T., </w:t>
-          </w:r>
-          <w:proofErr w:type="spellStart"/>
-          <w:r>
-            <w:t>Degroote</w:t>
-          </w:r>
-          <w:proofErr w:type="spellEnd"/>
-          <w:r>
-            <w:t xml:space="preserve">, N. P., </w:t>
-          </w:r>
-          <w:proofErr w:type="spellStart"/>
-          <w:r>
-            <w:t>Romaguera</w:t>
-          </w:r>
-          <w:proofErr w:type="spellEnd"/>
-          <w:r>
-            <w:t xml:space="preserve">, R., &amp; Turner, A. N. (2018). Prevalence of Rectal Chlamydial and Gonococcal Infections: A Systematic Review. In </w:t>
+          <w:r>
+            <w:t xml:space="preserve">Dewart, C. M., Bernstein, K. T., Degroote, N. P., Romaguera, R., &amp; Turner, A. N. (2018). Prevalence of Rectal Chlamydial and Gonococcal Infections: A Systematic Review. In </w:t>
           </w:r>
           <w:r>
             <w:rPr>
@@ -4447,38 +4279,17 @@
             <w:autoSpaceDE w:val="0"/>
             <w:autoSpaceDN w:val="0"/>
             <w:ind w:hanging="480"/>
-            <w:divId w:val="466512671"/>
+            <w:divId w:val="124467148"/>
           </w:pPr>
-          <w:proofErr w:type="spellStart"/>
-          <w:r>
-            <w:t>Liddon</w:t>
-          </w:r>
-          <w:proofErr w:type="spellEnd"/>
-          <w:r>
-            <w:t xml:space="preserve">, N., </w:t>
-          </w:r>
-          <w:proofErr w:type="spellStart"/>
-          <w:r>
-            <w:t>Pampati</w:t>
-          </w:r>
-          <w:proofErr w:type="spellEnd"/>
-          <w:r>
-            <w:t xml:space="preserve">, S., </w:t>
-          </w:r>
-          <w:proofErr w:type="spellStart"/>
-          <w:r>
-            <w:t>Dunville</w:t>
-          </w:r>
-          <w:proofErr w:type="spellEnd"/>
-          <w:r>
-            <w:t xml:space="preserve">, R., Kilmer, G., &amp; Steiner, R. J. (2022). Annual STI Testing Among Sexually Active Adolescents. </w:t>
+          <w:r>
+            <w:t xml:space="preserve">dos Santos, B. S., Steiner, M. T. A., Fenerich, A. T., &amp; Lima, R. H. P. (2019). Data mining and machine learning techniques applied to public health problems: A bibliometric analysis from 2009 to 2018. </w:t>
           </w:r>
           <w:r>
             <w:rPr>
               <w:i/>
               <w:iCs/>
             </w:rPr>
-            <w:t>Pediatrics</w:t>
+            <w:t>Computers and Industrial Engineering</w:t>
           </w:r>
           <w:r>
             <w:t xml:space="preserve">, </w:t>
@@ -4488,10 +4299,10 @@
               <w:i/>
               <w:iCs/>
             </w:rPr>
-            <w:t>149</w:t>
-          </w:r>
-          <w:r>
-            <w:t>(5). https://doi.org/10.1542/peds.2021-051893</w:t>
+            <w:t>138</w:t>
+          </w:r>
+          <w:r>
+            <w:t>. https://doi.org/10.1016/j.cie.2019.106120</w:t>
           </w:r>
         </w:p>
         <w:p>
@@ -4499,36 +4310,31 @@
             <w:autoSpaceDE w:val="0"/>
             <w:autoSpaceDN w:val="0"/>
             <w:ind w:hanging="480"/>
-            <w:divId w:val="989677237"/>
+            <w:divId w:val="558175232"/>
           </w:pPr>
           <w:r>
-            <w:t xml:space="preserve">Nicoll, A., &amp; </w:t>
-          </w:r>
-          <w:proofErr w:type="spellStart"/>
-          <w:r>
-            <w:t>Hamers</w:t>
-          </w:r>
-          <w:proofErr w:type="spellEnd"/>
-          <w:r>
-            <w:t xml:space="preserve">, F. F. (2002). Are trends in HIV, </w:t>
-          </w:r>
-          <w:proofErr w:type="spellStart"/>
-          <w:r>
-            <w:t>gonorrhoea</w:t>
-          </w:r>
-          <w:proofErr w:type="spellEnd"/>
-          <w:r>
-            <w:t xml:space="preserve">, and syphilis worsening in western Europe? In </w:t>
+            <w:lastRenderedPageBreak/>
+            <w:t xml:space="preserve">Liddon, N., Pampati, S., Dunville, R., Kilmer, G., &amp; Steiner, R. J. (2022). Annual STI Testing Among Sexually Active Adolescents. </w:t>
           </w:r>
           <w:r>
             <w:rPr>
               <w:i/>
               <w:iCs/>
             </w:rPr>
-            <w:t>British Medical Journal</w:t>
-          </w:r>
-          <w:r>
-            <w:t xml:space="preserve"> (Vol. 324, Issue 7349, pp. 1324–1327). BMJ Publishing Group. https://doi.org/10.1136/bmj.324.7349.1324</w:t>
+            <w:t>Pediatrics</w:t>
+          </w:r>
+          <w:r>
+            <w:t xml:space="preserve">, </w:t>
+          </w:r>
+          <w:r>
+            <w:rPr>
+              <w:i/>
+              <w:iCs/>
+            </w:rPr>
+            <w:t>149</w:t>
+          </w:r>
+          <w:r>
+            <w:t>(5). https://doi.org/10.1542/peds.2021-051893</w:t>
           </w:r>
         </w:p>
         <w:p>
@@ -4536,20 +4342,20 @@
             <w:autoSpaceDE w:val="0"/>
             <w:autoSpaceDN w:val="0"/>
             <w:ind w:hanging="480"/>
-            <w:divId w:val="628900978"/>
+            <w:divId w:val="1423573705"/>
           </w:pPr>
           <w:r>
-            <w:t xml:space="preserve">Peeling, R. W., Holmes, K. K., Mabey, D., &amp; Ronald, A. (2006). Rapid tests for sexually transmitted infections (STIs): The way forward. In </w:t>
+            <w:t xml:space="preserve">Mooney, S. J., &amp; Pejaver, V. (2018). </w:t>
           </w:r>
           <w:r>
             <w:rPr>
               <w:i/>
               <w:iCs/>
             </w:rPr>
-            <w:t>Sexually Transmitted Infections</w:t>
-          </w:r>
-          <w:r>
-            <w:t xml:space="preserve"> (Vol. 82, Issue SUPPL. 5). https://doi.org/10.1136/sti.2006.024265</w:t>
+            <w:t>Big Data in Public Health: Terminology, Machine Learning, and Privacy</w:t>
+          </w:r>
+          <w:r>
+            <w:t>. https://doi.org/10.1146/annurev-publhealth</w:t>
           </w:r>
         </w:p>
         <w:p>
@@ -4557,20 +4363,20 @@
             <w:autoSpaceDE w:val="0"/>
             <w:autoSpaceDN w:val="0"/>
             <w:ind w:hanging="480"/>
-            <w:divId w:val="1520465930"/>
+            <w:divId w:val="1637029050"/>
           </w:pPr>
           <w:r>
-            <w:t xml:space="preserve">Peeling, R. W., Mabey, D., Herring, A., &amp; Hook, E. W. (2006). Why do we need quality-assured diagnostic tests for sexually transmitted infections? In </w:t>
+            <w:t xml:space="preserve">Nicoll, A., &amp; Hamers, F. F. (2002). Are trends in HIV, gonorrhoea, and syphilis worsening in western Europe? In </w:t>
           </w:r>
           <w:r>
             <w:rPr>
               <w:i/>
               <w:iCs/>
             </w:rPr>
-            <w:t>Nature Reviews Microbiology</w:t>
-          </w:r>
-          <w:r>
-            <w:t xml:space="preserve"> (Vol. 4, Issue 12, pp. 909–921). https://doi.org/10.1038/nrmicro1555</w:t>
+            <w:t>British Medical Journal</w:t>
+          </w:r>
+          <w:r>
+            <w:t xml:space="preserve"> (Vol. 324, Issue 7349, pp. 1324–1327). BMJ Publishing Group. https://doi.org/10.1136/bmj.324.7349.1324</w:t>
           </w:r>
         </w:p>
         <w:p>
@@ -4578,41 +4384,20 @@
             <w:autoSpaceDE w:val="0"/>
             <w:autoSpaceDN w:val="0"/>
             <w:ind w:hanging="480"/>
-            <w:divId w:val="1218198706"/>
+            <w:divId w:val="683023254"/>
           </w:pPr>
-          <w:proofErr w:type="spellStart"/>
-          <w:r>
-            <w:t>Samkange-Zeeb</w:t>
-          </w:r>
-          <w:proofErr w:type="spellEnd"/>
-          <w:r>
-            <w:t xml:space="preserve">, F. N., </w:t>
-          </w:r>
-          <w:proofErr w:type="spellStart"/>
-          <w:r>
-            <w:t>Spallek</w:t>
-          </w:r>
-          <w:proofErr w:type="spellEnd"/>
-          <w:r>
-            <w:t xml:space="preserve">, L., &amp; </w:t>
-          </w:r>
-          <w:proofErr w:type="spellStart"/>
-          <w:r>
-            <w:t>Zeeb</w:t>
-          </w:r>
-          <w:proofErr w:type="spellEnd"/>
-          <w:r>
-            <w:t xml:space="preserve">, H. (2011). Awareness and knowledge of sexually transmitted diseases (STDs) among school-going adolescents in Europe: A systematic review of published literature. In </w:t>
+          <w:r>
+            <w:t xml:space="preserve">Peeling, R. W., Holmes, K. K., Mabey, D., &amp; Ronald, A. (2006). Rapid tests for sexually transmitted infections (STIs): The way forward. In </w:t>
           </w:r>
           <w:r>
             <w:rPr>
               <w:i/>
               <w:iCs/>
             </w:rPr>
-            <w:t>BMC Public Health</w:t>
-          </w:r>
-          <w:r>
-            <w:t xml:space="preserve"> (Vol. 11). https://doi.org/10.1186/1471-2458-11-727</w:t>
+            <w:t>Sexually Transmitted Infections</w:t>
+          </w:r>
+          <w:r>
+            <w:t xml:space="preserve"> (Vol. 82, Issue SUPPL. 5). https://doi.org/10.1136/sti.2006.024265</w:t>
           </w:r>
         </w:p>
         <w:p>
@@ -4620,21 +4405,20 @@
             <w:autoSpaceDE w:val="0"/>
             <w:autoSpaceDN w:val="0"/>
             <w:ind w:hanging="480"/>
-            <w:divId w:val="75372430"/>
+            <w:divId w:val="1334332588"/>
           </w:pPr>
           <w:r>
-            <w:lastRenderedPageBreak/>
-            <w:t xml:space="preserve">Shannon, C. L., &amp; Klausner, J. D. (2018). The growing epidemic of sexually transmitted infections in adolescents: A neglected population. In </w:t>
+            <w:t xml:space="preserve">Peeling, R. W., Mabey, D., Herring, A., &amp; Hook, E. W. (2006). Why do we need quality-assured diagnostic tests for sexually transmitted infections? In </w:t>
           </w:r>
           <w:r>
             <w:rPr>
               <w:i/>
               <w:iCs/>
             </w:rPr>
-            <w:t>Current Opinion in Pediatrics</w:t>
-          </w:r>
-          <w:r>
-            <w:t xml:space="preserve"> (Vol. 30, Issue 1, pp. 137–143). Lippincott Williams and Wilkins. https://doi.org/10.1097/MOP.0000000000000578</w:t>
+            <w:t>Nature Reviews Microbiology</w:t>
+          </w:r>
+          <w:r>
+            <w:t xml:space="preserve"> (Vol. 4, Issue 12, pp. 909–921). https://doi.org/10.1038/nrmicro1555</w:t>
           </w:r>
         </w:p>
         <w:p>
@@ -4642,44 +4426,20 @@
             <w:autoSpaceDE w:val="0"/>
             <w:autoSpaceDN w:val="0"/>
             <w:ind w:hanging="480"/>
-            <w:divId w:val="840463940"/>
+            <w:divId w:val="72708319"/>
           </w:pPr>
           <w:r>
-            <w:t xml:space="preserve">St Lawrence, J. S., </w:t>
-          </w:r>
-          <w:proofErr w:type="spellStart"/>
-          <w:r>
-            <w:t>Montaño</w:t>
-          </w:r>
-          <w:proofErr w:type="spellEnd"/>
-          <w:r>
-            <w:t xml:space="preserve">, D. E., </w:t>
-          </w:r>
-          <w:proofErr w:type="spellStart"/>
-          <w:r>
-            <w:t>Kasprzyk</w:t>
-          </w:r>
-          <w:proofErr w:type="spellEnd"/>
-          <w:r>
-            <w:t xml:space="preserve">, D., Phillips, W. R., Armstrong, K., &amp; </w:t>
-          </w:r>
-          <w:proofErr w:type="spellStart"/>
-          <w:r>
-            <w:t>Leichliter</w:t>
-          </w:r>
-          <w:proofErr w:type="spellEnd"/>
-          <w:r>
-            <w:t xml:space="preserve">, J. S. (2002). Screening, Testing, Case Reporting, and Clinical and Partner Notification Practices: A National Survey of US Physicians. In </w:t>
+            <w:t xml:space="preserve">Samkange-Zeeb, F. N., Spallek, L., &amp; Zeeb, H. (2011). Awareness and knowledge of sexually transmitted diseases (STDs) among school-going adolescents in Europe: A systematic review of published literature. In </w:t>
           </w:r>
           <w:r>
             <w:rPr>
               <w:i/>
               <w:iCs/>
             </w:rPr>
-            <w:t>American Journal of Public Health</w:t>
-          </w:r>
-          <w:r>
-            <w:t xml:space="preserve"> (Vol. 92, Issue 11). https://doi.org/10.2105/ajph.92.11.1784</w:t>
+            <w:t>BMC Public Health</w:t>
+          </w:r>
+          <w:r>
+            <w:t xml:space="preserve"> (Vol. 11). https://doi.org/10.1186/1471-2458-11-727</w:t>
           </w:r>
         </w:p>
         <w:p>
@@ -4687,36 +4447,20 @@
             <w:autoSpaceDE w:val="0"/>
             <w:autoSpaceDN w:val="0"/>
             <w:ind w:hanging="480"/>
-            <w:divId w:val="830412898"/>
+            <w:divId w:val="1047947210"/>
           </w:pPr>
           <w:r>
-            <w:t xml:space="preserve">Weinstein, J. N., Geller, A., </w:t>
-          </w:r>
-          <w:proofErr w:type="spellStart"/>
-          <w:r>
-            <w:t>Negussie</w:t>
-          </w:r>
-          <w:proofErr w:type="spellEnd"/>
-          <w:r>
-            <w:t xml:space="preserve">, Y., &amp; </w:t>
-          </w:r>
-          <w:proofErr w:type="spellStart"/>
-          <w:r>
-            <w:t>Baciu</w:t>
-          </w:r>
-          <w:proofErr w:type="spellEnd"/>
-          <w:r>
-            <w:t xml:space="preserve">, A. (2017). National Academies of Sciences, Engineering, and Medicine; Health and Medicine Division; Board on Population Health and Public Health Practice; Committee on Community-Based Solutions to Promote Health Equity in the United States. In </w:t>
+            <w:t xml:space="preserve">Shannon, C. L., &amp; Klausner, J. D. (2018). The growing epidemic of sexually transmitted infections in adolescents: A neglected population. In </w:t>
           </w:r>
           <w:r>
             <w:rPr>
               <w:i/>
               <w:iCs/>
             </w:rPr>
-            <w:t>Communities in Action: Pathways to Health Equity</w:t>
-          </w:r>
-          <w:r>
-            <w:t>. National Academies Press. https://doi.org/10.17226/24624</w:t>
+            <w:t>Current Opinion in Pediatrics</w:t>
+          </w:r>
+          <w:r>
+            <w:t xml:space="preserve"> (Vol. 30, Issue 1, pp. 137–143). Lippincott Williams and Wilkins. https://doi.org/10.1097/MOP.0000000000000578</w:t>
           </w:r>
         </w:p>
         <w:p>
@@ -4724,7 +4468,88 @@
             <w:autoSpaceDE w:val="0"/>
             <w:autoSpaceDN w:val="0"/>
             <w:ind w:hanging="480"/>
-            <w:divId w:val="49228297"/>
+            <w:divId w:val="1200703052"/>
+          </w:pPr>
+          <w:r>
+            <w:t xml:space="preserve">Shepherd, L., &amp; Harwood, H. (2017). The role of STI-related attitudes on screening attendance in young adults. </w:t>
+          </w:r>
+          <w:r>
+            <w:rPr>
+              <w:i/>
+              <w:iCs/>
+            </w:rPr>
+            <w:t>Psychology, Health and Medicine</w:t>
+          </w:r>
+          <w:r>
+            <w:t xml:space="preserve">, </w:t>
+          </w:r>
+          <w:r>
+            <w:rPr>
+              <w:i/>
+              <w:iCs/>
+            </w:rPr>
+            <w:t>22</w:t>
+          </w:r>
+          <w:r>
+            <w:t>(6), 753–758. https://doi.org/10.1080/13548506.2016.1234715</w:t>
+          </w:r>
+        </w:p>
+        <w:p>
+          <w:pPr>
+            <w:autoSpaceDE w:val="0"/>
+            <w:autoSpaceDN w:val="0"/>
+            <w:ind w:hanging="480"/>
+            <w:divId w:val="1844126311"/>
+          </w:pPr>
+          <w:r>
+            <w:t xml:space="preserve">St Lawrence, J. S., Montaño, D. E., Kasprzyk, D., Phillips, W. R., Armstrong, K., &amp; Leichliter, J. S. (2002). Screening, Testing, Case Reporting, and Clinical and Partner Notification Practices: A National Survey of US Physicians. In </w:t>
+          </w:r>
+          <w:r>
+            <w:rPr>
+              <w:i/>
+              <w:iCs/>
+            </w:rPr>
+            <w:t>American Journal of Public Health</w:t>
+          </w:r>
+          <w:r>
+            <w:t xml:space="preserve"> (Vol. 92, Issue 11). https://doi.org/10.2105/ajph.92.11.1784</w:t>
+          </w:r>
+        </w:p>
+        <w:p>
+          <w:pPr>
+            <w:autoSpaceDE w:val="0"/>
+            <w:autoSpaceDN w:val="0"/>
+            <w:ind w:hanging="480"/>
+            <w:divId w:val="1359743054"/>
+          </w:pPr>
+          <w:r>
+            <w:t xml:space="preserve">Weinstein, J. N., Geller, A., Negussie, Y., &amp; Baciu, A. (2017). National Academies of Sciences, Engineering, and Medicine; Health and Medicine Division; Board on Population Health and Public Health Practice; Committee on Community-Based Solutions to Promote Health Equity in the United States. In </w:t>
+          </w:r>
+          <w:r>
+            <w:rPr>
+              <w:i/>
+              <w:iCs/>
+            </w:rPr>
+            <w:t xml:space="preserve">Communities in Action: </w:t>
+          </w:r>
+          <w:r>
+            <w:rPr>
+              <w:i/>
+              <w:iCs/>
+            </w:rPr>
+            <w:lastRenderedPageBreak/>
+            <w:t>Pathways to Health Equity</w:t>
+          </w:r>
+          <w:r>
+            <w:t>. National Academies Press. https://doi.org/10.17226/24624</w:t>
+          </w:r>
+        </w:p>
+        <w:p>
+          <w:pPr>
+            <w:autoSpaceDE w:val="0"/>
+            <w:autoSpaceDN w:val="0"/>
+            <w:ind w:hanging="480"/>
+            <w:divId w:val="654142907"/>
           </w:pPr>
           <w:r>
             <w:t xml:space="preserve">WHO regional office for Europe. (2001). </w:t>
@@ -4743,9 +4568,11 @@
         <w:p>
           <w:pPr>
             <w:spacing w:after="0" w:line="266" w:lineRule="exact"/>
-            <w:ind w:left="196" w:right="-20"/>
+            <w:ind w:leftChars="2" w:left="4" w:rightChars="-9" w:right="-20"/>
             <w:rPr>
               <w:rFonts w:ascii="Times New Roman" w:eastAsia="Calibri" w:hAnsi="Times New Roman" w:cs="Times New Roman" w:hint="eastAsia"/>
+              <w:b/>
+              <w:bCs/>
               <w:sz w:val="24"/>
               <w:szCs w:val="24"/>
               <w:lang w:eastAsia="zh-CN"/>
@@ -4757,7 +4584,6 @@
         </w:p>
       </w:sdtContent>
     </w:sdt>
-    <w:p/>
     <w:sectPr>
       <w:pgSz w:w="11906" w:h="16838"/>
       <w:pgMar w:top="1440" w:right="1800" w:bottom="1440" w:left="1800" w:header="851" w:footer="992" w:gutter="0"/>
@@ -5215,7 +5041,7 @@
 </file>
 
 <file path=word/glossary/document.xml><?xml version="1.0" encoding="utf-8"?>
-<w:glossaryDocument xmlns:wpc="http://schemas.microsoft.com/office/word/2010/wordprocessingCanvas" xmlns:cx="http://schemas.microsoft.com/office/drawing/2014/chartex" xmlns:cx1="http://schemas.microsoft.com/office/drawing/2015/9/8/chartex" xmlns:cx2="http://schemas.microsoft.com/office/drawing/2015/10/21/chartex" xmlns:cx3="http://schemas.microsoft.com/office/drawing/2016/5/9/chartex" xmlns:cx4="http://schemas.microsoft.com/office/drawing/2016/5/10/chartex" xmlns:cx5="http://schemas.microsoft.com/office/drawing/2016/5/11/chartex" xmlns:cx6="http://schemas.microsoft.com/office/drawing/2016/5/12/chartex" xmlns:cx7="http://schemas.microsoft.com/office/drawing/2016/5/13/chartex" xmlns:cx8="http://schemas.microsoft.com/office/drawing/2016/5/14/chartex" xmlns:mc="http://schemas.openxmlformats.org/markup-compatibility/2006" xmlns:aink="http://schemas.microsoft.com/office/drawing/2016/ink" xmlns:am3d="http://schemas.microsoft.com/office/drawing/2017/model3d" xmlns:o="urn:schemas-microsoft-com:office:office" xmlns:oel="http://schemas.microsoft.com/office/2019/extlst" xmlns:r="http://schemas.openxmlformats.org/officeDocument/2006/relationships" xmlns:m="http://schemas.openxmlformats.org/officeDocument/2006/math" xmlns:v="urn:schemas-microsoft-com:vml" xmlns:wp14="http://schemas.microsoft.com/office/word/2010/wordprocessingDrawing" xmlns:wp="http://schemas.openxmlformats.org/drawingml/2006/wordprocessingDrawing" xmlns:w10="urn:schemas-microsoft-com:office:word" xmlns:w="http://schemas.openxmlformats.org/wordprocessingml/2006/main" xmlns:w14="http://schemas.microsoft.com/office/word/2010/wordml" xmlns:w15="http://schemas.microsoft.com/office/word/2012/wordml" xmlns:w16cex="http://schemas.microsoft.com/office/word/2018/wordml/cex" xmlns:w16cid="http://schemas.microsoft.com/office/word/2016/wordml/cid" xmlns:w16="http://schemas.microsoft.com/office/word/2018/wordml" xmlns:w16sdtdh="http://schemas.microsoft.com/office/word/2020/wordml/sdtdatahash" xmlns:w16se="http://schemas.microsoft.com/office/word/2015/wordml/symex" xmlns:wpg="http://schemas.microsoft.com/office/word/2010/wordprocessingGroup" xmlns:wpi="http://schemas.microsoft.com/office/word/2010/wordprocessingInk" xmlns:wne="http://schemas.microsoft.com/office/word/2006/wordml" xmlns:wps="http://schemas.microsoft.com/office/word/2010/wordprocessingShape" mc:Ignorable="w14 w15 w16se w16cid w16 w16cex w16sdtdh wp14">
+<w:glossaryDocument xmlns:wpc="http://schemas.microsoft.com/office/word/2010/wordprocessingCanvas" xmlns:cx="http://schemas.microsoft.com/office/drawing/2014/chartex" xmlns:cx1="http://schemas.microsoft.com/office/drawing/2015/9/8/chartex" xmlns:cx2="http://schemas.microsoft.com/office/drawing/2015/10/21/chartex" xmlns:cx3="http://schemas.microsoft.com/office/drawing/2016/5/9/chartex" xmlns:cx4="http://schemas.microsoft.com/office/drawing/2016/5/10/chartex" xmlns:cx5="http://schemas.microsoft.com/office/drawing/2016/5/11/chartex" xmlns:cx6="http://schemas.microsoft.com/office/drawing/2016/5/12/chartex" xmlns:cx7="http://schemas.microsoft.com/office/drawing/2016/5/13/chartex" xmlns:cx8="http://schemas.microsoft.com/office/drawing/2016/5/14/chartex" xmlns:mc="http://schemas.openxmlformats.org/markup-compatibility/2006" xmlns:aink="http://schemas.microsoft.com/office/drawing/2016/ink" xmlns:am3d="http://schemas.microsoft.com/office/drawing/2017/model3d" xmlns:o="urn:schemas-microsoft-com:office:office" xmlns:oel="http://schemas.microsoft.com/office/2019/extlst" xmlns:r="http://schemas.openxmlformats.org/officeDocument/2006/relationships" xmlns:m="http://schemas.openxmlformats.org/officeDocument/2006/math" xmlns:v="urn:schemas-microsoft-com:vml" xmlns:wp14="http://schemas.microsoft.com/office/word/2010/wordprocessingDrawing" xmlns:wp="http://schemas.openxmlformats.org/drawingml/2006/wordprocessingDrawing" xmlns:w10="urn:schemas-microsoft-com:office:word" xmlns:w="http://schemas.openxmlformats.org/wordprocessingml/2006/main" xmlns:w14="http://schemas.microsoft.com/office/word/2010/wordml" xmlns:w15="http://schemas.microsoft.com/office/word/2012/wordml" xmlns:w16cex="http://schemas.microsoft.com/office/word/2018/wordml/cex" xmlns:w16cid="http://schemas.microsoft.com/office/word/2016/wordml/cid" xmlns:w16="http://schemas.microsoft.com/office/word/2018/wordml" xmlns:w16du="http://schemas.microsoft.com/office/word/2023/wordml/word16du" xmlns:w16sdtdh="http://schemas.microsoft.com/office/word/2020/wordml/sdtdatahash" xmlns:w16se="http://schemas.microsoft.com/office/word/2015/wordml/symex" xmlns:wpg="http://schemas.microsoft.com/office/word/2010/wordprocessingGroup" xmlns:wpi="http://schemas.microsoft.com/office/word/2010/wordprocessingInk" xmlns:wne="http://schemas.microsoft.com/office/word/2006/wordml" xmlns:wps="http://schemas.microsoft.com/office/word/2010/wordprocessingShape" mc:Ignorable="w14 w15 w16se w16cid w16 w16cex w16sdtdh wp14">
   <w:docParts>
     <w:docPart>
       <w:docPartPr>
@@ -5356,7 +5182,7 @@
     <w:charset w:val="00"/>
     <w:family w:val="swiss"/>
     <w:pitch w:val="variable"/>
-    <w:sig w:usb0="E0002AFF" w:usb1="C000247B" w:usb2="00000009" w:usb3="00000000" w:csb0="000001FF" w:csb1="00000000"/>
+    <w:sig w:usb0="E4002EFF" w:usb1="C000247B" w:usb2="00000009" w:usb3="00000000" w:csb0="000001FF" w:csb1="00000000"/>
   </w:font>
   <w:font w:name="等线 Light">
     <w:panose1 w:val="02010600030101010101"/>
@@ -5395,8 +5221,11 @@
   </w:compat>
   <w:rsids>
     <w:rsidRoot w:val="00947E5F"/>
+    <w:rsid w:val="00045A43"/>
+    <w:rsid w:val="001335AF"/>
     <w:rsid w:val="005F1FD8"/>
     <w:rsid w:val="00947E5F"/>
+    <w:rsid w:val="00AB596E"/>
   </w:rsids>
   <m:mathPr>
     <m:mathFont m:val="Cambria Math"/>
@@ -6200,7 +6029,7 @@
     <we:reference id="WA104382081" version="1.46.0.0" store="" storeType="OMEX"/>
   </we:alternateReferences>
   <we:properties>
-    <we:property name="MENDELEY_CITATIONS" value="[{&quot;citationID&quot;:&quot;MENDELEY_CITATION_119b5b85-b416-437a-bf38-0ee244c3f927&quot;,&quot;properties&quot;:{&quot;noteIndex&quot;:0},&quot;isEdited&quot;:false,&quot;manualOverride&quot;:{&quot;isManuallyOverridden&quot;:false,&quot;citeprocText&quot;:&quot;(Shannon &amp;#38; Klausner, 2018)&quot;,&quot;manualOverrideText&quot;:&quot;&quot;},&quot;citationTag&quot;:&quot;MENDELEY_CITATION_v3_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&quot;,&quot;citationItems&quot;:[{&quot;id&quot;:&quot;8a144949-d447-33aa-a1ea-f3d413a73f25&quot;,&quot;itemData&quot;:{&quot;type&quot;:&quot;article&quot;,&quot;id&quot;:&quot;8a144949-d447-33aa-a1ea-f3d413a73f25&quot;,&quot;title&quot;:&quot;The growing epidemic of sexually transmitted infections in adolescents: A neglected population&quot;,&quot;author&quot;:[{&quot;family&quot;:&quot;Shannon&quot;,&quot;given&quot;:&quot;Chelsea L.&quot;,&quot;parse-names&quot;:false,&quot;dropping-particle&quot;:&quot;&quot;,&quot;non-dropping-particle&quot;:&quot;&quot;},{&quot;family&quot;:&quot;Klausner&quot;,&quot;given&quot;:&quot;Jeffrey D.&quot;,&quot;parse-names&quot;:false,&quot;dropping-particle&quot;:&quot;&quot;,&quot;non-dropping-particle&quot;:&quot;&quot;}],&quot;container-title&quot;:&quot;Current Opinion in Pediatrics&quot;,&quot;DOI&quot;:&quot;10.1097/MOP.0000000000000578&quot;,&quot;ISSN&quot;:&quot;1531698X&quot;,&quot;PMID&quot;:&quot;29315111&quot;,&quot;issued&quot;:{&quot;date-parts&quot;:[[2018,2,1]]},&quot;page&quot;:&quot;137-143&quot;,&quot;abstract&quot;:&quot;Purpose of review: Sexually transmitted infection (STI) incidence is on the rise in the United States. The increase is especially pronounced in adolescents (15-24 years of age). Despite making up only a quarter of the population, adolescents account for approximately half of new STIs in the United States every year. This review summarizes recent developments in the field of STIs, excluding HIV, in adolescents. Recent findings: In this review, we examine the epidemiology, screening, management, and prevention of STIs in adolescents. STI rates in adolescents have been rising since 2014, with young women and MSM at particularly high risk. Barriers to STI screening for adolescents include confidentiality concerns and lack of access to health services. Prevention through STI vaccines represents a promising way to combat the epidemic. Summary: STIs are a growing concern for adolescents. Routine screening and management are of critical importance. Furthermore, prevention efforts such as human papillomavirus vaccination should be prioritized. Much of the current literature on STIs does not address the unique nature of STIs in adolescents, and additional research into effective prevention and treatment strategies of STIs in adolescents is urgently needed.&quot;,&quot;publisher&quot;:&quot;Lippincott Williams and Wilkins&quot;,&quot;issue&quot;:&quot;1&quot;,&quot;volume&quot;:&quot;30&quot;,&quot;container-title-short&quot;:&quot;Curr Opin Pediatr&quot;},&quot;isTemporary&quot;:false}]},{&quot;citationID&quot;:&quot;MENDELEY_CITATION_01ee69d2-acae-41bb-8b48-283542379823&quot;,&quot;properties&quot;:{&quot;noteIndex&quot;:0},&quot;isEdited&quot;:false,&quot;manualOverride&quot;:{&quot;isManuallyOverridden&quot;:false,&quot;citeprocText&quot;:&quot;(Liddon et al., 2022)&quot;,&quot;manualOverrideText&quot;:&quot;&quot;},&quot;citationTag&quot;:&quot;MENDELEY_CITATION_v3_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&quot;,&quot;citationItems&quot;:[{&quot;id&quot;:&quot;c61cd4f0-4eb5-3579-8f7a-e21bb29788c7&quot;,&quot;itemData&quot;:{&quot;type&quot;:&quot;article-journal&quot;,&quot;id&quot;:&quot;c61cd4f0-4eb5-3579-8f7a-e21bb29788c7&quot;,&quot;title&quot;:&quot;Annual STI Testing Among Sexually Active Adolescents&quot;,&quot;author&quot;:[{&quot;family&quot;:&quot;Liddon&quot;,&quot;given&quot;:&quot;Nicole&quot;,&quot;parse-names&quot;:false,&quot;dropping-particle&quot;:&quot;&quot;,&quot;non-dropping-particle&quot;:&quot;&quot;},{&quot;family&quot;:&quot;Pampati&quot;,&quot;given&quot;:&quot;Sanjana&quot;,&quot;parse-names&quot;:false,&quot;dropping-particle&quot;:&quot;&quot;,&quot;non-dropping-particle&quot;:&quot;&quot;},{&quot;family&quot;:&quot;Dunville&quot;,&quot;given&quot;:&quot;Richard&quot;,&quot;parse-names&quot;:false,&quot;dropping-particle&quot;:&quot;&quot;,&quot;non-dropping-particle&quot;:&quot;&quot;},{&quot;family&quot;:&quot;Kilmer&quot;,&quot;given&quot;:&quot;Greta&quot;,&quot;parse-names&quot;:false,&quot;dropping-particle&quot;:&quot;&quot;,&quot;non-dropping-particle&quot;:&quot;&quot;},{&quot;family&quot;:&quot;Steiner&quot;,&quot;given&quot;:&quot;Riley J.&quot;,&quot;parse-names&quot;:false,&quot;dropping-particle&quot;:&quot;&quot;,&quot;non-dropping-particle&quot;:&quot;&quot;}],&quot;container-title&quot;:&quot;Pediatrics&quot;,&quot;DOI&quot;:&quot;10.1542/peds.2021-051893&quot;,&quot;ISSN&quot;:&quot;10984275&quot;,&quot;PMID&quot;:&quot;35403192&quot;,&quot;issued&quot;:{&quot;date-parts&quot;:[[2022,5,1]]},&quot;abstract&quot;:&quot;OBJECTIVES: National guidelines call for annual testing for certain sexually transmitted infections (STIs) among specific adolescent populations, yet we have limited population-based data on STI testing prevalence among adolescents. With inclusion of a new item in the 2019 national Youth Risk Behavior Survey, we provide generalizable estimates of annual STI testing among sexually active high school students. METHODS: We report weighted prevalence estimates of STI testing (other than HIV) in the past 12 months among sexually active students (n = 2501) and bivariate associations between testing and demographic characteristics (sex, age, race and ethnicity, sexual identity, and sex of sexual contact). Multivariable models stratified by sex and adjusted for demographics examine the relationships between testing and sexual behaviors (age of initiation, number of sex partners, condom nonuse at last sexual intercourse, and substance use at last sexual intercourse). RESULTS: One-fifth (20.4%) of sexually active high school students reported testing for an STI in the previous year. A significantly higher proportion of female (26.1%) than male (13.7%) students reported testing. Among female students, prevalence differed by age (≤15 years = 12.6%, age 16 = 22.8%, age 17 = 28.5%, or ≥18 years = 36.9%). For male students, there were no differences by demographic characteristics, including sexual identity, but most sexual risk behaviors were associated with increased likelihood of STI testing (adjusted prevalence ratios ranging from 1.48 to 2.47). CONCLUSIONS: Low prevalence of STI testing suggests suboptimal adherence to national guidelines, particularly for sexually active adolescent females and young men who have sex with men who should be tested for Chlamydia and gonorrhea annually.&quot;,&quot;publisher&quot;:&quot;NLM (Medline)&quot;,&quot;issue&quot;:&quot;5&quot;,&quot;volume&quot;:&quot;149&quot;,&quot;container-title-short&quot;:&quot;Pediatrics&quot;},&quot;isTemporary&quot;:false}]},{&quot;citationID&quot;:&quot;MENDELEY_CITATION_b67be7a5-f885-4441-ad90-19b644db17cf&quot;,&quot;properties&quot;:{&quot;noteIndex&quot;:0},&quot;isEdited&quot;:false,&quot;manualOverride&quot;:{&quot;isManuallyOverridden&quot;:false,&quot;citeprocText&quot;:&quot;(Nicoll &amp;#38; Hamers, 2002)&quot;,&quot;manualOverrideText&quot;:&quot;&quot;},&quot;citationTag&quot;:&quot;MENDELEY_CITATION_v3_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&quot;,&quot;citationItems&quot;:[{&quot;id&quot;:&quot;823d705b-1e20-3937-b058-16fca2d46482&quot;,&quot;itemData&quot;:{&quot;type&quot;:&quot;article&quot;,&quot;id&quot;:&quot;823d705b-1e20-3937-b058-16fca2d46482&quot;,&quot;title&quot;:&quot;Are trends in HIV, gonorrhoea, and syphilis worsening in western Europe?&quot;,&quot;author&quot;:[{&quot;family&quot;:&quot;Nicoll&quot;,&quot;given&quot;:&quot;Angus&quot;,&quot;parse-names&quot;:false,&quot;dropping-particle&quot;:&quot;&quot;,&quot;non-dropping-particle&quot;:&quot;&quot;},{&quot;family&quot;:&quot;Hamers&quot;,&quot;given&quot;:&quot;Françoise F.&quot;,&quot;parse-names&quot;:false,&quot;dropping-particle&quot;:&quot;&quot;,&quot;non-dropping-particle&quot;:&quot;&quot;}],&quot;container-title&quot;:&quot;British Medical Journal&quot;,&quot;container-title-short&quot;:&quot;Br Med J&quot;,&quot;DOI&quot;:&quot;10.1136/bmj.324.7349.1324&quot;,&quot;ISSN&quot;:&quot;09598146&quot;,&quot;PMID&quot;:&quot;12039830&quot;,&quot;issued&quot;:{&quot;date-parts&quot;:[[2002,6,1]]},&quot;page&quot;:&quot;1324-1327&quot;,&quot;abstract&quot;:&quot;The prevalence of gonorrhoea and syphilis, and that of HIV infection among heterosexuals, has been increasing in many European countries since 1995. Angus Nicoll and Françoise Hamers make a case for introducing surveillance of sexually transmitted infections other than HIV at a European level.&quot;,&quot;publisher&quot;:&quot;BMJ Publishing Group&quot;,&quot;issue&quot;:&quot;7349&quot;,&quot;volume&quot;:&quot;324&quot;},&quot;isTemporary&quot;:false}]},{&quot;citationID&quot;:&quot;MENDELEY_CITATION_5a54408e-7d77-475b-90b7-448e90691e81&quot;,&quot;properties&quot;:{&quot;noteIndex&quot;:0},&quot;isEdited&quot;:false,&quot;manualOverride&quot;:{&quot;isManuallyOverridden&quot;:false,&quot;citeprocText&quot;:&quot;(WHO regional office for Europe, 2001)&quot;,&quot;manualOverrideText&quot;:&quot;&quot;},&quot;citationTag&quot;:&quot;MENDELEY_CITATION_v3_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&quot;,&quot;citationItems&quot;:[{&quot;id&quot;:&quot;3640d012-2ebd-3106-b92e-329c80739d36&quot;,&quot;itemData&quot;:{&quot;type&quot;:&quot;report&quot;,&quot;id&quot;:&quot;3640d012-2ebd-3106-b92e-329c80739d36&quot;,&quot;title&quot;:&quot;REGIONAL OFFICE FOR EUROPE WHO REGIONAL STRATEGY ON SEXUAL AND REPRODUCTIVE HEALTH&quot;,&quot;author&quot;:[{&quot;family&quot;:&quot;WHO regional office for Europe&quot;,&quot;given&quot;:&quot;&quot;,&quot;parse-names&quot;:false,&quot;dropping-particle&quot;:&quot;&quot;,&quot;non-dropping-particle&quot;:&quot;&quot;}],&quot;accessed&quot;:{&quot;date-parts&quot;:[[2022,11,9]]},&quot;URL&quot;:&quot;https://www.euro.who.int/__data/assets/pdf_file/0004/69529/e74558.pdf&quot;,&quot;issued&quot;:{&quot;date-parts&quot;:[[2001]]},&quot;abstract&quot;:&quot;The purpose of this document is to provide strategic guidance to Member States collaborating in the development and implementation of policies and programmes to improve the sexual and reproductive health of their populations. It starts with a presentation of the RH challenges facing the Region and then goes on to clarify the concepts of Sexual Health, Reproductive Health and Safe Motherhood. After a summary of the underlying principles it goes into some detail about the goal, objectives and suggested targets. The approaches required to achieve these objectives are presented and discussed, with due allowance for differences in the situation of countries. National and international responsibilities are indicated and a framework for implementation proposed. Suggestions are also made for directions in resource mobilization. Monitoring and evaluation constitute the final section. It is emphasized that the document is for use in developing national policies and programmes and therefore needs to be adapted as required.&quot;,&quot;container-title-short&quot;:&quot;&quot;},&quot;isTemporary&quot;:false}]},{&quot;citationID&quot;:&quot;MENDELEY_CITATION_e6e77525-f9fa-45b4-9343-44d21156f163&quot;,&quot;properties&quot;:{&quot;noteIndex&quot;:0},&quot;isEdited&quot;:false,&quot;manualOverride&quot;:{&quot;isManuallyOverridden&quot;:false,&quot;citeprocText&quot;:&quot;(Samkange-Zeeb et al., 2011)&quot;,&quot;manualOverrideText&quot;:&quot;&quot;},&quot;citationTag&quot;:&quot;MENDELEY_CITATION_v3_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&quot;,&quot;citationItems&quot;:[{&quot;id&quot;:&quot;bce51ceb-a223-3ace-833d-ec6bf03a7dfd&quot;,&quot;itemData&quot;:{&quot;type&quot;:&quot;article&quot;,&quot;id&quot;:&quot;bce51ceb-a223-3ace-833d-ec6bf03a7dfd&quot;,&quot;title&quot;:&quot;Awareness and knowledge of sexually transmitted diseases (STDs) among school-going adolescents in Europe: A systematic review of published literature&quot;,&quot;author&quot;:[{&quot;family&quot;:&quot;Samkange-Zeeb&quot;,&quot;given&quot;:&quot;Florence N.&quot;,&quot;parse-names&quot;:false,&quot;dropping-particle&quot;:&quot;&quot;,&quot;non-dropping-particle&quot;:&quot;&quot;},{&quot;family&quot;:&quot;Spallek&quot;,&quot;given&quot;:&quot;Lena&quot;,&quot;parse-names&quot;:false,&quot;dropping-particle&quot;:&quot;&quot;,&quot;non-dropping-particle&quot;:&quot;&quot;},{&quot;family&quot;:&quot;Zeeb&quot;,&quot;given&quot;:&quot;Hajo&quot;,&quot;parse-names&quot;:false,&quot;dropping-particle&quot;:&quot;&quot;,&quot;non-dropping-particle&quot;:&quot;&quot;}],&quot;container-title&quot;:&quot;BMC Public Health&quot;,&quot;container-title-short&quot;:&quot;BMC Public Health&quot;,&quot;DOI&quot;:&quot;10.1186/1471-2458-11-727&quot;,&quot;ISSN&quot;:&quot;14712458&quot;,&quot;PMID&quot;:&quot;21943100&quot;,&quot;issued&quot;:{&quot;date-parts&quot;:[[2011]]},&quot;abstract&quot;:&quot;Background: Sexually transmitted diseases (STDs) are a major health problem affecting mostly young people, not only in developing, but also in developed countries. We conducted this systematic review to determine awareness and knowledge of school-going male and female adolescents in Europe of STDs and if possible, how they perceive their own risk of contracting an STD. Results of this review can help point out areas where STD risk communication for adolescents needs to be improved. Methods. Using various combinations of the terms \&quot;STD\&quot;, \&quot;HIV\&quot;, \&quot;HPV\&quot;, \&quot;Chlamydia\&quot;, \&quot;Syphilis\&quot;, \&quot;Gonorrhoea\&quot;, \&quot;herpes\&quot;, \&quot;hepatitis B\&quot;, \&quot;knowledge\&quot;, \&quot;awareness\&quot;, and \&quot;adolescents\&quot;, we searched for literature published in the PubMed database from 01.01.1990 up to 31.12.2010. Studies were selected if they reported on the awareness and/or knowledge of one or more STD among school-attending adolescents in a European country and were published in English or German. Reference lists of selected publications were screened for further publications of interest. Information from included studies was systematically extracted and evaluated. Results: A total of 15 studies were included in the review. All were cross-sectional surveys conducted among school-attending adolescents aged 13 to 20 years. Generally, awareness and knowledge varied among the adolescents depending on gender. Six STDs were focussed on in the studies included in the review, with awareness and knowledge being assessed in depth mainly for HIV/AIDS and HPV, and to some extent for chlamydia. For syphilis, gonorrhoea and herpes only awareness was assessed. Awareness was generally high for HIV/AIDS (above 90%) and low for HPV (range 5.4%-66%). Despite knowing that use of condoms helps protect against contracting an STD, some adolescents still regard condoms primarily as an interim method of contraception before using the pill. Conclusion: In general, the studies reported low levels of awareness and knowledge of sexually transmitted diseases, with the exception of HIV/AIDS. Although, as shown by some of the findings on condom use, knowledge does not always translate into behaviour change, adolescents' sex education is important for STD prevention, and the school setting plays an important role. Beyond HIV/AIDS, attention should be paid to infections such as chlamydia, gonorrhoea and syphilis. © 2011 Samkange-Zeeb et al; licensee BioMed Central Ltd.&quot;,&quot;volume&quot;:&quot;11&quot;},&quot;isTemporary&quot;:false}]},{&quot;citationID&quot;:&quot;MENDELEY_CITATION_f7734b22-606f-4f55-ac85-aaf33f0c1955&quot;,&quot;properties&quot;:{&quot;noteIndex&quot;:0},&quot;isEdited&quot;:false,&quot;manualOverride&quot;:{&quot;isManuallyOverridden&quot;:false,&quot;citeprocText&quot;:&quot;(Weinstein et al., 2017)&quot;,&quot;manualOverrideText&quot;:&quot;&quot;},&quot;citationTag&quot;:&quot;MENDELEY_CITATION_v3_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&quot;,&quot;citationItems&quot;:[{&quot;id&quot;:&quot;a3c35871-abc3-3c7a-8cfb-c5676798d148&quot;,&quot;itemData&quot;:{&quot;type&quot;:&quot;book&quot;,&quot;id&quot;:&quot;a3c35871-abc3-3c7a-8cfb-c5676798d148&quot;,&quot;title&quot;:&quot;National Academies of Sciences, Engineering, and Medicine; Health and Medicine Division; Board on Population Health and Public Health Practice; Committee on Community-Based Solutions to Promote Health Equity in the United States&quot;,&quot;author&quot;:[{&quot;family&quot;:&quot;Weinstein&quot;,&quot;given&quot;:&quot;James N.&quot;,&quot;parse-names&quot;:false,&quot;dropping-particle&quot;:&quot;&quot;,&quot;non-dropping-particle&quot;:&quot;&quot;},{&quot;family&quot;:&quot;Geller&quot;,&quot;given&quot;:&quot;Amy&quot;,&quot;parse-names&quot;:false,&quot;dropping-particle&quot;:&quot;&quot;,&quot;non-dropping-particle&quot;:&quot;&quot;},{&quot;family&quot;:&quot;Negussie&quot;,&quot;given&quot;:&quot;Yamrot&quot;,&quot;parse-names&quot;:false,&quot;dropping-particle&quot;:&quot;&quot;,&quot;non-dropping-particle&quot;:&quot;&quot;},{&quot;family&quot;:&quot;Baciu&quot;,&quot;given&quot;:&quot;Alina&quot;,&quot;parse-names&quot;:false,&quot;dropping-particle&quot;:&quot;&quot;,&quot;non-dropping-particle&quot;:&quot;&quot;}],&quot;container-title&quot;:&quot;Communities in Action: Pathways to Health Equity&quot;,&quot;DOI&quot;:&quot;10.17226/24624&quot;,&quot;ISBN&quot;:&quot;9780309452991&quot;,&quot;issued&quot;:{&quot;date-parts&quot;:[[2017,4,27]]},&quot;number-of-pages&quot;:&quot;1-558&quot;,&quot;abstract&quot;:&quot;In the United States, some populations suffer from far greater disparities in health than others. Those disparities are caused not only by fundamental differences in health status across segments of the population, but also because of inequities in factors that impact health status, so-called determinants of health. Only part of an individual's health status depends on his or her behavior and choice; community-wide problems like poverty, unemployment, poor education, inadequate housing, poor public transportation, interpersonal violence, and decaying neighborhoods also contribute to health inequities, as well as the historic and ongoing interplay of structures, policies, and norms that shape lives. When these factors are not optimal in a community, it does not mean they are intractable: such inequities can be mitigated by social policies that can shape health in powerful ways. Communities in Action: Pathways to Health Equity seeks to delineate the causes of and the solutions to health inequities in the United States. This report focuses on what communities can do to promote health equity, what actions are needed by the many and varied stakeholders that are part of communities or support them, as well as the root causes and structural barriers that need to be overcome.&quot;,&quot;publisher&quot;:&quot;National Academies Press&quot;,&quot;container-title-short&quot;:&quot;&quot;},&quot;isTemporary&quot;:false}]},{&quot;citationID&quot;:&quot;MENDELEY_CITATION_b1503188-f3ef-4603-8baf-eec62f785d91&quot;,&quot;properties&quot;:{&quot;noteIndex&quot;:0},&quot;isEdited&quot;:false,&quot;manualOverride&quot;:{&quot;isManuallyOverridden&quot;:false,&quot;citeprocText&quot;:&quot;(Peeling, Holmes, et al., 2006)&quot;,&quot;manualOverrideText&quot;:&quot;&quot;},&quot;citationTag&quot;:&quot;MENDELEY_CITATION_v3_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&quot;,&quot;citationItems&quot;:[{&quot;id&quot;:&quot;46a64d7c-597c-3f80-ba32-f75f63616a00&quot;,&quot;itemData&quot;:{&quot;type&quot;:&quot;article&quot;,&quot;id&quot;:&quot;46a64d7c-597c-3f80-ba32-f75f63616a00&quot;,&quot;title&quot;:&quot;Rapid tests for sexually transmitted infections (STIs): The way forward&quot;,&quot;author&quot;:[{&quot;family&quot;:&quot;Peeling&quot;,&quot;given&quot;:&quot;Rosanna W.&quot;,&quot;parse-names&quot;:false,&quot;dropping-particle&quot;:&quot;&quot;,&quot;non-dropping-particle&quot;:&quot;&quot;},{&quot;family&quot;:&quot;Holmes&quot;,&quot;given&quot;:&quot;K. K.&quot;,&quot;parse-names&quot;:false,&quot;dropping-particle&quot;:&quot;&quot;,&quot;non-dropping-particle&quot;:&quot;&quot;},{&quot;family&quot;:&quot;Mabey&quot;,&quot;given&quot;:&quot;David&quot;,&quot;parse-names&quot;:false,&quot;dropping-particle&quot;:&quot;&quot;,&quot;non-dropping-particle&quot;:&quot;&quot;},{&quot;family&quot;:&quot;Ronald&quot;,&quot;given&quot;:&quot;Allan&quot;,&quot;parse-names&quot;:false,&quot;dropping-particle&quot;:&quot;&quot;,&quot;non-dropping-particle&quot;:&quot;&quot;}],&quot;container-title&quot;:&quot;Sexually Transmitted Infections&quot;,&quot;container-title-short&quot;:&quot;Sex Transm Infect&quot;,&quot;DOI&quot;:&quot;10.1136/sti.2006.024265&quot;,&quot;ISSN&quot;:&quot;13684973&quot;,&quot;PMID&quot;:&quot;17151023&quot;,&quot;issued&quot;:{&quot;date-parts&quot;:[[2006,12]]},&quot;abstract&quot;:&quot;In the developing world, laboratory services for sexually transmitted infections (STIs) are either not available, or where limited services are available, patients may not be able to pay for or physically access those services. Despite the existence of national policy for antenatal screening to prevent congenital syphilis and substantial evidence that antenatal screening is cost-effective, implementation of syphilis screening programmes remains unacceptably low because of lack of screening tools that can be used in primary health care settings. The World Health Organization Sexually Transmitted Diseases Diagnostics Initiative (SDI) has developed the ASSURED criteria as a benchmark to decide if tests address disease control needs: Affordable, Sensitive, Specific, User-friendly, Rapid and robust, Equipment-free and Deliverable to end-users. Rapid syphilis tests that can be used with whole blood approach the ASSURED criteria and can now be deployed in areas where no previous screening has been possible. Although rapid tests for chlamydia and gonorrhoea lack sensitivity, more tests are in development. The way forward for STI diagnostics requires a continuing quest for ASSURED tests, the development of a road map for test introduction, sustainable programmes for quality assurance, and the creation of a robust infrastructure linked to HIV prevention that ensures sustainability of STI control efforts that includes viral STIs.&quot;,&quot;issue&quot;:&quot;SUPPL. 5&quot;,&quot;volume&quot;:&quot;82&quot;},&quot;isTemporary&quot;:false}]},{&quot;citationID&quot;:&quot;MENDELEY_CITATION_d10d6b49-684c-4d2c-a59e-beb8e8a2ab2b&quot;,&quot;properties&quot;:{&quot;noteIndex&quot;:0},&quot;isEdited&quot;:false,&quot;manualOverride&quot;:{&quot;isManuallyOverridden&quot;:false,&quot;citeprocText&quot;:&quot;(Dewart et al., 2018)&quot;,&quot;manualOverrideText&quot;:&quot;&quot;},&quot;citationTag&quot;:&quot;MENDELEY_CITATION_v3_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&quot;,&quot;citationItems&quot;:[{&quot;id&quot;:&quot;c83126c7-03a8-3cda-988c-b01e306eef87&quot;,&quot;itemData&quot;:{&quot;type&quot;:&quot;article&quot;,&quot;id&quot;:&quot;c83126c7-03a8-3cda-988c-b01e306eef87&quot;,&quot;title&quot;:&quot;Prevalence of Rectal Chlamydial and Gonococcal Infections: A Systematic Review&quot;,&quot;author&quot;:[{&quot;family&quot;:&quot;Dewart&quot;,&quot;given&quot;:&quot;Courtney M.&quot;,&quot;parse-names&quot;:false,&quot;dropping-particle&quot;:&quot;&quot;,&quot;non-dropping-particle&quot;:&quot;&quot;},{&quot;family&quot;:&quot;Bernstein&quot;,&quot;given&quot;:&quot;Kyle T.&quot;,&quot;parse-names&quot;:false,&quot;dropping-particle&quot;:&quot;&quot;,&quot;non-dropping-particle&quot;:&quot;&quot;},{&quot;family&quot;:&quot;Degroote&quot;,&quot;given&quot;:&quot;Nicholas P.&quot;,&quot;parse-names&quot;:false,&quot;dropping-particle&quot;:&quot;&quot;,&quot;non-dropping-particle&quot;:&quot;&quot;},{&quot;family&quot;:&quot;Romaguera&quot;,&quot;given&quot;:&quot;Raul&quot;,&quot;parse-names&quot;:false,&quot;dropping-particle&quot;:&quot;&quot;,&quot;non-dropping-particle&quot;:&quot;&quot;},{&quot;family&quot;:&quot;Turner&quot;,&quot;given&quot;:&quot;Abigail Norris&quot;,&quot;parse-names&quot;:false,&quot;dropping-particle&quot;:&quot;&quot;,&quot;non-dropping-particle&quot;:&quot;&quot;}],&quot;container-title&quot;:&quot;Sexually Transmitted Diseases&quot;,&quot;container-title-short&quot;:&quot;Sex Transm Dis&quot;,&quot;DOI&quot;:&quot;10.1097/OLQ.0000000000000754&quot;,&quot;ISSN&quot;:&quot;15374521&quot;,&quot;PMID&quot;:&quot;29465688&quot;,&quot;issued&quot;:{&quot;date-parts&quot;:[[2018,5,1]]},&quot;page&quot;:&quot;287-293&quot;,&quot;abstract&quot;:&quot;We undertook a systematic review to examine rectal Chlamydia trachomatis (Ct) and Neisseria gonorrhoeae (Ng) infections in women and men who have sex with men (MSM). English-language publications measuring rectal Ct or Ng prevalence using nucleic acid amplification tests were eligible. Searching multiple electronic databases, we identified 115 eligible reports published between January 2000 and November 2016. Overall, the prevalence of rectal Ct (9%) was higher than that of rectal Ng (4.7%). Rectal Ct prevalence was similar in MSM (9%) and women (9.2%), whereas rectal Ng prevalence was higher in MSM (6.1%) than in women (1.7%). Generally, rectal Ct prevalence was similar in sexually transmitted disease clinics (9.1%) and nonsexual health clinics (8.6%), whereas rectal Ng prevalence was somewhat lower in sexually transmitted disease clinics (4.5%) than in nonsexual health clinics (6%). These infections seem to be relatively common across a range of populations and clinical settings, highlighting the need for additional research on these preventable, treatable conditions.&quot;,&quot;publisher&quot;:&quot;Lippincott Williams and Wilkins&quot;,&quot;issue&quot;:&quot;5&quot;,&quot;volume&quot;:&quot;45&quot;},&quot;isTemporary&quot;:false}]},{&quot;citationID&quot;:&quot;MENDELEY_CITATION_1d7356d8-3303-4f1e-b881-e13dbe5f6658&quot;,&quot;properties&quot;:{&quot;noteIndex&quot;:0},&quot;isEdited&quot;:false,&quot;manualOverride&quot;:{&quot;isManuallyOverridden&quot;:false,&quot;citeprocText&quot;:&quot;(Peeling, Mabey, et al., 2006)&quot;,&quot;manualOverrideText&quot;:&quot;&quot;},&quot;citationTag&quot;:&quot;MENDELEY_CITATION_v3_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&quot;,&quot;citationItems&quot;:[{&quot;id&quot;:&quot;3d71a763-807f-3f47-a26a-2e4356913c11&quot;,&quot;itemData&quot;:{&quot;type&quot;:&quot;article&quot;,&quot;id&quot;:&quot;3d71a763-807f-3f47-a26a-2e4356913c11&quot;,&quot;title&quot;:&quot;Why do we need quality-assured diagnostic tests for sexually transmitted infections?&quot;,&quot;author&quot;:[{&quot;family&quot;:&quot;Peeling&quot;,&quot;given&quot;:&quot;Rosanna W.&quot;,&quot;parse-names&quot;:false,&quot;dropping-particle&quot;:&quot;&quot;,&quot;non-dropping-particle&quot;:&quot;&quot;},{&quot;family&quot;:&quot;Mabey&quot;,&quot;given&quot;:&quot;David&quot;,&quot;parse-names&quot;:false,&quot;dropping-particle&quot;:&quot;&quot;,&quot;non-dropping-particle&quot;:&quot;&quot;},{&quot;family&quot;:&quot;Herring&quot;,&quot;given&quot;:&quot;Alan&quot;,&quot;parse-names&quot;:false,&quot;dropping-particle&quot;:&quot;&quot;,&quot;non-dropping-particle&quot;:&quot;&quot;},{&quot;family&quot;:&quot;Hook&quot;,&quot;given&quot;:&quot;Edward W.&quot;,&quot;parse-names&quot;:false,&quot;dropping-particle&quot;:&quot;&quot;,&quot;non-dropping-particle&quot;:&quot;&quot;}],&quot;container-title&quot;:&quot;Nature Reviews Microbiology&quot;,&quot;container-title-short&quot;:&quot;Nat Rev Microbiol&quot;,&quot;DOI&quot;:&quot;10.1038/nrmicro1555&quot;,&quot;ISSN&quot;:&quot;17401526&quot;,&quot;PMID&quot;:&quot;17109030&quot;,&quot;issued&quot;:{&quot;date-parts&quot;:[[2006,12]]},&quot;page&quot;:&quot;909-921&quot;,&quot;abstract&quot;:&quot;The bacterial sexually transmitted infections (STIs) syphilis, gonorrhoea and chlamydia can all be cured with a single dose of antibiotic. Unfortunately, however, these infections often remain undiagnosed as many infected individuals have few if any symptoms. Diagnostic tests with high sensitivity and specificity are available for all three infections but, owing to their expense and the lack of laboratory capacity, most people in developing countries do not have access to these tests. There is a great need for simple, cheap diagnostic tests for STIs that can be performed at the point of care, enabling treatment to be given immediately. It is hoped that recent advances in our understanding of the pathogenesis of these infections, and the availability of the complete genome sequences for each causative organism, will lead to the development of improved point-of-care tests that will reduce the burden of these diseases in developing countries.&quot;,&quot;issue&quot;:&quot;12&quot;,&quot;volume&quot;:&quot;4&quot;},&quot;isTemporary&quot;:false}]},{&quot;citationID&quot;:&quot;MENDELEY_CITATION_525d8cbd-d0a9-4c28-b894-7aecd311a0b8&quot;,&quot;properties&quot;:{&quot;noteIndex&quot;:0},&quot;isEdited&quot;:false,&quot;manualOverride&quot;:{&quot;isManuallyOverridden&quot;:false,&quot;citeprocText&quot;:&quot;(St Lawrence et al., 2002)&quot;,&quot;manualOverrideText&quot;:&quot;&quot;},&quot;citationTag&quot;:&quot;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&quot;,&quot;citationItems&quot;:[{&quot;id&quot;:&quot;50b476a8-c4d8-356b-8238-fc898a04d80f&quot;,&quot;itemData&quot;:{&quot;type&quot;:&quot;report&quot;,&quot;id&quot;:&quot;50b476a8-c4d8-356b-8238-fc898a04d80f&quot;,&quot;title&quot;:&quot;Screening, Testing, Case Reporting, and Clinical and Partner Notification Practices: A National Survey of US Physicians&quot;,&quot;author&quot;:[{&quot;family&quot;:&quot;St Lawrence&quot;,&quot;given&quot;:&quot;Janet S&quot;,&quot;parse-names&quot;:false,&quot;dropping-particle&quot;:&quot;&quot;,&quot;non-dropping-particle&quot;:&quot;&quot;},{&quot;family&quot;:&quot;Montaño&quot;,&quot;given&quot;:&quot;Daniel E&quot;,&quot;parse-names&quot;:false,&quot;dropping-particle&quot;:&quot;&quot;,&quot;non-dropping-particle&quot;:&quot;&quot;},{&quot;family&quot;:&quot;Kasprzyk&quot;,&quot;given&quot;:&quot;Danuta&quot;,&quot;parse-names&quot;:false,&quot;dropping-particle&quot;:&quot;&quot;,&quot;non-dropping-particle&quot;:&quot;&quot;},{&quot;family&quot;:&quot;Phillips&quot;,&quot;given&quot;:&quot;William R&quot;,&quot;parse-names&quot;:false,&quot;dropping-particle&quot;:&quot;&quot;,&quot;non-dropping-particle&quot;:&quot;&quot;},{&quot;family&quot;:&quot;Armstrong&quot;,&quot;given&quot;:&quot;Keira&quot;,&quot;parse-names&quot;:false,&quot;dropping-particle&quot;:&quot;&quot;,&quot;non-dropping-particle&quot;:&quot;&quot;},{&quot;family&quot;:&quot;Leichliter&quot;,&quot;given&quot;:&quot;Jami S&quot;,&quot;parse-names&quot;:false,&quot;dropping-particle&quot;:&quot;&quot;,&quot;non-dropping-particle&quot;:&quot;&quot;}],&quot;container-title&quot;:&quot;American Journal of Public Health&quot;,&quot;container-title-short&quot;:&quot;Am J Public Health&quot;,&quot;accessed&quot;:{&quot;date-parts&quot;:[[2022,11,7]]},&quot;DOI&quot;:&quot;10.2105/ajph.92.11.1784&quot;,&quot;PMID&quot;:&quot;12406809&quot;,&quot;URL&quot;:&quot;https://pubmed.ncbi.nlm.nih.gov/12406809/&quot;,&quot;issued&quot;:{&quot;date-parts&quot;:[[2002]]},&quot;abstract&quot;:&quot;Objectives. This study presents results from a national survey of US physicians that assessed screening, case reporting, partner management, and clinical practices for syphilis, gonorrhea, chlamydia, and HIV infection. Methods. Surveys were mailed to a random sample of 7300 physicians to assess screening , testing, reporting, and partner notification for syphilis, gonorrhea, chlamydia, and HIV. Results. Fewer than one third of physicians routinely screened men or women (preg-nant or nonpregnant) for STDs. Case reporting was lowest for chlamydia (37%), intermediate for gonorrhea (44%), and higher for syphilis, HIV, and AIDS (53%-57%). Physicians instructed patients to notify their partners (82%-89%) or the health department (25%-34%) rather than doing so themselves. Conclusions. STD screening levels are well below practice guidelines for women and virtually nonexistent for men. Case reporting levels are below those legally mandated; physicians rely instead on patients for partner notification. Health departments must increase collaboration with private physicians to improve the quality of STD care. (Am J Public Health. 2002;92:1784-1788) conducted, the last national STD survey of physicians was in 1968; it was very limited in scope, containing only 2 questions (number of STD cases that physicians diagnosed and number reported to public health departments). 5 The health care climate has changed markedly since that time, with shifts toward managed care and advances in STD diagnostics and treatment. 6 In addition, dwindling resources have closed or limited the hours of operation of publicly funded clinics in several geographic areas, raising concerns that financial constraints might contribute to an increasing prevalence of treatable STDs. This report presents results from a national survey of US physicians that assessed screening , case reporting, partner management, and clinical practices for syphilis, gonorrhea, chla-mydia, and HIV infection. METHODS Procedures Five medical specialties were selected on the basis of evidence that they provide care for 85% of STDs diagnosed in the United States. 7,8 Surveys were mailed to a randomly selected sample of 7300 physicians from the Physician Master File of the American Medical Association (AMA). The Physician Master File was used for the sampling frame because it includes all US medical school graduates, provides a less biased sample of physicians than does the AMA Membership File, and is the most comprehensive national list of physicians. We included physicians who reported that they (1) specialized in obstetrics/gynecology, internal medicine, general or family practice, emergency medicine, or pediatrics; (2) spent at least 50% of their professional time in direct patient care; and (3) cared for patients aged between 13 and 60 years. Each survey, which included a cash incentive of $15.00 and a postage-paid return envelope , was sent by Federal Express. A reminder postcard was mailed 10 days later, and repeat surveys were sent to nonrespondents 4, 7, and 15 weeks after the initial mailing. The cumulative response rate was 70.2% after adjustment for surveys that were undeliv-erable or returned as ineligible. Completed surveys (n=4226) were received from all 50 states and the District of Columbia, with approximately equal regional distribution (North-More than 15 million sexually transmitted diseases (STDs) occur annually in the United States. 1,2 Rates of curable STDs in the United States, the highest in the developed world, are higher than in some developing countries. 1,2 STDs account for 87% of the diseases most frequently reported to public health authorities in the United States 3 ; of the 10 most frequently reported diseases, 5 are STDs. 2,3 The direct and indirect costs of STDs are also substantial. In 1994 dollars, the total cost for common STDs and their sequelae is estimated to be $10 billion annually. 2 Federal resources for the control and prevention of STDs are largely distributed to state and local health departments, which for more than 50 years have provided disease surveillance, screening of at-risk individuals, partner contact tracing, and STD clinics that offer a safety net for medically underserved populations. The science base that informs STD control and prevention in the United States is generated primarily from research conducted in these publicly funded STD clinics. However, recent evidence suggests that most STD care in the United States takes place in the private sector. The National Health and Social Life Survey, a population based household survey, revealed that STDs are frequently treated in private practice settings. Almost three quarters (71%) of the respondents diagnosed with an STD in the previous year had received their care from a private practice, community health center clinic, emergency room, or family planning clinic rather than from a publicly funded STD clinic. Only 5% reported that they were treated in an STD clinic. The remaining 24% received their STD care in a variety of settings other than those mentioned above. 4 Relatively little is known about current STD practices outside of dedicated STD clinics. Although some small regional studies have been&quot;,&quot;issue&quot;:&quot;11&quot;,&quot;volume&quot;:&quot;92&quot;},&quot;isTemporary&quot;:false}]},{&quot;citationID&quot;:&quot;MENDELEY_CITATION_4000734a-66ae-410d-9777-8b3d48f9c684&quot;,&quot;properties&quot;:{&quot;noteIndex&quot;:0},&quot;isEdited&quot;:false,&quot;manualOverride&quot;:{&quot;isManuallyOverridden&quot;:true,&quot;citeprocText&quot;:&quot;(Copen et al., n.d.)&quot;,&quot;manualOverrideText&quot;:&quot;(Copen et al., 2015-2016 CDC.)&quot;},&quot;citationTag&quot;:&quot;MENDELEY_CITATION_v3_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&quot;,&quot;citationItems&quot;:[{&quot;id&quot;:&quot;6ae176d1-b684-3a62-8c1f-5e410ff58fc7&quot;,&quot;itemData&quot;:{&quot;type&quot;:&quot;report&quot;,&quot;id&quot;:&quot;6ae176d1-b684-3a62-8c1f-5e410ff58fc7&quot;,&quot;title&quot;:&quot;Confidentiality Concerns and Sexual and Reproductive Health Care Among Adolescents and Young Adults Aged 15-25 Key findings Data from the National Survey of Family Growth Percent&quot;,&quot;author&quot;:[{&quot;family&quot;:&quot;Copen&quot;,&quot;given&quot;:&quot;Casey E&quot;,&quot;parse-names&quot;:false,&quot;dropping-particle&quot;:&quot;&quot;,&quot;non-dropping-particle&quot;:&quot;&quot;},{&quot;family&quot;:&quot;Dittus&quot;,&quot;given&quot;:&quot;Patricia J&quot;,&quot;parse-names&quot;:false,&quot;dropping-particle&quot;:&quot;&quot;,&quot;non-dropping-particle&quot;:&quot;&quot;},{&quot;family&quot;:&quot;Leichliter&quot;,&quot;given&quot;:&quot;Jami S&quot;,&quot;parse-names&quot;:false,&quot;dropping-particle&quot;:&quot;&quot;,&quot;non-dropping-particle&quot;:&quot;&quot;}],&quot;container-title&quot;:&quot;SOURCE: NCHS, National Survey of Family Growth&quot;,&quot;URL&quot;:&quot;http://www.cdc.gov/nchs/data/databriefs/db266_table.pdf#3.&quot;,&quot;number-of-pages&quot;:&quot;2013-2015&quot;,&quot;abstract&quot;:&quot;• About 7% of persons aged 15-25 would not seek sexual or reproductive health care because of concerns that their parents might find out about it. • For females aged 15-17 and 18-25, those who had confidentiality concerns were less likely to receive sexual and reproductive health services in the past year compared with those without these concerns. • Less than one-half of teenagers aged 15-17 (38.1%) spent some time alone in the past year during a visit with a doctor or other health care provider without a parent, relative, or guardian in the room. • Teenagers aged 15-17 who spent some time alone during a visit with a health care provider were more likely to have received sexual or reproductive health services in the past year compared with those who had not. Confidentiality concerns can impact adolescent and young adults' access to sexual and reproductive health services (1-4). Young people who are covered by their parents' private health insurance may be deterred from obtaining these services due to concerns that their parents might find out about it (2). Similarly, confidentiality concerns may arise because youth seeking such services may not have time alone during a visit with a health care provider (4). This report describes two measures related to confidentiality concerns and sexual and reproductive health care. What percentage of persons aged 15-25 would not seek sexual or reproductive health care because of concerns that their parents might find out about it? • Among those aged 15-25, 7.4% would not seek sexual or reproductive health care because of concerns that their parents might find out about it (Figure 1). Figure 1. Percentage of persons aged 15-25 who would not seek sexual or reproductive health care because of concerns that their parents might find out about it, by sex and age: United States, 2013-2015 NOTES: Significant linear trend by age group (p &lt; 0.05). For those aged 18-25, this question was only asked if they were on their parents' private health insurance plan. Access data table for Figure 1 at: http://www.cdc.gov/nchs/data/databriefs/db266_table.pdf#1.&quot;,&quot;container-title-short&quot;:&quot;&quot;},&quot;isTemporary&quot;:false}]},{&quot;citationID&quot;:&quot;MENDELEY_CITATION_69099e7b-13e1-454c-9ac7-fc945d164340&quot;,&quot;properties&quot;:{&quot;noteIndex&quot;:0},&quot;isEdited&quot;:false,&quot;manualOverride&quot;:{&quot;isManuallyOverridden&quot;:false,&quot;citeprocText&quot;:&quot;(Bronwen Lichtenstein, 2003)&quot;,&quot;manualOverrideText&quot;:&quot;&quot;},&quot;citationTag&quot;:&quot;MENDELEY_CITATION_v3_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&quot;,&quot;citationItems&quot;:[{&quot;id&quot;:&quot;b6f9eb6b-5d42-37c0-b150-fa299dba469f&quot;,&quot;itemData&quot;:{&quot;type&quot;:&quot;article-journal&quot;,&quot;id&quot;:&quot;b6f9eb6b-5d42-37c0-b150-fa299dba469f&quot;,&quot;title&quot;:&quot;Stigma as a barrier to treatment of sexually transmitted infection in the American deep south- issues of race, gender and poverty&quot;,&quot;author&quot;:[{&quot;family&quot;:&quot;Bronwen Lichtenstein&quot;,&quot;given&quot;:&quot;&quot;,&quot;parse-names&quot;:false,&quot;dropping-particle&quot;:&quot;&quot;,&quot;non-dropping-particle&quot;:&quot;&quot;}],&quot;container-title&quot;:&quot;Social Science &amp; Medicine&quot;,&quot;container-title-short&quot;:&quot;Soc Sci Med&quot;,&quot;accessed&quot;:{&quot;date-parts&quot;:[[2022,11,20]]},&quot;DOI&quot;:&quot;https://doi.org/10.1016/j.socscimed.2003.08.002.&quot;,&quot;ISSN&quot;:&quot;0277-9536&quot;,&quot;URL&quot;:&quot;https://www.sciencedirect.com/science/article/pii/S0277953603004192&quot;,&quot;issued&quot;:{&quot;date-parts&quot;:[[2003]]},&quot;page&quot;:&quot;2435-2445&quot;,&quot;issue&quot;:&quot;12&quot;,&quot;volume&quot;:&quot;57&quot;},&quot;isTemporary&quot;:false}]}]"/>
+    <we:property name="MENDELEY_CITATIONS" value="[{&quot;citationID&quot;:&quot;MENDELEY_CITATION_119b5b85-b416-437a-bf38-0ee244c3f927&quot;,&quot;properties&quot;:{&quot;noteIndex&quot;:0},&quot;isEdited&quot;:false,&quot;manualOverride&quot;:{&quot;isManuallyOverridden&quot;:false,&quot;citeprocText&quot;:&quot;(Shannon &amp;#38; Klausner, 2018)&quot;,&quot;manualOverrideText&quot;:&quot;&quot;},&quot;citationTag&quot;:&quot;MENDELEY_CITATION_v3_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&quot;,&quot;citationItems&quot;:[{&quot;id&quot;:&quot;8a144949-d447-33aa-a1ea-f3d413a73f25&quot;,&quot;itemData&quot;:{&quot;type&quot;:&quot;article&quot;,&quot;id&quot;:&quot;8a144949-d447-33aa-a1ea-f3d413a73f25&quot;,&quot;title&quot;:&quot;The growing epidemic of sexually transmitted infections in adolescents: A neglected population&quot;,&quot;author&quot;:[{&quot;family&quot;:&quot;Shannon&quot;,&quot;given&quot;:&quot;Chelsea L.&quot;,&quot;parse-names&quot;:false,&quot;dropping-particle&quot;:&quot;&quot;,&quot;non-dropping-particle&quot;:&quot;&quot;},{&quot;family&quot;:&quot;Klausner&quot;,&quot;given&quot;:&quot;Jeffrey D.&quot;,&quot;parse-names&quot;:false,&quot;dropping-particle&quot;:&quot;&quot;,&quot;non-dropping-particle&quot;:&quot;&quot;}],&quot;container-title&quot;:&quot;Current Opinion in Pediatrics&quot;,&quot;DOI&quot;:&quot;10.1097/MOP.0000000000000578&quot;,&quot;ISSN&quot;:&quot;1531698X&quot;,&quot;PMID&quot;:&quot;29315111&quot;,&quot;issued&quot;:{&quot;date-parts&quot;:[[2018,2,1]]},&quot;page&quot;:&quot;137-143&quot;,&quot;abstract&quot;:&quot;Purpose of review: Sexually transmitted infection (STI) incidence is on the rise in the United States. The increase is especially pronounced in adolescents (15-24 years of age). Despite making up only a quarter of the population, adolescents account for approximately half of new STIs in the United States every year. This review summarizes recent developments in the field of STIs, excluding HIV, in adolescents. Recent findings: In this review, we examine the epidemiology, screening, management, and prevention of STIs in adolescents. STI rates in adolescents have been rising since 2014, with young women and MSM at particularly high risk. Barriers to STI screening for adolescents include confidentiality concerns and lack of access to health services. Prevention through STI vaccines represents a promising way to combat the epidemic. Summary: STIs are a growing concern for adolescents. Routine screening and management are of critical importance. Furthermore, prevention efforts such as human papillomavirus vaccination should be prioritized. Much of the current literature on STIs does not address the unique nature of STIs in adolescents, and additional research into effective prevention and treatment strategies of STIs in adolescents is urgently needed.&quot;,&quot;publisher&quot;:&quot;Lippincott Williams and Wilkins&quot;,&quot;issue&quot;:&quot;1&quot;,&quot;volume&quot;:&quot;30&quot;,&quot;container-title-short&quot;:&quot;Curr Opin Pediatr&quot;},&quot;isTemporary&quot;:false}]},{&quot;citationID&quot;:&quot;MENDELEY_CITATION_01ee69d2-acae-41bb-8b48-283542379823&quot;,&quot;properties&quot;:{&quot;noteIndex&quot;:0},&quot;isEdited&quot;:false,&quot;manualOverride&quot;:{&quot;isManuallyOverridden&quot;:false,&quot;citeprocText&quot;:&quot;(Liddon et al., 2022)&quot;,&quot;manualOverrideText&quot;:&quot;&quot;},&quot;citationTag&quot;:&quot;MENDELEY_CITATION_v3_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&quot;,&quot;citationItems&quot;:[{&quot;id&quot;:&quot;c61cd4f0-4eb5-3579-8f7a-e21bb29788c7&quot;,&quot;itemData&quot;:{&quot;type&quot;:&quot;article-journal&quot;,&quot;id&quot;:&quot;c61cd4f0-4eb5-3579-8f7a-e21bb29788c7&quot;,&quot;title&quot;:&quot;Annual STI Testing Among Sexually Active Adolescents&quot;,&quot;author&quot;:[{&quot;family&quot;:&quot;Liddon&quot;,&quot;given&quot;:&quot;Nicole&quot;,&quot;parse-names&quot;:false,&quot;dropping-particle&quot;:&quot;&quot;,&quot;non-dropping-particle&quot;:&quot;&quot;},{&quot;family&quot;:&quot;Pampati&quot;,&quot;given&quot;:&quot;Sanjana&quot;,&quot;parse-names&quot;:false,&quot;dropping-particle&quot;:&quot;&quot;,&quot;non-dropping-particle&quot;:&quot;&quot;},{&quot;family&quot;:&quot;Dunville&quot;,&quot;given&quot;:&quot;Richard&quot;,&quot;parse-names&quot;:false,&quot;dropping-particle&quot;:&quot;&quot;,&quot;non-dropping-particle&quot;:&quot;&quot;},{&quot;family&quot;:&quot;Kilmer&quot;,&quot;given&quot;:&quot;Greta&quot;,&quot;parse-names&quot;:false,&quot;dropping-particle&quot;:&quot;&quot;,&quot;non-dropping-particle&quot;:&quot;&quot;},{&quot;family&quot;:&quot;Steiner&quot;,&quot;given&quot;:&quot;Riley J.&quot;,&quot;parse-names&quot;:false,&quot;dropping-particle&quot;:&quot;&quot;,&quot;non-dropping-particle&quot;:&quot;&quot;}],&quot;container-title&quot;:&quot;Pediatrics&quot;,&quot;DOI&quot;:&quot;10.1542/peds.2021-051893&quot;,&quot;ISSN&quot;:&quot;10984275&quot;,&quot;PMID&quot;:&quot;35403192&quot;,&quot;issued&quot;:{&quot;date-parts&quot;:[[2022,5,1]]},&quot;abstract&quot;:&quot;OBJECTIVES: National guidelines call for annual testing for certain sexually transmitted infections (STIs) among specific adolescent populations, yet we have limited population-based data on STI testing prevalence among adolescents. With inclusion of a new item in the 2019 national Youth Risk Behavior Survey, we provide generalizable estimates of annual STI testing among sexually active high school students. METHODS: We report weighted prevalence estimates of STI testing (other than HIV) in the past 12 months among sexually active students (n = 2501) and bivariate associations between testing and demographic characteristics (sex, age, race and ethnicity, sexual identity, and sex of sexual contact). Multivariable models stratified by sex and adjusted for demographics examine the relationships between testing and sexual behaviors (age of initiation, number of sex partners, condom nonuse at last sexual intercourse, and substance use at last sexual intercourse). RESULTS: One-fifth (20.4%) of sexually active high school students reported testing for an STI in the previous year. A significantly higher proportion of female (26.1%) than male (13.7%) students reported testing. Among female students, prevalence differed by age (≤15 years = 12.6%, age 16 = 22.8%, age 17 = 28.5%, or ≥18 years = 36.9%). For male students, there were no differences by demographic characteristics, including sexual identity, but most sexual risk behaviors were associated with increased likelihood of STI testing (adjusted prevalence ratios ranging from 1.48 to 2.47). CONCLUSIONS: Low prevalence of STI testing suggests suboptimal adherence to national guidelines, particularly for sexually active adolescent females and young men who have sex with men who should be tested for Chlamydia and gonorrhea annually.&quot;,&quot;publisher&quot;:&quot;NLM (Medline)&quot;,&quot;issue&quot;:&quot;5&quot;,&quot;volume&quot;:&quot;149&quot;,&quot;container-title-short&quot;:&quot;Pediatrics&quot;},&quot;isTemporary&quot;:false}]},{&quot;citationID&quot;:&quot;MENDELEY_CITATION_b67be7a5-f885-4441-ad90-19b644db17cf&quot;,&quot;properties&quot;:{&quot;noteIndex&quot;:0},&quot;isEdited&quot;:false,&quot;manualOverride&quot;:{&quot;isManuallyOverridden&quot;:false,&quot;citeprocText&quot;:&quot;(Nicoll &amp;#38; Hamers, 2002)&quot;,&quot;manualOverrideText&quot;:&quot;&quot;},&quot;citationTag&quot;:&quot;MENDELEY_CITATION_v3_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&quot;,&quot;citationItems&quot;:[{&quot;id&quot;:&quot;823d705b-1e20-3937-b058-16fca2d46482&quot;,&quot;itemData&quot;:{&quot;type&quot;:&quot;article&quot;,&quot;id&quot;:&quot;823d705b-1e20-3937-b058-16fca2d46482&quot;,&quot;title&quot;:&quot;Are trends in HIV, gonorrhoea, and syphilis worsening in western Europe?&quot;,&quot;author&quot;:[{&quot;family&quot;:&quot;Nicoll&quot;,&quot;given&quot;:&quot;Angus&quot;,&quot;parse-names&quot;:false,&quot;dropping-particle&quot;:&quot;&quot;,&quot;non-dropping-particle&quot;:&quot;&quot;},{&quot;family&quot;:&quot;Hamers&quot;,&quot;given&quot;:&quot;Françoise F.&quot;,&quot;parse-names&quot;:false,&quot;dropping-particle&quot;:&quot;&quot;,&quot;non-dropping-particle&quot;:&quot;&quot;}],&quot;container-title&quot;:&quot;British Medical Journal&quot;,&quot;container-title-short&quot;:&quot;Br Med J&quot;,&quot;DOI&quot;:&quot;10.1136/bmj.324.7349.1324&quot;,&quot;ISSN&quot;:&quot;09598146&quot;,&quot;PMID&quot;:&quot;12039830&quot;,&quot;issued&quot;:{&quot;date-parts&quot;:[[2002,6,1]]},&quot;page&quot;:&quot;1324-1327&quot;,&quot;abstract&quot;:&quot;The prevalence of gonorrhoea and syphilis, and that of HIV infection among heterosexuals, has been increasing in many European countries since 1995. Angus Nicoll and Françoise Hamers make a case for introducing surveillance of sexually transmitted infections other than HIV at a European level.&quot;,&quot;publisher&quot;:&quot;BMJ Publishing Group&quot;,&quot;issue&quot;:&quot;7349&quot;,&quot;volume&quot;:&quot;324&quot;},&quot;isTemporary&quot;:false}]},{&quot;citationID&quot;:&quot;MENDELEY_CITATION_5a54408e-7d77-475b-90b7-448e90691e81&quot;,&quot;properties&quot;:{&quot;noteIndex&quot;:0},&quot;isEdited&quot;:false,&quot;manualOverride&quot;:{&quot;isManuallyOverridden&quot;:false,&quot;citeprocText&quot;:&quot;(WHO regional office for Europe, 2001)&quot;,&quot;manualOverrideText&quot;:&quot;&quot;},&quot;citationTag&quot;:&quot;MENDELEY_CITATION_v3_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&quot;,&quot;citationItems&quot;:[{&quot;id&quot;:&quot;3640d012-2ebd-3106-b92e-329c80739d36&quot;,&quot;itemData&quot;:{&quot;type&quot;:&quot;report&quot;,&quot;id&quot;:&quot;3640d012-2ebd-3106-b92e-329c80739d36&quot;,&quot;title&quot;:&quot;REGIONAL OFFICE FOR EUROPE WHO REGIONAL STRATEGY ON SEXUAL AND REPRODUCTIVE HEALTH&quot;,&quot;author&quot;:[{&quot;family&quot;:&quot;WHO regional office for Europe&quot;,&quot;given&quot;:&quot;&quot;,&quot;parse-names&quot;:false,&quot;dropping-particle&quot;:&quot;&quot;,&quot;non-dropping-particle&quot;:&quot;&quot;}],&quot;accessed&quot;:{&quot;date-parts&quot;:[[2022,11,9]]},&quot;URL&quot;:&quot;https://www.euro.who.int/__data/assets/pdf_file/0004/69529/e74558.pdf&quot;,&quot;issued&quot;:{&quot;date-parts&quot;:[[2001]]},&quot;abstract&quot;:&quot;The purpose of this document is to provide strategic guidance to Member States collaborating in the development and implementation of policies and programmes to improve the sexual and reproductive health of their populations. It starts with a presentation of the RH challenges facing the Region and then goes on to clarify the concepts of Sexual Health, Reproductive Health and Safe Motherhood. After a summary of the underlying principles it goes into some detail about the goal, objectives and suggested targets. The approaches required to achieve these objectives are presented and discussed, with due allowance for differences in the situation of countries. National and international responsibilities are indicated and a framework for implementation proposed. Suggestions are also made for directions in resource mobilization. Monitoring and evaluation constitute the final section. It is emphasized that the document is for use in developing national policies and programmes and therefore needs to be adapted as required.&quot;,&quot;container-title-short&quot;:&quot;&quot;},&quot;isTemporary&quot;:false}]},{&quot;citationID&quot;:&quot;MENDELEY_CITATION_e6e77525-f9fa-45b4-9343-44d21156f163&quot;,&quot;properties&quot;:{&quot;noteIndex&quot;:0},&quot;isEdited&quot;:false,&quot;manualOverride&quot;:{&quot;isManuallyOverridden&quot;:false,&quot;citeprocText&quot;:&quot;(Samkange-Zeeb et al., 2011)&quot;,&quot;manualOverrideText&quot;:&quot;&quot;},&quot;citationTag&quot;:&quot;MENDELEY_CITATION_v3_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&quot;,&quot;citationItems&quot;:[{&quot;id&quot;:&quot;bce51ceb-a223-3ace-833d-ec6bf03a7dfd&quot;,&quot;itemData&quot;:{&quot;type&quot;:&quot;article&quot;,&quot;id&quot;:&quot;bce51ceb-a223-3ace-833d-ec6bf03a7dfd&quot;,&quot;title&quot;:&quot;Awareness and knowledge of sexually transmitted diseases (STDs) among school-going adolescents in Europe: A systematic review of published literature&quot;,&quot;author&quot;:[{&quot;family&quot;:&quot;Samkange-Zeeb&quot;,&quot;given&quot;:&quot;Florence N.&quot;,&quot;parse-names&quot;:false,&quot;dropping-particle&quot;:&quot;&quot;,&quot;non-dropping-particle&quot;:&quot;&quot;},{&quot;family&quot;:&quot;Spallek&quot;,&quot;given&quot;:&quot;Lena&quot;,&quot;parse-names&quot;:false,&quot;dropping-particle&quot;:&quot;&quot;,&quot;non-dropping-particle&quot;:&quot;&quot;},{&quot;family&quot;:&quot;Zeeb&quot;,&quot;given&quot;:&quot;Hajo&quot;,&quot;parse-names&quot;:false,&quot;dropping-particle&quot;:&quot;&quot;,&quot;non-dropping-particle&quot;:&quot;&quot;}],&quot;container-title&quot;:&quot;BMC Public Health&quot;,&quot;container-title-short&quot;:&quot;BMC Public Health&quot;,&quot;DOI&quot;:&quot;10.1186/1471-2458-11-727&quot;,&quot;ISSN&quot;:&quot;14712458&quot;,&quot;PMID&quot;:&quot;21943100&quot;,&quot;issued&quot;:{&quot;date-parts&quot;:[[2011]]},&quot;abstract&quot;:&quot;Background: Sexually transmitted diseases (STDs) are a major health problem affecting mostly young people, not only in developing, but also in developed countries. We conducted this systematic review to determine awareness and knowledge of school-going male and female adolescents in Europe of STDs and if possible, how they perceive their own risk of contracting an STD. Results of this review can help point out areas where STD risk communication for adolescents needs to be improved. Methods. Using various combinations of the terms \&quot;STD\&quot;, \&quot;HIV\&quot;, \&quot;HPV\&quot;, \&quot;Chlamydia\&quot;, \&quot;Syphilis\&quot;, \&quot;Gonorrhoea\&quot;, \&quot;herpes\&quot;, \&quot;hepatitis B\&quot;, \&quot;knowledge\&quot;, \&quot;awareness\&quot;, and \&quot;adolescents\&quot;, we searched for literature published in the PubMed database from 01.01.1990 up to 31.12.2010. Studies were selected if they reported on the awareness and/or knowledge of one or more STD among school-attending adolescents in a European country and were published in English or German. Reference lists of selected publications were screened for further publications of interest. Information from included studies was systematically extracted and evaluated. Results: A total of 15 studies were included in the review. All were cross-sectional surveys conducted among school-attending adolescents aged 13 to 20 years. Generally, awareness and knowledge varied among the adolescents depending on gender. Six STDs were focussed on in the studies included in the review, with awareness and knowledge being assessed in depth mainly for HIV/AIDS and HPV, and to some extent for chlamydia. For syphilis, gonorrhoea and herpes only awareness was assessed. Awareness was generally high for HIV/AIDS (above 90%) and low for HPV (range 5.4%-66%). Despite knowing that use of condoms helps protect against contracting an STD, some adolescents still regard condoms primarily as an interim method of contraception before using the pill. Conclusion: In general, the studies reported low levels of awareness and knowledge of sexually transmitted diseases, with the exception of HIV/AIDS. Although, as shown by some of the findings on condom use, knowledge does not always translate into behaviour change, adolescents' sex education is important for STD prevention, and the school setting plays an important role. Beyond HIV/AIDS, attention should be paid to infections such as chlamydia, gonorrhoea and syphilis. © 2011 Samkange-Zeeb et al; licensee BioMed Central Ltd.&quot;,&quot;volume&quot;:&quot;11&quot;},&quot;isTemporary&quot;:false}]},{&quot;citationID&quot;:&quot;MENDELEY_CITATION_f7734b22-606f-4f55-ac85-aaf33f0c1955&quot;,&quot;properties&quot;:{&quot;noteIndex&quot;:0},&quot;isEdited&quot;:false,&quot;manualOverride&quot;:{&quot;isManuallyOverridden&quot;:false,&quot;citeprocText&quot;:&quot;(Weinstein et al., 2017)&quot;,&quot;manualOverrideText&quot;:&quot;&quot;},&quot;citationTag&quot;:&quot;MENDELEY_CITATION_v3_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&quot;,&quot;citationItems&quot;:[{&quot;id&quot;:&quot;a3c35871-abc3-3c7a-8cfb-c5676798d148&quot;,&quot;itemData&quot;:{&quot;type&quot;:&quot;book&quot;,&quot;id&quot;:&quot;a3c35871-abc3-3c7a-8cfb-c5676798d148&quot;,&quot;title&quot;:&quot;National Academies of Sciences, Engineering, and Medicine; Health and Medicine Division; Board on Population Health and Public Health Practice; Committee on Community-Based Solutions to Promote Health Equity in the United States&quot;,&quot;author&quot;:[{&quot;family&quot;:&quot;Weinstein&quot;,&quot;given&quot;:&quot;James N.&quot;,&quot;parse-names&quot;:false,&quot;dropping-particle&quot;:&quot;&quot;,&quot;non-dropping-particle&quot;:&quot;&quot;},{&quot;family&quot;:&quot;Geller&quot;,&quot;given&quot;:&quot;Amy&quot;,&quot;parse-names&quot;:false,&quot;dropping-particle&quot;:&quot;&quot;,&quot;non-dropping-particle&quot;:&quot;&quot;},{&quot;family&quot;:&quot;Negussie&quot;,&quot;given&quot;:&quot;Yamrot&quot;,&quot;parse-names&quot;:false,&quot;dropping-particle&quot;:&quot;&quot;,&quot;non-dropping-particle&quot;:&quot;&quot;},{&quot;family&quot;:&quot;Baciu&quot;,&quot;given&quot;:&quot;Alina&quot;,&quot;parse-names&quot;:false,&quot;dropping-particle&quot;:&quot;&quot;,&quot;non-dropping-particle&quot;:&quot;&quot;}],&quot;container-title&quot;:&quot;Communities in Action: Pathways to Health Equity&quot;,&quot;DOI&quot;:&quot;10.17226/24624&quot;,&quot;ISBN&quot;:&quot;9780309452991&quot;,&quot;issued&quot;:{&quot;date-parts&quot;:[[2017,4,27]]},&quot;number-of-pages&quot;:&quot;1-558&quot;,&quot;abstract&quot;:&quot;In the United States, some populations suffer from far greater disparities in health than others. Those disparities are caused not only by fundamental differences in health status across segments of the population, but also because of inequities in factors that impact health status, so-called determinants of health. Only part of an individual's health status depends on his or her behavior and choice; community-wide problems like poverty, unemployment, poor education, inadequate housing, poor public transportation, interpersonal violence, and decaying neighborhoods also contribute to health inequities, as well as the historic and ongoing interplay of structures, policies, and norms that shape lives. When these factors are not optimal in a community, it does not mean they are intractable: such inequities can be mitigated by social policies that can shape health in powerful ways. Communities in Action: Pathways to Health Equity seeks to delineate the causes of and the solutions to health inequities in the United States. This report focuses on what communities can do to promote health equity, what actions are needed by the many and varied stakeholders that are part of communities or support them, as well as the root causes and structural barriers that need to be overcome.&quot;,&quot;publisher&quot;:&quot;National Academies Press&quot;,&quot;container-title-short&quot;:&quot;&quot;},&quot;isTemporary&quot;:false}]},{&quot;citationID&quot;:&quot;MENDELEY_CITATION_b1503188-f3ef-4603-8baf-eec62f785d91&quot;,&quot;properties&quot;:{&quot;noteIndex&quot;:0},&quot;isEdited&quot;:false,&quot;manualOverride&quot;:{&quot;isManuallyOverridden&quot;:true,&quot;citeprocText&quot;:&quot;(Peeling, Holmes, et al., 2006)&quot;,&quot;manualOverrideText&quot;:&quot;(Peeling, Holmes et al., 2006)&quot;},&quot;citationTag&quot;:&quot;MENDELEY_CITATION_v3_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&quot;,&quot;citationItems&quot;:[{&quot;id&quot;:&quot;46a64d7c-597c-3f80-ba32-f75f63616a00&quot;,&quot;itemData&quot;:{&quot;type&quot;:&quot;article&quot;,&quot;id&quot;:&quot;46a64d7c-597c-3f80-ba32-f75f63616a00&quot;,&quot;title&quot;:&quot;Rapid tests for sexually transmitted infections (STIs): The way forward&quot;,&quot;author&quot;:[{&quot;family&quot;:&quot;Peeling&quot;,&quot;given&quot;:&quot;Rosanna W.&quot;,&quot;parse-names&quot;:false,&quot;dropping-particle&quot;:&quot;&quot;,&quot;non-dropping-particle&quot;:&quot;&quot;},{&quot;family&quot;:&quot;Holmes&quot;,&quot;given&quot;:&quot;K. K.&quot;,&quot;parse-names&quot;:false,&quot;dropping-particle&quot;:&quot;&quot;,&quot;non-dropping-particle&quot;:&quot;&quot;},{&quot;family&quot;:&quot;Mabey&quot;,&quot;given&quot;:&quot;David&quot;,&quot;parse-names&quot;:false,&quot;dropping-particle&quot;:&quot;&quot;,&quot;non-dropping-particle&quot;:&quot;&quot;},{&quot;family&quot;:&quot;Ronald&quot;,&quot;given&quot;:&quot;Allan&quot;,&quot;parse-names&quot;:false,&quot;dropping-particle&quot;:&quot;&quot;,&quot;non-dropping-particle&quot;:&quot;&quot;}],&quot;container-title&quot;:&quot;Sexually Transmitted Infections&quot;,&quot;container-title-short&quot;:&quot;Sex Transm Infect&quot;,&quot;DOI&quot;:&quot;10.1136/sti.2006.024265&quot;,&quot;ISSN&quot;:&quot;13684973&quot;,&quot;PMID&quot;:&quot;17151023&quot;,&quot;issued&quot;:{&quot;date-parts&quot;:[[2006,12]]},&quot;abstract&quot;:&quot;In the developing world, laboratory services for sexually transmitted infections (STIs) are either not available, or where limited services are available, patients may not be able to pay for or physically access those services. Despite the existence of national policy for antenatal screening to prevent congenital syphilis and substantial evidence that antenatal screening is cost-effective, implementation of syphilis screening programmes remains unacceptably low because of lack of screening tools that can be used in primary health care settings. The World Health Organization Sexually Transmitted Diseases Diagnostics Initiative (SDI) has developed the ASSURED criteria as a benchmark to decide if tests address disease control needs: Affordable, Sensitive, Specific, User-friendly, Rapid and robust, Equipment-free and Deliverable to end-users. Rapid syphilis tests that can be used with whole blood approach the ASSURED criteria and can now be deployed in areas where no previous screening has been possible. Although rapid tests for chlamydia and gonorrhoea lack sensitivity, more tests are in development. The way forward for STI diagnostics requires a continuing quest for ASSURED tests, the development of a road map for test introduction, sustainable programmes for quality assurance, and the creation of a robust infrastructure linked to HIV prevention that ensures sustainability of STI control efforts that includes viral STIs.&quot;,&quot;issue&quot;:&quot;SUPPL. 5&quot;,&quot;volume&quot;:&quot;82&quot;},&quot;isTemporary&quot;:false}]},{&quot;citationID&quot;:&quot;MENDELEY_CITATION_d10d6b49-684c-4d2c-a59e-beb8e8a2ab2b&quot;,&quot;properties&quot;:{&quot;noteIndex&quot;:0},&quot;isEdited&quot;:false,&quot;manualOverride&quot;:{&quot;isManuallyOverridden&quot;:false,&quot;citeprocText&quot;:&quot;(Dewart et al., 2018)&quot;,&quot;manualOverrideText&quot;:&quot;&quot;},&quot;citationTag&quot;:&quot;MENDELEY_CITATION_v3_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&quot;,&quot;citationItems&quot;:[{&quot;id&quot;:&quot;c83126c7-03a8-3cda-988c-b01e306eef87&quot;,&quot;itemData&quot;:{&quot;type&quot;:&quot;article&quot;,&quot;id&quot;:&quot;c83126c7-03a8-3cda-988c-b01e306eef87&quot;,&quot;title&quot;:&quot;Prevalence of Rectal Chlamydial and Gonococcal Infections: A Systematic Review&quot;,&quot;author&quot;:[{&quot;family&quot;:&quot;Dewart&quot;,&quot;given&quot;:&quot;Courtney M.&quot;,&quot;parse-names&quot;:false,&quot;dropping-particle&quot;:&quot;&quot;,&quot;non-dropping-particle&quot;:&quot;&quot;},{&quot;family&quot;:&quot;Bernstein&quot;,&quot;given&quot;:&quot;Kyle T.&quot;,&quot;parse-names&quot;:false,&quot;dropping-particle&quot;:&quot;&quot;,&quot;non-dropping-particle&quot;:&quot;&quot;},{&quot;family&quot;:&quot;Degroote&quot;,&quot;given&quot;:&quot;Nicholas P.&quot;,&quot;parse-names&quot;:false,&quot;dropping-particle&quot;:&quot;&quot;,&quot;non-dropping-particle&quot;:&quot;&quot;},{&quot;family&quot;:&quot;Romaguera&quot;,&quot;given&quot;:&quot;Raul&quot;,&quot;parse-names&quot;:false,&quot;dropping-particle&quot;:&quot;&quot;,&quot;non-dropping-particle&quot;:&quot;&quot;},{&quot;family&quot;:&quot;Turner&quot;,&quot;given&quot;:&quot;Abigail Norris&quot;,&quot;parse-names&quot;:false,&quot;dropping-particle&quot;:&quot;&quot;,&quot;non-dropping-particle&quot;:&quot;&quot;}],&quot;container-title&quot;:&quot;Sexually Transmitted Diseases&quot;,&quot;container-title-short&quot;:&quot;Sex Transm Dis&quot;,&quot;DOI&quot;:&quot;10.1097/OLQ.0000000000000754&quot;,&quot;ISSN&quot;:&quot;15374521&quot;,&quot;PMID&quot;:&quot;29465688&quot;,&quot;issued&quot;:{&quot;date-parts&quot;:[[2018,5,1]]},&quot;page&quot;:&quot;287-293&quot;,&quot;abstract&quot;:&quot;We undertook a systematic review to examine rectal Chlamydia trachomatis (Ct) and Neisseria gonorrhoeae (Ng) infections in women and men who have sex with men (MSM). English-language publications measuring rectal Ct or Ng prevalence using nucleic acid amplification tests were eligible. Searching multiple electronic databases, we identified 115 eligible reports published between January 2000 and November 2016. Overall, the prevalence of rectal Ct (9%) was higher than that of rectal Ng (4.7%). Rectal Ct prevalence was similar in MSM (9%) and women (9.2%), whereas rectal Ng prevalence was higher in MSM (6.1%) than in women (1.7%). Generally, rectal Ct prevalence was similar in sexually transmitted disease clinics (9.1%) and nonsexual health clinics (8.6%), whereas rectal Ng prevalence was somewhat lower in sexually transmitted disease clinics (4.5%) than in nonsexual health clinics (6%). These infections seem to be relatively common across a range of populations and clinical settings, highlighting the need for additional research on these preventable, treatable conditions.&quot;,&quot;publisher&quot;:&quot;Lippincott Williams and Wilkins&quot;,&quot;issue&quot;:&quot;5&quot;,&quot;volume&quot;:&quot;45&quot;},&quot;isTemporary&quot;:false}]},{&quot;citationID&quot;:&quot;MENDELEY_CITATION_1d7356d8-3303-4f1e-b881-e13dbe5f6658&quot;,&quot;properties&quot;:{&quot;noteIndex&quot;:0},&quot;isEdited&quot;:false,&quot;manualOverride&quot;:{&quot;isManuallyOverridden&quot;:false,&quot;citeprocText&quot;:&quot;(Peeling, Mabey, et al., 2006)&quot;,&quot;manualOverrideText&quot;:&quot;&quot;},&quot;citationTag&quot;:&quot;MENDELEY_CITATION_v3_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&quot;,&quot;citationItems&quot;:[{&quot;id&quot;:&quot;3d71a763-807f-3f47-a26a-2e4356913c11&quot;,&quot;itemData&quot;:{&quot;type&quot;:&quot;article&quot;,&quot;id&quot;:&quot;3d71a763-807f-3f47-a26a-2e4356913c11&quot;,&quot;title&quot;:&quot;Why do we need quality-assured diagnostic tests for sexually transmitted infections?&quot;,&quot;author&quot;:[{&quot;family&quot;:&quot;Peeling&quot;,&quot;given&quot;:&quot;Rosanna W.&quot;,&quot;parse-names&quot;:false,&quot;dropping-particle&quot;:&quot;&quot;,&quot;non-dropping-particle&quot;:&quot;&quot;},{&quot;family&quot;:&quot;Mabey&quot;,&quot;given&quot;:&quot;David&quot;,&quot;parse-names&quot;:false,&quot;dropping-particle&quot;:&quot;&quot;,&quot;non-dropping-particle&quot;:&quot;&quot;},{&quot;family&quot;:&quot;Herring&quot;,&quot;given&quot;:&quot;Alan&quot;,&quot;parse-names&quot;:false,&quot;dropping-particle&quot;:&quot;&quot;,&quot;non-dropping-particle&quot;:&quot;&quot;},{&quot;family&quot;:&quot;Hook&quot;,&quot;given&quot;:&quot;Edward W.&quot;,&quot;parse-names&quot;:false,&quot;dropping-particle&quot;:&quot;&quot;,&quot;non-dropping-particle&quot;:&quot;&quot;}],&quot;container-title&quot;:&quot;Nature Reviews Microbiology&quot;,&quot;container-title-short&quot;:&quot;Nat Rev Microbiol&quot;,&quot;DOI&quot;:&quot;10.1038/nrmicro1555&quot;,&quot;ISSN&quot;:&quot;17401526&quot;,&quot;PMID&quot;:&quot;17109030&quot;,&quot;issued&quot;:{&quot;date-parts&quot;:[[2006,12]]},&quot;page&quot;:&quot;909-921&quot;,&quot;abstract&quot;:&quot;The bacterial sexually transmitted infections (STIs) syphilis, gonorrhoea and chlamydia can all be cured with a single dose of antibiotic. Unfortunately, however, these infections often remain undiagnosed as many infected individuals have few if any symptoms. Diagnostic tests with high sensitivity and specificity are available for all three infections but, owing to their expense and the lack of laboratory capacity, most people in developing countries do not have access to these tests. There is a great need for simple, cheap diagnostic tests for STIs that can be performed at the point of care, enabling treatment to be given immediately. It is hoped that recent advances in our understanding of the pathogenesis of these infections, and the availability of the complete genome sequences for each causative organism, will lead to the development of improved point-of-care tests that will reduce the burden of these diseases in developing countries.&quot;,&quot;issue&quot;:&quot;12&quot;,&quot;volume&quot;:&quot;4&quot;},&quot;isTemporary&quot;:false}]},{&quot;citationID&quot;:&quot;MENDELEY_CITATION_866a245d-b357-4791-9782-0384c0ccc1d0&quot;,&quot;properties&quot;:{&quot;noteIndex&quot;:0},&quot;isEdited&quot;:false,&quot;manualOverride&quot;:{&quot;isManuallyOverridden&quot;:false,&quot;citeprocText&quot;:&quot;(dos Santos et al., 2019)&quot;,&quot;manualOverrideText&quot;:&quot;&quot;},&quot;citationTag&quot;:&quot;MENDELEY_CITATION_v3_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&quot;,&quot;citationItems&quot;:[{&quot;id&quot;:&quot;459f33b1-8d9a-3626-8b84-b74877d494fa&quot;,&quot;itemData&quot;:{&quot;type&quot;:&quot;article-journal&quot;,&quot;id&quot;:&quot;459f33b1-8d9a-3626-8b84-b74877d494fa&quot;,&quot;title&quot;:&quot;Data mining and machine learning techniques applied to public health problems: A bibliometric analysis from 2009 to 2018&quot;,&quot;author&quot;:[{&quot;family&quot;:&quot;Santos&quot;,&quot;given&quot;:&quot;Bruno Samways&quot;,&quot;parse-names&quot;:false,&quot;dropping-particle&quot;:&quot;&quot;,&quot;non-dropping-particle&quot;:&quot;dos&quot;},{&quot;family&quot;:&quot;Steiner&quot;,&quot;given&quot;:&quot;Maria Teresinha Arns&quot;,&quot;parse-names&quot;:false,&quot;dropping-particle&quot;:&quot;&quot;,&quot;non-dropping-particle&quot;:&quot;&quot;},{&quot;family&quot;:&quot;Fenerich&quot;,&quot;given&quot;:&quot;Amanda Trojan&quot;,&quot;parse-names&quot;:false,&quot;dropping-particle&quot;:&quot;&quot;,&quot;non-dropping-particle&quot;:&quot;&quot;},{&quot;family&quot;:&quot;Lima&quot;,&quot;given&quot;:&quot;Rafael Henrique Palma&quot;,&quot;parse-names&quot;:false,&quot;dropping-particle&quot;:&quot;&quot;,&quot;non-dropping-particle&quot;:&quot;&quot;}],&quot;container-title&quot;:&quot;Computers and Industrial Engineering&quot;,&quot;container-title-short&quot;:&quot;Comput Ind Eng&quot;,&quot;DOI&quot;:&quot;10.1016/j.cie.2019.106120&quot;,&quot;ISSN&quot;:&quot;03608352&quot;,&quot;issued&quot;:{&quot;date-parts&quot;:[[2019,12,1]]},&quot;abstract&quot;:&quot;The objective of this paper is to present a bibliometric analysis of the applications of Data Mining (DM) and Machine Learning (ML) techniques in the context of public health from 2009 to 2018. A systematic review of the literature was conducted considering three major scientific databases: Scopus, Web of Science and Science Direct. This enabled an analysis of the number of papers by journal, the countries where the applications were carried out, which databases are more commonly used, the most studied topics in public health, and the techniques, programming languages and software applications most frequently used by researchers. Our results showed a slight increase in the number of papers published in 2014 and a significative increase since 2017, focusing mostly on infectious, parasitic and communicable diseases, chronic diseases and risk factors for chronic diseases. The Journal of Medical Internet Research and PLoS ONE published the highest number of papers. Support Vector Machines (SVM) were the most common technique, while R and WEKA were the most common programming language and software application, respectively. The U.S. was the most common country where the studies were conducted. In addition, Twitter was the most frequently used source of data by researchers. Hence, this paper provides an overview of the literature on DM and ML in the field of public health and serves as a starting point for beginner and experienced researchers interested in this topic.&quot;,&quot;publisher&quot;:&quot;Elsevier Ltd&quot;,&quot;volume&quot;:&quot;138&quot;},&quot;isTemporary&quot;:false}]},{&quot;citationID&quot;:&quot;MENDELEY_CITATION_ebd9d4d8-b9b2-4b7b-8403-cedf68c8c549&quot;,&quot;properties&quot;:{&quot;noteIndex&quot;:0},&quot;isEdited&quot;:false,&quot;manualOverride&quot;:{&quot;isManuallyOverridden&quot;:false,&quot;citeprocText&quot;:&quot;(Mooney &amp;#38; Pejaver, 2018)&quot;,&quot;manualOverrideText&quot;:&quot;&quot;},&quot;citationTag&quot;:&quot;MENDELEY_CITATION_v3_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&quot;,&quot;citationItems&quot;:[{&quot;id&quot;:&quot;1e52030e-c3b7-325d-bdde-df7e810ada09&quot;,&quot;itemData&quot;:{&quot;type&quot;:&quot;article-journal&quot;,&quot;id&quot;:&quot;1e52030e-c3b7-325d-bdde-df7e810ada09&quot;,&quot;title&quot;:&quot;Big Data in Public Health: Terminology, Machine Learning, and Privacy&quot;,&quot;author&quot;:[{&quot;family&quot;:&quot;Mooney&quot;,&quot;given&quot;:&quot;Stephen J&quot;,&quot;parse-names&quot;:false,&quot;dropping-particle&quot;:&quot;&quot;,&quot;non-dropping-particle&quot;:&quot;&quot;},{&quot;family&quot;:&quot;Pejaver&quot;,&quot;given&quot;:&quot;Vikas&quot;,&quot;parse-names&quot;:false,&quot;dropping-particle&quot;:&quot;&quot;,&quot;non-dropping-particle&quot;:&quot;&quot;}],&quot;DOI&quot;:&quot;10.1146/annurev-publhealth&quot;,&quot;URL&quot;:&quot;https://doi.org/10.1146/annurev-publhealth-&quot;,&quot;issued&quot;:{&quot;date-parts&quot;:[[2018]]},&quot;abstract&quot;:&quot;The digital world is generating data at a staggering and still increasing rate. While these \&quot;big data\&quot; have unlocked novel opportunities to understand public health, they hold still greater potential for research and practice. This review explores several key issues that have arisen around big data. First, we propose a taxonomy of sources of big data to clarify terminology and identify threads common across some subtypes of big data. Next, we consider common public health research and practice uses for big data, including surveillance , hypothesis-generating research, and causal inference, while exploring the role that machine learning may play in each use. We then consider the ethical implications of the big data revolution with particular emphasis on maintaining appropriate care for privacy in a world in which technology is rapidly changing social norms regarding the need for (and even the meaning of) privacy. Finally, we make suggestions regarding structuring teams and training to succeed in working with big data in research and practice.&quot;,&quot;container-title-short&quot;:&quot;&quot;},&quot;isTemporary&quot;:false}]},{&quot;citationID&quot;:&quot;MENDELEY_CITATION_525d8cbd-d0a9-4c28-b894-7aecd311a0b8&quot;,&quot;properties&quot;:{&quot;noteIndex&quot;:0},&quot;isEdited&quot;:false,&quot;manualOverride&quot;:{&quot;isManuallyOverridden&quot;:false,&quot;citeprocText&quot;:&quot;(St Lawrence et al., 2002)&quot;,&quot;manualOverrideText&quot;:&quot;&quot;},&quot;citationTag&quot;:&quot;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&quot;,&quot;citationItems&quot;:[{&quot;id&quot;:&quot;50b476a8-c4d8-356b-8238-fc898a04d80f&quot;,&quot;itemData&quot;:{&quot;type&quot;:&quot;report&quot;,&quot;id&quot;:&quot;50b476a8-c4d8-356b-8238-fc898a04d80f&quot;,&quot;title&quot;:&quot;Screening, Testing, Case Reporting, and Clinical and Partner Notification Practices: A National Survey of US Physicians&quot;,&quot;author&quot;:[{&quot;family&quot;:&quot;St Lawrence&quot;,&quot;given&quot;:&quot;Janet S&quot;,&quot;parse-names&quot;:false,&quot;dropping-particle&quot;:&quot;&quot;,&quot;non-dropping-particle&quot;:&quot;&quot;},{&quot;family&quot;:&quot;Montaño&quot;,&quot;given&quot;:&quot;Daniel E&quot;,&quot;parse-names&quot;:false,&quot;dropping-particle&quot;:&quot;&quot;,&quot;non-dropping-particle&quot;:&quot;&quot;},{&quot;family&quot;:&quot;Kasprzyk&quot;,&quot;given&quot;:&quot;Danuta&quot;,&quot;parse-names&quot;:false,&quot;dropping-particle&quot;:&quot;&quot;,&quot;non-dropping-particle&quot;:&quot;&quot;},{&quot;family&quot;:&quot;Phillips&quot;,&quot;given&quot;:&quot;William R&quot;,&quot;parse-names&quot;:false,&quot;dropping-particle&quot;:&quot;&quot;,&quot;non-dropping-particle&quot;:&quot;&quot;},{&quot;family&quot;:&quot;Armstrong&quot;,&quot;given&quot;:&quot;Keira&quot;,&quot;parse-names&quot;:false,&quot;dropping-particle&quot;:&quot;&quot;,&quot;non-dropping-particle&quot;:&quot;&quot;},{&quot;family&quot;:&quot;Leichliter&quot;,&quot;given&quot;:&quot;Jami S&quot;,&quot;parse-names&quot;:false,&quot;dropping-particle&quot;:&quot;&quot;,&quot;non-dropping-particle&quot;:&quot;&quot;}],&quot;container-title&quot;:&quot;American Journal of Public Health&quot;,&quot;container-title-short&quot;:&quot;Am J Public Health&quot;,&quot;accessed&quot;:{&quot;date-parts&quot;:[[2022,11,7]]},&quot;DOI&quot;:&quot;10.2105/ajph.92.11.1784&quot;,&quot;PMID&quot;:&quot;12406809&quot;,&quot;URL&quot;:&quot;https://pubmed.ncbi.nlm.nih.gov/12406809/&quot;,&quot;issued&quot;:{&quot;date-parts&quot;:[[2002]]},&quot;abstract&quot;:&quot;Objectives. This study presents results from a national survey of US physicians that assessed screening, case reporting, partner management, and clinical practices for syphilis, gonorrhea, chlamydia, and HIV infection. Methods. Surveys were mailed to a random sample of 7300 physicians to assess screening , testing, reporting, and partner notification for syphilis, gonorrhea, chlamydia, and HIV. Results. Fewer than one third of physicians routinely screened men or women (preg-nant or nonpregnant) for STDs. Case reporting was lowest for chlamydia (37%), intermediate for gonorrhea (44%), and higher for syphilis, HIV, and AIDS (53%-57%). Physicians instructed patients to notify their partners (82%-89%) or the health department (25%-34%) rather than doing so themselves. Conclusions. STD screening levels are well below practice guidelines for women and virtually nonexistent for men. Case reporting levels are below those legally mandated; physicians rely instead on patients for partner notification. Health departments must increase collaboration with private physicians to improve the quality of STD care. (Am J Public Health. 2002;92:1784-1788) conducted, the last national STD survey of physicians was in 1968; it was very limited in scope, containing only 2 questions (number of STD cases that physicians diagnosed and number reported to public health departments). 5 The health care climate has changed markedly since that time, with shifts toward managed care and advances in STD diagnostics and treatment. 6 In addition, dwindling resources have closed or limited the hours of operation of publicly funded clinics in several geographic areas, raising concerns that financial constraints might contribute to an increasing prevalence of treatable STDs. This report presents results from a national survey of US physicians that assessed screening , case reporting, partner management, and clinical practices for syphilis, gonorrhea, chla-mydia, and HIV infection. METHODS Procedures Five medical specialties were selected on the basis of evidence that they provide care for 85% of STDs diagnosed in the United States. 7,8 Surveys were mailed to a randomly selected sample of 7300 physicians from the Physician Master File of the American Medical Association (AMA). The Physician Master File was used for the sampling frame because it includes all US medical school graduates, provides a less biased sample of physicians than does the AMA Membership File, and is the most comprehensive national list of physicians. We included physicians who reported that they (1) specialized in obstetrics/gynecology, internal medicine, general or family practice, emergency medicine, or pediatrics; (2) spent at least 50% of their professional time in direct patient care; and (3) cared for patients aged between 13 and 60 years. Each survey, which included a cash incentive of $15.00 and a postage-paid return envelope , was sent by Federal Express. A reminder postcard was mailed 10 days later, and repeat surveys were sent to nonrespondents 4, 7, and 15 weeks after the initial mailing. The cumulative response rate was 70.2% after adjustment for surveys that were undeliv-erable or returned as ineligible. Completed surveys (n=4226) were received from all 50 states and the District of Columbia, with approximately equal regional distribution (North-More than 15 million sexually transmitted diseases (STDs) occur annually in the United States. 1,2 Rates of curable STDs in the United States, the highest in the developed world, are higher than in some developing countries. 1,2 STDs account for 87% of the diseases most frequently reported to public health authorities in the United States 3 ; of the 10 most frequently reported diseases, 5 are STDs. 2,3 The direct and indirect costs of STDs are also substantial. In 1994 dollars, the total cost for common STDs and their sequelae is estimated to be $10 billion annually. 2 Federal resources for the control and prevention of STDs are largely distributed to state and local health departments, which for more than 50 years have provided disease surveillance, screening of at-risk individuals, partner contact tracing, and STD clinics that offer a safety net for medically underserved populations. The science base that informs STD control and prevention in the United States is generated primarily from research conducted in these publicly funded STD clinics. However, recent evidence suggests that most STD care in the United States takes place in the private sector. The National Health and Social Life Survey, a population based household survey, revealed that STDs are frequently treated in private practice settings. Almost three quarters (71%) of the respondents diagnosed with an STD in the previous year had received their care from a private practice, community health center clinic, emergency room, or family planning clinic rather than from a publicly funded STD clinic. Only 5% reported that they were treated in an STD clinic. The remaining 24% received their STD care in a variety of settings other than those mentioned above. 4 Relatively little is known about current STD practices outside of dedicated STD clinics. Although some small regional studies have been&quot;,&quot;issue&quot;:&quot;11&quot;,&quot;volume&quot;:&quot;92&quot;},&quot;isTemporary&quot;:false}]},{&quot;citationID&quot;:&quot;MENDELEY_CITATION_4000734a-66ae-410d-9777-8b3d48f9c684&quot;,&quot;properties&quot;:{&quot;noteIndex&quot;:0},&quot;isEdited&quot;:false,&quot;manualOverride&quot;:{&quot;isManuallyOverridden&quot;:true,&quot;citeprocText&quot;:&quot;(Copen et al., n.d.)&quot;,&quot;manualOverrideText&quot;:&quot;(Copen et al., 2015-2016 CDC.)&quot;},&quot;citationTag&quot;:&quot;MENDELEY_CITATION_v3_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&quot;,&quot;citationItems&quot;:[{&quot;id&quot;:&quot;6ae176d1-b684-3a62-8c1f-5e410ff58fc7&quot;,&quot;itemData&quot;:{&quot;type&quot;:&quot;report&quot;,&quot;id&quot;:&quot;6ae176d1-b684-3a62-8c1f-5e410ff58fc7&quot;,&quot;title&quot;:&quot;Confidentiality Concerns and Sexual and Reproductive Health Care Among Adolescents and Young Adults Aged 15-25 Key findings Data from the National Survey of Family Growth Percent&quot;,&quot;author&quot;:[{&quot;family&quot;:&quot;Copen&quot;,&quot;given&quot;:&quot;Casey E&quot;,&quot;parse-names&quot;:false,&quot;dropping-particle&quot;:&quot;&quot;,&quot;non-dropping-particle&quot;:&quot;&quot;},{&quot;family&quot;:&quot;Dittus&quot;,&quot;given&quot;:&quot;Patricia J&quot;,&quot;parse-names&quot;:false,&quot;dropping-particle&quot;:&quot;&quot;,&quot;non-dropping-particle&quot;:&quot;&quot;},{&quot;family&quot;:&quot;Leichliter&quot;,&quot;given&quot;:&quot;Jami S&quot;,&quot;parse-names&quot;:false,&quot;dropping-particle&quot;:&quot;&quot;,&quot;non-dropping-particle&quot;:&quot;&quot;}],&quot;container-title&quot;:&quot;SOURCE: NCHS, National Survey of Family Growth&quot;,&quot;URL&quot;:&quot;http://www.cdc.gov/nchs/data/databriefs/db266_table.pdf#3.&quot;,&quot;number-of-pages&quot;:&quot;2013-2015&quot;,&quot;abstract&quot;:&quot;• About 7% of persons aged 15-25 would not seek sexual or reproductive health care because of concerns that their parents might find out about it. • For females aged 15-17 and 18-25, those who had confidentiality concerns were less likely to receive sexual and reproductive health services in the past year compared with those without these concerns. • Less than one-half of teenagers aged 15-17 (38.1%) spent some time alone in the past year during a visit with a doctor or other health care provider without a parent, relative, or guardian in the room. • Teenagers aged 15-17 who spent some time alone during a visit with a health care provider were more likely to have received sexual or reproductive health services in the past year compared with those who had not. Confidentiality concerns can impact adolescent and young adults' access to sexual and reproductive health services (1-4). Young people who are covered by their parents' private health insurance may be deterred from obtaining these services due to concerns that their parents might find out about it (2). Similarly, confidentiality concerns may arise because youth seeking such services may not have time alone during a visit with a health care provider (4). This report describes two measures related to confidentiality concerns and sexual and reproductive health care. What percentage of persons aged 15-25 would not seek sexual or reproductive health care because of concerns that their parents might find out about it? • Among those aged 15-25, 7.4% would not seek sexual or reproductive health care because of concerns that their parents might find out about it (Figure 1). Figure 1. Percentage of persons aged 15-25 who would not seek sexual or reproductive health care because of concerns that their parents might find out about it, by sex and age: United States, 2013-2015 NOTES: Significant linear trend by age group (p &lt; 0.05). For those aged 18-25, this question was only asked if they were on their parents' private health insurance plan. Access data table for Figure 1 at: http://www.cdc.gov/nchs/data/databriefs/db266_table.pdf#1.&quot;,&quot;container-title-short&quot;:&quot;&quot;},&quot;isTemporary&quot;:false}]},{&quot;citationID&quot;:&quot;MENDELEY_CITATION_69099e7b-13e1-454c-9ac7-fc945d164340&quot;,&quot;properties&quot;:{&quot;noteIndex&quot;:0},&quot;isEdited&quot;:false,&quot;manualOverride&quot;:{&quot;isManuallyOverridden&quot;:false,&quot;citeprocText&quot;:&quot;(Bronwen Lichtenstein, 2003)&quot;,&quot;manualOverrideText&quot;:&quot;&quot;},&quot;citationTag&quot;:&quot;MENDELEY_CITATION_v3_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&quot;,&quot;citationItems&quot;:[{&quot;id&quot;:&quot;b6f9eb6b-5d42-37c0-b150-fa299dba469f&quot;,&quot;itemData&quot;:{&quot;type&quot;:&quot;article-journal&quot;,&quot;id&quot;:&quot;b6f9eb6b-5d42-37c0-b150-fa299dba469f&quot;,&quot;title&quot;:&quot;Stigma as a barrier to treatment of sexually transmitted infection in the American deep south- issues of race, gender and poverty&quot;,&quot;author&quot;:[{&quot;family&quot;:&quot;Bronwen Lichtenstein&quot;,&quot;given&quot;:&quot;&quot;,&quot;parse-names&quot;:false,&quot;dropping-particle&quot;:&quot;&quot;,&quot;non-dropping-particle&quot;:&quot;&quot;}],&quot;container-title&quot;:&quot;Social Science &amp; Medicine&quot;,&quot;container-title-short&quot;:&quot;Soc Sci Med&quot;,&quot;accessed&quot;:{&quot;date-parts&quot;:[[2022,11,20]]},&quot;DOI&quot;:&quot;https://doi.org/10.1016/j.socscimed.2003.08.002.&quot;,&quot;ISSN&quot;:&quot;0277-9536&quot;,&quot;URL&quot;:&quot;https://www.sciencedirect.com/science/article/pii/S0277953603004192&quot;,&quot;issued&quot;:{&quot;date-parts&quot;:[[2003]]},&quot;page&quot;:&quot;2435-2445&quot;,&quot;issue&quot;:&quot;12&quot;,&quot;volume&quot;:&quot;57&quot;},&quot;isTemporary&quot;:false}]},{&quot;citationID&quot;:&quot;MENDELEY_CITATION_b86622c7-0736-44b9-a6a6-ac42ec8b18dc&quot;,&quot;properties&quot;:{&quot;noteIndex&quot;:0},&quot;isEdited&quot;:false,&quot;manualOverride&quot;:{&quot;isManuallyOverridden&quot;:false,&quot;citeprocText&quot;:&quot;(Shepherd &amp;#38; Harwood, 2017)&quot;,&quot;manualOverrideText&quot;:&quot;&quot;},&quot;citationTag&quot;:&quot;MENDELEY_CITATION_v3_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&quot;,&quot;citationItems&quot;:[{&quot;id&quot;:&quot;9834a792-e0f5-35ca-a98e-03932f9f16a7&quot;,&quot;itemData&quot;:{&quot;type&quot;:&quot;article-journal&quot;,&quot;id&quot;:&quot;9834a792-e0f5-35ca-a98e-03932f9f16a7&quot;,&quot;title&quot;:&quot;The role of STI-related attitudes on screening attendance in young adults&quot;,&quot;author&quot;:[{&quot;family&quot;:&quot;Shepherd&quot;,&quot;given&quot;:&quot;Lee&quot;,&quot;parse-names&quot;:false,&quot;dropping-particle&quot;:&quot;&quot;,&quot;non-dropping-particle&quot;:&quot;&quot;},{&quot;family&quot;:&quot;Harwood&quot;,&quot;given&quot;:&quot;Hannah&quot;,&quot;parse-names&quot;:false,&quot;dropping-particle&quot;:&quot;&quot;,&quot;non-dropping-particle&quot;:&quot;&quot;}],&quot;container-title&quot;:&quot;Psychology, Health and Medicine&quot;,&quot;container-title-short&quot;:&quot;Psychol Health Med&quot;,&quot;DOI&quot;:&quot;10.1080/13548506.2016.1234715&quot;,&quot;ISSN&quot;:&quot;13548506&quot;,&quot;PMID&quot;:&quot;27636824&quot;,&quot;issued&quot;:{&quot;date-parts&quot;:[[2017,7,3]]},&quot;page&quot;:&quot;753-758&quot;,&quot;abstract&quot;:&quot;This study assessed whether attitudes towards STI screening, visiting a clinic and having an STI (STI stigma) predict STI screening attendance in young adults. Participants (N = 217) rated each of these attitudes and completed measures assessing their STI knowledge, past sexual behaviour and sexual health. STI stigma and having favourable attitudes towards STI screening positively predicted screening attendance. People were less likely to attend if they had a negative attitude towards visiting sexual health clinics. Researchers should assess attitudes towards the attitude object (screening), condition (STI stigma) and process (visiting a clinic) to understand the different ways that attitudes predict behaviour.&quot;,&quot;publisher&quot;:&quot;Routledge&quot;,&quot;issue&quot;:&quot;6&quot;,&quot;volume&quot;:&quot;22&quot;},&quot;isTemporary&quot;:false}]}]"/>
     <we:property name="MENDELEY_CITATIONS_STYLE" value="{&quot;id&quot;:&quot;https://www.zotero.org/styles/apa&quot;,&quot;title&quot;:&quot;American Psychological Association 7th edition&quot;,&quot;format&quot;:&quot;author-date&quot;,&quot;defaultLocale&quot;:null,&quot;isLocaleCodeValid&quot;:true}"/>
   </we:properties>
   <we:bindings/>

</xml_diff>